<commit_message>
update some deployment files
</commit_message>
<xml_diff>
--- a/docs/cn/02_部署方案说明.docx
+++ b/docs/cn/02_部署方案说明.docx
@@ -81,29 +81,7 @@
         <w:rPr>
           <w:rFonts w:ascii="Times New Roman" w:eastAsia="宋体" w:hAnsi="Times New Roman" w:cs="Times New Roman"/>
         </w:rPr>
-        <w:t>，本文后</w:t>
-      </w:r>
-      <w:bookmarkStart w:id="0" w:name="_GoBack"/>
-      <w:bookmarkEnd w:id="0"/>
-      <w:r>
-        <w:rPr>
-          <w:rFonts w:ascii="Times New Roman" w:eastAsia="宋体" w:hAnsi="Times New Roman" w:cs="Times New Roman"/>
-        </w:rPr>
-        <w:t>续的说明都是基于</w:t>
-      </w:r>
-      <w:proofErr w:type="gramStart"/>
-      <w:r>
-        <w:rPr>
-          <w:rFonts w:ascii="Times New Roman" w:eastAsia="宋体" w:hAnsi="Times New Roman" w:cs="Times New Roman"/>
-        </w:rPr>
-        <w:t>此发行</w:t>
-      </w:r>
-      <w:proofErr w:type="gramEnd"/>
-      <w:r>
-        <w:rPr>
-          <w:rFonts w:ascii="Times New Roman" w:eastAsia="宋体" w:hAnsi="Times New Roman" w:cs="Times New Roman"/>
-        </w:rPr>
-        <w:t>版</w:t>
+        <w:t>，本文后续的说明都是基于此发行版</w:t>
       </w:r>
     </w:p>
     <w:p>
@@ -121,7 +99,7 @@
           <w:szCs w:val="24"/>
         </w:rPr>
       </w:pPr>
-      <w:bookmarkStart w:id="1" w:name="_Ref503174289"/>
+      <w:bookmarkStart w:id="0" w:name="_Ref503174289"/>
       <w:r>
         <w:rPr>
           <w:rFonts w:ascii="Times New Roman" w:eastAsia="宋体" w:hAnsi="Times New Roman" w:cs="Times New Roman" w:hint="eastAsia"/>
@@ -140,7 +118,7 @@
         </w:rPr>
         <w:t>Docker</w:t>
       </w:r>
-      <w:bookmarkEnd w:id="1"/>
+      <w:bookmarkEnd w:id="0"/>
     </w:p>
     <w:p>
       <w:pPr>
@@ -190,21 +168,7 @@
         <w:rPr>
           <w:rFonts w:ascii="Times New Roman" w:eastAsia="宋体" w:hAnsi="Times New Roman" w:cs="Times New Roman"/>
         </w:rPr>
-        <w:t xml:space="preserve">$ </w:t>
-      </w:r>
-      <w:proofErr w:type="spellStart"/>
-      <w:r>
-        <w:rPr>
-          <w:rFonts w:ascii="Times New Roman" w:eastAsia="宋体" w:hAnsi="Times New Roman" w:cs="Times New Roman"/>
-        </w:rPr>
-        <w:t>sudo</w:t>
-      </w:r>
-      <w:proofErr w:type="spellEnd"/>
-      <w:r>
-        <w:rPr>
-          <w:rFonts w:ascii="Times New Roman" w:eastAsia="宋体" w:hAnsi="Times New Roman" w:cs="Times New Roman"/>
-        </w:rPr>
-        <w:t xml:space="preserve"> apt-get install</w:t>
+        <w:t>$ sudo apt-get install</w:t>
       </w:r>
       <w:r>
         <w:rPr>
@@ -296,35 +260,7 @@
         <w:rPr>
           <w:rFonts w:ascii="Times New Roman" w:eastAsia="宋体" w:hAnsi="Times New Roman" w:cs="Times New Roman"/>
         </w:rPr>
-        <w:t>$ curl -</w:t>
-      </w:r>
-      <w:proofErr w:type="spellStart"/>
-      <w:r>
-        <w:rPr>
-          <w:rFonts w:ascii="Times New Roman" w:eastAsia="宋体" w:hAnsi="Times New Roman" w:cs="Times New Roman"/>
-        </w:rPr>
-        <w:t>fsSL</w:t>
-      </w:r>
-      <w:proofErr w:type="spellEnd"/>
-      <w:r>
-        <w:rPr>
-          <w:rFonts w:ascii="Times New Roman" w:eastAsia="宋体" w:hAnsi="Times New Roman" w:cs="Times New Roman"/>
-        </w:rPr>
-        <w:t xml:space="preserve"> https://download.docker.com/linux/ubuntu/gpg | </w:t>
-      </w:r>
-      <w:proofErr w:type="spellStart"/>
-      <w:r>
-        <w:rPr>
-          <w:rFonts w:ascii="Times New Roman" w:eastAsia="宋体" w:hAnsi="Times New Roman" w:cs="Times New Roman"/>
-        </w:rPr>
-        <w:t>sudo</w:t>
-      </w:r>
-      <w:proofErr w:type="spellEnd"/>
-      <w:r>
-        <w:rPr>
-          <w:rFonts w:ascii="Times New Roman" w:eastAsia="宋体" w:hAnsi="Times New Roman" w:cs="Times New Roman"/>
-        </w:rPr>
-        <w:t xml:space="preserve"> apt-key add -</w:t>
+        <w:t>$ curl -fsSL https://download.docker.com/linux/ubuntu/gpg | sudo apt-key add -</w:t>
       </w:r>
     </w:p>
     <w:p>
@@ -340,21 +276,7 @@
         <w:rPr>
           <w:rFonts w:ascii="Times New Roman" w:eastAsia="宋体" w:hAnsi="Times New Roman" w:cs="Times New Roman"/>
         </w:rPr>
-        <w:t xml:space="preserve">$ </w:t>
-      </w:r>
-      <w:proofErr w:type="spellStart"/>
-      <w:r>
-        <w:rPr>
-          <w:rFonts w:ascii="Times New Roman" w:eastAsia="宋体" w:hAnsi="Times New Roman" w:cs="Times New Roman"/>
-        </w:rPr>
-        <w:t>sudo</w:t>
-      </w:r>
-      <w:proofErr w:type="spellEnd"/>
-      <w:r>
-        <w:rPr>
-          <w:rFonts w:ascii="Times New Roman" w:eastAsia="宋体" w:hAnsi="Times New Roman" w:cs="Times New Roman"/>
-        </w:rPr>
-        <w:t xml:space="preserve"> add-apt-repository \</w:t>
+        <w:t>$ sudo add-apt-repository \</w:t>
       </w:r>
     </w:p>
     <w:p>
@@ -386,35 +308,7 @@
         <w:rPr>
           <w:rFonts w:ascii="Times New Roman" w:eastAsia="宋体" w:hAnsi="Times New Roman" w:cs="Times New Roman"/>
         </w:rPr>
-        <w:t xml:space="preserve">   $(</w:t>
-      </w:r>
-      <w:proofErr w:type="spellStart"/>
-      <w:r>
-        <w:rPr>
-          <w:rFonts w:ascii="Times New Roman" w:eastAsia="宋体" w:hAnsi="Times New Roman" w:cs="Times New Roman"/>
-        </w:rPr>
-        <w:t>lsb_release</w:t>
-      </w:r>
-      <w:proofErr w:type="spellEnd"/>
-      <w:r>
-        <w:rPr>
-          <w:rFonts w:ascii="Times New Roman" w:eastAsia="宋体" w:hAnsi="Times New Roman" w:cs="Times New Roman"/>
-        </w:rPr>
-        <w:t xml:space="preserve"> -</w:t>
-      </w:r>
-      <w:proofErr w:type="spellStart"/>
-      <w:r>
-        <w:rPr>
-          <w:rFonts w:ascii="Times New Roman" w:eastAsia="宋体" w:hAnsi="Times New Roman" w:cs="Times New Roman"/>
-        </w:rPr>
-        <w:t>cs</w:t>
-      </w:r>
-      <w:proofErr w:type="spellEnd"/>
-      <w:r>
-        <w:rPr>
-          <w:rFonts w:ascii="Times New Roman" w:eastAsia="宋体" w:hAnsi="Times New Roman" w:cs="Times New Roman"/>
-        </w:rPr>
-        <w:t>) \</w:t>
+        <w:t xml:space="preserve">   $(lsb_release -cs) \</w:t>
       </w:r>
     </w:p>
     <w:p>
@@ -446,21 +340,7 @@
         <w:rPr>
           <w:rFonts w:ascii="Times New Roman" w:eastAsia="宋体" w:hAnsi="Times New Roman" w:cs="Times New Roman"/>
         </w:rPr>
-        <w:t xml:space="preserve">$ </w:t>
-      </w:r>
-      <w:proofErr w:type="spellStart"/>
-      <w:r>
-        <w:rPr>
-          <w:rFonts w:ascii="Times New Roman" w:eastAsia="宋体" w:hAnsi="Times New Roman" w:cs="Times New Roman"/>
-        </w:rPr>
-        <w:t>sudo</w:t>
-      </w:r>
-      <w:proofErr w:type="spellEnd"/>
-      <w:r>
-        <w:rPr>
-          <w:rFonts w:ascii="Times New Roman" w:eastAsia="宋体" w:hAnsi="Times New Roman" w:cs="Times New Roman"/>
-        </w:rPr>
-        <w:t xml:space="preserve"> apt-get update</w:t>
+        <w:t>$ sudo apt-get update</w:t>
       </w:r>
     </w:p>
     <w:p>
@@ -476,21 +356,7 @@
         <w:rPr>
           <w:rFonts w:ascii="Times New Roman" w:eastAsia="宋体" w:hAnsi="Times New Roman" w:cs="Times New Roman"/>
         </w:rPr>
-        <w:t xml:space="preserve">$ </w:t>
-      </w:r>
-      <w:proofErr w:type="spellStart"/>
-      <w:r>
-        <w:rPr>
-          <w:rFonts w:ascii="Times New Roman" w:eastAsia="宋体" w:hAnsi="Times New Roman" w:cs="Times New Roman"/>
-        </w:rPr>
-        <w:t>sudo</w:t>
-      </w:r>
-      <w:proofErr w:type="spellEnd"/>
-      <w:r>
-        <w:rPr>
-          <w:rFonts w:ascii="Times New Roman" w:eastAsia="宋体" w:hAnsi="Times New Roman" w:cs="Times New Roman"/>
-        </w:rPr>
-        <w:t xml:space="preserve"> apt-get install </w:t>
+        <w:t xml:space="preserve">$ sudo apt-get install </w:t>
       </w:r>
       <w:r>
         <w:rPr>
@@ -508,16 +374,8 @@
         <w:rPr>
           <w:rFonts w:ascii="Times New Roman" w:eastAsia="宋体" w:hAnsi="Times New Roman" w:cs="Times New Roman"/>
         </w:rPr>
-        <w:t>docker-</w:t>
-      </w:r>
-      <w:proofErr w:type="spellStart"/>
-      <w:r>
-        <w:rPr>
-          <w:rFonts w:ascii="Times New Roman" w:eastAsia="宋体" w:hAnsi="Times New Roman" w:cs="Times New Roman"/>
-        </w:rPr>
-        <w:t>ce</w:t>
-      </w:r>
-      <w:proofErr w:type="spellEnd"/>
+        <w:t>docker-ce</w:t>
+      </w:r>
     </w:p>
     <w:p>
       <w:pPr>
@@ -534,47 +392,11 @@
         </w:rPr>
         <w:t xml:space="preserve">$ </w:t>
       </w:r>
-      <w:proofErr w:type="spellStart"/>
-      <w:r>
-        <w:rPr>
-          <w:rFonts w:ascii="Times New Roman" w:eastAsia="宋体" w:hAnsi="Times New Roman" w:cs="Times New Roman"/>
-        </w:rPr>
-        <w:t>sudo</w:t>
-      </w:r>
-      <w:proofErr w:type="spellEnd"/>
-      <w:r>
-        <w:rPr>
-          <w:rFonts w:ascii="Times New Roman" w:eastAsia="宋体" w:hAnsi="Times New Roman" w:cs="Times New Roman"/>
-        </w:rPr>
-        <w:t xml:space="preserve"> curl -L https://github.com/docker/compose/releases/download/1.18.0/docker-compose-`uname -s`-`</w:t>
-      </w:r>
-      <w:proofErr w:type="spellStart"/>
-      <w:r>
-        <w:rPr>
-          <w:rFonts w:ascii="Times New Roman" w:eastAsia="宋体" w:hAnsi="Times New Roman" w:cs="Times New Roman"/>
-        </w:rPr>
-        <w:t>uname</w:t>
-      </w:r>
-      <w:proofErr w:type="spellEnd"/>
-      <w:r>
-        <w:rPr>
-          <w:rFonts w:ascii="Times New Roman" w:eastAsia="宋体" w:hAnsi="Times New Roman" w:cs="Times New Roman"/>
-        </w:rPr>
-        <w:t xml:space="preserve"> -m` -o /</w:t>
-      </w:r>
-      <w:proofErr w:type="spellStart"/>
-      <w:r>
-        <w:rPr>
-          <w:rFonts w:ascii="Times New Roman" w:eastAsia="宋体" w:hAnsi="Times New Roman" w:cs="Times New Roman"/>
-        </w:rPr>
-        <w:t>usr</w:t>
-      </w:r>
-      <w:proofErr w:type="spellEnd"/>
-      <w:r>
-        <w:rPr>
-          <w:rFonts w:ascii="Times New Roman" w:eastAsia="宋体" w:hAnsi="Times New Roman" w:cs="Times New Roman"/>
-        </w:rPr>
-        <w:t>/local/bin/docker-compose</w:t>
+      <w:r>
+        <w:rPr>
+          <w:rFonts w:ascii="Times New Roman" w:eastAsia="宋体" w:hAnsi="Times New Roman" w:cs="Times New Roman"/>
+        </w:rPr>
+        <w:t>sudo curl -L https://github.com/docker/compose/releases/download/1.18.0/docker-compose-`uname -s`-`uname -m` -o /usr/local/bin/docker-compose</w:t>
       </w:r>
     </w:p>
     <w:p>
@@ -592,47 +414,11 @@
         </w:rPr>
         <w:t xml:space="preserve">$ </w:t>
       </w:r>
-      <w:proofErr w:type="spellStart"/>
-      <w:r>
-        <w:rPr>
-          <w:rFonts w:ascii="Times New Roman" w:eastAsia="宋体" w:hAnsi="Times New Roman" w:cs="Times New Roman"/>
-        </w:rPr>
-        <w:t>sudo</w:t>
-      </w:r>
-      <w:proofErr w:type="spellEnd"/>
-      <w:r>
-        <w:rPr>
-          <w:rFonts w:ascii="Times New Roman" w:eastAsia="宋体" w:hAnsi="Times New Roman" w:cs="Times New Roman"/>
-        </w:rPr>
-        <w:t xml:space="preserve"> </w:t>
-      </w:r>
-      <w:proofErr w:type="spellStart"/>
-      <w:r>
-        <w:rPr>
-          <w:rFonts w:ascii="Times New Roman" w:eastAsia="宋体" w:hAnsi="Times New Roman" w:cs="Times New Roman"/>
-        </w:rPr>
-        <w:t>chmod</w:t>
-      </w:r>
-      <w:proofErr w:type="spellEnd"/>
-      <w:r>
-        <w:rPr>
-          <w:rFonts w:ascii="Times New Roman" w:eastAsia="宋体" w:hAnsi="Times New Roman" w:cs="Times New Roman"/>
-        </w:rPr>
-        <w:t xml:space="preserve"> +x /</w:t>
-      </w:r>
-      <w:proofErr w:type="spellStart"/>
-      <w:r>
-        <w:rPr>
-          <w:rFonts w:ascii="Times New Roman" w:eastAsia="宋体" w:hAnsi="Times New Roman" w:cs="Times New Roman"/>
-        </w:rPr>
-        <w:t>usr</w:t>
-      </w:r>
-      <w:proofErr w:type="spellEnd"/>
-      <w:r>
-        <w:rPr>
-          <w:rFonts w:ascii="Times New Roman" w:eastAsia="宋体" w:hAnsi="Times New Roman" w:cs="Times New Roman"/>
-        </w:rPr>
-        <w:t>/local/bin/docker-compose</w:t>
+      <w:r>
+        <w:rPr>
+          <w:rFonts w:ascii="Times New Roman" w:eastAsia="宋体" w:hAnsi="Times New Roman" w:cs="Times New Roman"/>
+        </w:rPr>
+        <w:t>sudo chmod +x /usr/local/bin/docker-compose</w:t>
       </w:r>
     </w:p>
     <w:p>
@@ -734,7 +520,7 @@
           <w:szCs w:val="24"/>
         </w:rPr>
       </w:pPr>
-      <w:bookmarkStart w:id="2" w:name="_Ref503174294"/>
+      <w:bookmarkStart w:id="1" w:name="_Ref503174294"/>
       <w:r>
         <w:rPr>
           <w:rFonts w:ascii="Times New Roman" w:eastAsia="宋体" w:hAnsi="Times New Roman" w:cs="Times New Roman" w:hint="eastAsia"/>
@@ -745,7 +531,7 @@
         <w:lastRenderedPageBreak/>
         <w:t>部署准备</w:t>
       </w:r>
-      <w:bookmarkEnd w:id="2"/>
+      <w:bookmarkEnd w:id="1"/>
     </w:p>
     <w:p>
       <w:pPr>
@@ -811,7 +597,6 @@
         </w:rPr>
         <w:t>进入</w:t>
       </w:r>
-      <w:proofErr w:type="spellStart"/>
       <w:r>
         <w:rPr>
           <w:rFonts w:ascii="Times New Roman" w:eastAsia="宋体" w:hAnsi="Times New Roman" w:cs="Times New Roman" w:hint="eastAsia"/>
@@ -826,7 +611,6 @@
         </w:rPr>
         <w:t>bchain</w:t>
       </w:r>
-      <w:proofErr w:type="spellEnd"/>
       <w:r>
         <w:rPr>
           <w:rFonts w:ascii="Times New Roman" w:eastAsia="宋体" w:hAnsi="Times New Roman" w:cs="Times New Roman" w:hint="eastAsia"/>
@@ -853,24 +637,67 @@
           <w:rFonts w:ascii="Times New Roman" w:eastAsia="宋体" w:hAnsi="Times New Roman" w:cs="Times New Roman" w:hint="eastAsia"/>
           <w:sz w:val="28"/>
         </w:rPr>
-        <w:t>目录，或者将此目录中的内容复制</w:t>
-      </w:r>
-      <w:proofErr w:type="gramStart"/>
-      <w:r>
-        <w:rPr>
-          <w:rFonts w:ascii="Times New Roman" w:eastAsia="宋体" w:hAnsi="Times New Roman" w:cs="Times New Roman" w:hint="eastAsia"/>
-          <w:sz w:val="28"/>
-        </w:rPr>
-        <w:t>到部署</w:t>
-      </w:r>
-      <w:proofErr w:type="gramEnd"/>
-      <w:r>
-        <w:rPr>
-          <w:rFonts w:ascii="Times New Roman" w:eastAsia="宋体" w:hAnsi="Times New Roman" w:cs="Times New Roman" w:hint="eastAsia"/>
-          <w:sz w:val="28"/>
-        </w:rPr>
-        <w:t>工作将要进行的目录，后面所述部署步骤均将在此目录下进行</w:t>
-      </w:r>
+        <w:t>目录，或者将此目录中的内容复制到部署工作将要进行的目录，后面所述部署步骤均将在此目录下进行</w:t>
+      </w:r>
+    </w:p>
+    <w:p>
+      <w:pPr>
+        <w:pStyle w:val="a3"/>
+        <w:numPr>
+          <w:ilvl w:val="0"/>
+          <w:numId w:val="23"/>
+        </w:numPr>
+        <w:spacing w:line="360" w:lineRule="auto"/>
+        <w:ind w:firstLineChars="0"/>
+        <w:rPr>
+          <w:rFonts w:ascii="Times New Roman" w:eastAsia="宋体" w:hAnsi="Times New Roman" w:cs="Times New Roman"/>
+          <w:sz w:val="28"/>
+        </w:rPr>
+      </w:pPr>
+      <w:r>
+        <w:rPr>
+          <w:rFonts w:ascii="Times New Roman" w:eastAsia="宋体" w:hAnsi="Times New Roman" w:cs="Times New Roman" w:hint="eastAsia"/>
+          <w:sz w:val="28"/>
+        </w:rPr>
+        <w:t>可以参考</w:t>
+      </w:r>
+      <w:r>
+        <w:rPr>
+          <w:rFonts w:ascii="Times New Roman" w:eastAsia="宋体" w:hAnsi="Times New Roman" w:cs="Times New Roman" w:hint="eastAsia"/>
+          <w:sz w:val="28"/>
+        </w:rPr>
+        <w:t>5</w:t>
+      </w:r>
+      <w:r>
+        <w:rPr>
+          <w:rFonts w:ascii="Times New Roman" w:eastAsia="宋体" w:hAnsi="Times New Roman" w:cs="Times New Roman"/>
+          <w:sz w:val="28"/>
+        </w:rPr>
+        <w:t>.1</w:t>
+      </w:r>
+      <w:r>
+        <w:rPr>
+          <w:rFonts w:ascii="Times New Roman" w:eastAsia="宋体" w:hAnsi="Times New Roman" w:cs="Times New Roman" w:hint="eastAsia"/>
+          <w:sz w:val="28"/>
+        </w:rPr>
+        <w:t>节首先编译和准备</w:t>
+      </w:r>
+      <w:r>
+        <w:rPr>
+          <w:rFonts w:ascii="Times New Roman" w:eastAsia="宋体" w:hAnsi="Times New Roman" w:cs="Times New Roman" w:hint="eastAsia"/>
+          <w:sz w:val="28"/>
+        </w:rPr>
+        <w:t>base</w:t>
+      </w:r>
+      <w:r>
+        <w:rPr>
+          <w:rFonts w:ascii="Times New Roman" w:eastAsia="宋体" w:hAnsi="Times New Roman" w:cs="Times New Roman" w:hint="eastAsia"/>
+          <w:sz w:val="28"/>
+        </w:rPr>
+        <w:t>镜像</w:t>
+      </w:r>
+      <w:bookmarkStart w:id="2" w:name="_GoBack"/>
+      <w:bookmarkEnd w:id="2"/>
     </w:p>
     <w:p>
       <w:pPr>
@@ -930,7 +757,7 @@
       <w:pPr>
         <w:ind w:firstLine="420"/>
         <w:rPr>
-          <w:rFonts w:ascii="宋体" w:eastAsia="宋体" w:hAnsi="宋体" w:hint="eastAsia"/>
+          <w:rFonts w:ascii="宋体" w:eastAsia="宋体" w:hAnsi="宋体"/>
           <w:sz w:val="28"/>
           <w:szCs w:val="28"/>
         </w:rPr>
@@ -1104,7 +931,6 @@
         </w:rPr>
         <w:t>生成证书，相关配置可以在</w:t>
       </w:r>
-      <w:proofErr w:type="spellStart"/>
       <w:r>
         <w:rPr>
           <w:rFonts w:ascii="Times New Roman" w:eastAsia="宋体" w:hAnsi="Times New Roman" w:cs="Times New Roman" w:hint="eastAsia"/>
@@ -1119,7 +945,6 @@
         </w:rPr>
         <w:t>abric.cnf</w:t>
       </w:r>
-      <w:proofErr w:type="spellEnd"/>
       <w:r>
         <w:rPr>
           <w:rFonts w:ascii="Times New Roman" w:eastAsia="宋体" w:hAnsi="Times New Roman" w:cs="Times New Roman" w:hint="eastAsia"/>
@@ -1161,23 +986,7 @@
           <w:rFonts w:ascii="Times New Roman" w:eastAsia="宋体" w:hAnsi="Times New Roman" w:cs="Times New Roman" w:hint="eastAsia"/>
           <w:sz w:val="28"/>
         </w:rPr>
-        <w:t>通常填写</w:t>
-      </w:r>
-      <w:proofErr w:type="gramStart"/>
-      <w:r>
-        <w:rPr>
-          <w:rFonts w:ascii="Times New Roman" w:eastAsia="宋体" w:hAnsi="Times New Roman" w:cs="Times New Roman" w:hint="eastAsia"/>
-          <w:sz w:val="28"/>
-        </w:rPr>
-        <w:t>访问此</w:t>
-      </w:r>
-      <w:proofErr w:type="gramEnd"/>
-      <w:r>
-        <w:rPr>
-          <w:rFonts w:ascii="Times New Roman" w:eastAsia="宋体" w:hAnsi="Times New Roman" w:cs="Times New Roman" w:hint="eastAsia"/>
-          <w:sz w:val="28"/>
-        </w:rPr>
-        <w:t>节点使用的域名</w:t>
+        <w:t>通常填写访问此节点使用的域名</w:t>
       </w:r>
     </w:p>
     <w:p>
@@ -1278,6 +1087,7 @@
           <w:noProof/>
           <w:sz w:val="28"/>
         </w:rPr>
+        <w:lastRenderedPageBreak/>
         <w:drawing>
           <wp:inline distT="0" distB="0" distL="0" distR="0" wp14:anchorId="11A4053A" wp14:editId="5C694042">
             <wp:extent cx="5270500" cy="805815"/>
@@ -1333,7 +1143,6 @@
           <w:rFonts w:ascii="Times New Roman" w:eastAsia="宋体" w:hAnsi="Times New Roman" w:cs="Times New Roman" w:hint="eastAsia"/>
           <w:b w:val="0"/>
         </w:rPr>
-        <w:lastRenderedPageBreak/>
         <w:t>证书</w:t>
       </w:r>
       <w:r>
@@ -1347,9 +1156,6 @@
     <w:p>
       <w:pPr>
         <w:ind w:firstLine="420"/>
-        <w:rPr>
-          <w:rFonts w:hint="eastAsia"/>
-        </w:rPr>
       </w:pPr>
       <w:r>
         <w:rPr>
@@ -1435,7 +1241,6 @@
         </w:rPr>
         <w:t>和</w:t>
       </w:r>
-      <w:proofErr w:type="spellStart"/>
       <w:r>
         <w:rPr>
           <w:rFonts w:ascii="Times New Roman" w:eastAsia="宋体" w:hAnsi="Times New Roman" w:cs="Times New Roman" w:hint="eastAsia"/>
@@ -1450,29 +1255,12 @@
         </w:rPr>
         <w:t>embersrvc</w:t>
       </w:r>
-      <w:proofErr w:type="spellEnd"/>
-      <w:r>
-        <w:rPr>
-          <w:rFonts w:ascii="Times New Roman" w:eastAsia="宋体" w:hAnsi="Times New Roman" w:cs="Times New Roman" w:hint="eastAsia"/>
-          <w:sz w:val="28"/>
-        </w:rPr>
-        <w:t>）分别签发的证书，以及对应的私</w:t>
-      </w:r>
-      <w:proofErr w:type="gramStart"/>
-      <w:r>
-        <w:rPr>
-          <w:rFonts w:ascii="Times New Roman" w:eastAsia="宋体" w:hAnsi="Times New Roman" w:cs="Times New Roman" w:hint="eastAsia"/>
-          <w:sz w:val="28"/>
-        </w:rPr>
-        <w:t>钥</w:t>
-      </w:r>
-      <w:proofErr w:type="gramEnd"/>
-      <w:r>
-        <w:rPr>
-          <w:rFonts w:ascii="Times New Roman" w:eastAsia="宋体" w:hAnsi="Times New Roman" w:cs="Times New Roman" w:hint="eastAsia"/>
-          <w:sz w:val="28"/>
-        </w:rPr>
-        <w:t>（</w:t>
+      <w:r>
+        <w:rPr>
+          <w:rFonts w:ascii="Times New Roman" w:eastAsia="宋体" w:hAnsi="Times New Roman" w:cs="Times New Roman" w:hint="eastAsia"/>
+          <w:sz w:val="28"/>
+        </w:rPr>
+        <w:t>）分别签发的证书，以及对应的私钥（</w:t>
       </w:r>
       <w:r>
         <w:rPr>
@@ -1559,7 +1347,6 @@
         </w:rPr>
         <w:t>）可用于为每个节点签发证书，在</w:t>
       </w:r>
-      <w:proofErr w:type="spellStart"/>
       <w:r>
         <w:rPr>
           <w:rFonts w:ascii="Times New Roman" w:eastAsia="宋体" w:hAnsi="Times New Roman" w:cs="Times New Roman" w:hint="eastAsia"/>
@@ -1574,7 +1361,6 @@
         </w:rPr>
         <w:t>a.key</w:t>
       </w:r>
-      <w:proofErr w:type="spellEnd"/>
       <w:r>
         <w:rPr>
           <w:rFonts w:ascii="Times New Roman" w:eastAsia="宋体" w:hAnsi="Times New Roman" w:cs="Times New Roman" w:hint="eastAsia"/>
@@ -1689,7 +1475,6 @@
         </w:rPr>
         <w:t>.</w:t>
       </w:r>
-      <w:proofErr w:type="spellStart"/>
       <w:r>
         <w:rPr>
           <w:rFonts w:ascii="Times New Roman" w:eastAsia="宋体" w:hAnsi="Times New Roman" w:cs="Times New Roman"/>
@@ -1697,7 +1482,6 @@
         </w:rPr>
         <w:t>crt</w:t>
       </w:r>
-      <w:proofErr w:type="spellEnd"/>
       <w:r>
         <w:rPr>
           <w:rFonts w:ascii="Times New Roman" w:eastAsia="宋体" w:hAnsi="Times New Roman" w:cs="Times New Roman" w:hint="eastAsia"/>
@@ -1724,7 +1508,7 @@
       <w:pPr>
         <w:spacing w:line="360" w:lineRule="auto"/>
         <w:rPr>
-          <w:rFonts w:ascii="Times New Roman" w:eastAsia="宋体" w:hAnsi="Times New Roman" w:cs="Times New Roman" w:hint="eastAsia"/>
+          <w:rFonts w:ascii="Times New Roman" w:eastAsia="宋体" w:hAnsi="Times New Roman" w:cs="Times New Roman"/>
           <w:sz w:val="28"/>
           <w:highlight w:val="yellow"/>
         </w:rPr>
@@ -1777,36 +1561,18 @@
       <w:pPr>
         <w:ind w:firstLine="420"/>
         <w:rPr>
+          <w:rFonts w:ascii="宋体" w:eastAsia="宋体" w:hAnsi="宋体"/>
+          <w:sz w:val="28"/>
+          <w:szCs w:val="28"/>
+        </w:rPr>
+      </w:pPr>
+      <w:r>
+        <w:rPr>
           <w:rFonts w:ascii="宋体" w:eastAsia="宋体" w:hAnsi="宋体" w:hint="eastAsia"/>
           <w:sz w:val="28"/>
           <w:szCs w:val="28"/>
         </w:rPr>
-      </w:pPr>
-      <w:r>
-        <w:rPr>
-          <w:rFonts w:ascii="宋体" w:eastAsia="宋体" w:hAnsi="宋体" w:hint="eastAsia"/>
-          <w:sz w:val="28"/>
-          <w:szCs w:val="28"/>
-        </w:rPr>
-        <w:t>fabric基于docker的部署要求一个基础的docker镜像，其中要求提供和开发环境类似的go编译环境，</w:t>
-      </w:r>
-      <w:proofErr w:type="spellStart"/>
-      <w:r>
-        <w:rPr>
-          <w:rFonts w:ascii="宋体" w:eastAsia="宋体" w:hAnsi="宋体" w:hint="eastAsia"/>
-          <w:sz w:val="28"/>
-          <w:szCs w:val="28"/>
-        </w:rPr>
-        <w:t>rocksdb</w:t>
-      </w:r>
-      <w:proofErr w:type="spellEnd"/>
-      <w:r>
-        <w:rPr>
-          <w:rFonts w:ascii="宋体" w:eastAsia="宋体" w:hAnsi="宋体" w:hint="eastAsia"/>
-          <w:sz w:val="28"/>
-          <w:szCs w:val="28"/>
-        </w:rPr>
-        <w:t>和其它依赖库的支持。base目录提供生成此镜像需要的脚本和文件</w:t>
+        <w:t>fabric基于docker的部署要求一个基础的docker镜像，其中要求提供和开发环境类似的go编译环境，rocksdb和其它依赖库的支持。base目录提供生成此镜像需要的脚本和文件</w:t>
       </w:r>
     </w:p>
     <w:p>
@@ -1893,31 +1659,21 @@
         </w:rPr>
         <w:t>，成功后将在本地生成</w:t>
       </w:r>
-      <w:proofErr w:type="spellStart"/>
-      <w:r>
-        <w:rPr>
-          <w:rFonts w:ascii="Times New Roman" w:eastAsia="宋体" w:hAnsi="Times New Roman" w:cs="Times New Roman"/>
-          <w:sz w:val="28"/>
-        </w:rPr>
-        <w:t>abchain</w:t>
-      </w:r>
-      <w:proofErr w:type="spellEnd"/>
-      <w:r>
-        <w:rPr>
-          <w:rFonts w:ascii="Times New Roman" w:eastAsia="宋体" w:hAnsi="Times New Roman" w:cs="Times New Roman"/>
-          <w:sz w:val="28"/>
-        </w:rPr>
-        <w:t>/fabric-</w:t>
-      </w:r>
-      <w:proofErr w:type="spellStart"/>
-      <w:r>
-        <w:rPr>
-          <w:rFonts w:ascii="Times New Roman" w:eastAsia="宋体" w:hAnsi="Times New Roman" w:cs="Times New Roman"/>
-          <w:sz w:val="28"/>
-        </w:rPr>
+      <w:r>
+        <w:rPr>
+          <w:rFonts w:ascii="Times New Roman" w:eastAsia="宋体" w:hAnsi="Times New Roman" w:cs="Times New Roman"/>
+          <w:sz w:val="28"/>
+        </w:rPr>
+        <w:t>abchain/fabric-</w:t>
+      </w:r>
+      <w:r>
+        <w:rPr>
+          <w:rFonts w:ascii="Times New Roman" w:eastAsia="宋体" w:hAnsi="Times New Roman" w:cs="Times New Roman"/>
+          <w:sz w:val="28"/>
+        </w:rPr>
+        <w:lastRenderedPageBreak/>
         <w:t>baseimage</w:t>
       </w:r>
-      <w:proofErr w:type="spellEnd"/>
       <w:r>
         <w:rPr>
           <w:rFonts w:ascii="Times New Roman" w:eastAsia="宋体" w:hAnsi="Times New Roman" w:cs="Times New Roman" w:hint="eastAsia"/>
@@ -1925,7 +1681,6 @@
         </w:rPr>
         <w:t>镜像，此镜像也被标记为</w:t>
       </w:r>
-      <w:proofErr w:type="spellStart"/>
       <w:r>
         <w:rPr>
           <w:rFonts w:ascii="Times New Roman" w:eastAsia="宋体" w:hAnsi="Times New Roman" w:cs="Times New Roman" w:hint="eastAsia"/>
@@ -1940,29 +1695,161 @@
         </w:rPr>
         <w:t>ledger</w:t>
       </w:r>
-      <w:proofErr w:type="spellEnd"/>
-      <w:r>
-        <w:rPr>
-          <w:rFonts w:ascii="Times New Roman" w:eastAsia="宋体" w:hAnsi="Times New Roman" w:cs="Times New Roman"/>
-          <w:sz w:val="28"/>
-        </w:rPr>
-        <w:t>/fabric-</w:t>
-      </w:r>
-      <w:proofErr w:type="spellStart"/>
-      <w:r>
-        <w:rPr>
-          <w:rFonts w:ascii="Times New Roman" w:eastAsia="宋体" w:hAnsi="Times New Roman" w:cs="Times New Roman"/>
-          <w:sz w:val="28"/>
-        </w:rPr>
-        <w:t>baseimage</w:t>
-      </w:r>
-      <w:proofErr w:type="spellEnd"/>
+      <w:r>
+        <w:rPr>
+          <w:rFonts w:ascii="Times New Roman" w:eastAsia="宋体" w:hAnsi="Times New Roman" w:cs="Times New Roman"/>
+          <w:sz w:val="28"/>
+        </w:rPr>
+        <w:t>/fabric-baseimage</w:t>
+      </w:r>
       <w:r>
         <w:rPr>
           <w:rFonts w:ascii="Times New Roman" w:eastAsia="宋体" w:hAnsi="Times New Roman" w:cs="Times New Roman" w:hint="eastAsia"/>
           <w:sz w:val="28"/>
         </w:rPr>
         <w:t>以提供向前兼容性</w:t>
+      </w:r>
+    </w:p>
+    <w:p>
+      <w:pPr>
+        <w:pStyle w:val="2"/>
+        <w:numPr>
+          <w:ilvl w:val="1"/>
+          <w:numId w:val="3"/>
+        </w:numPr>
+        <w:spacing w:line="360" w:lineRule="auto"/>
+        <w:rPr>
+          <w:rFonts w:ascii="Times New Roman" w:eastAsia="宋体" w:hAnsi="Times New Roman" w:cs="Times New Roman"/>
+          <w:b w:val="0"/>
+        </w:rPr>
+      </w:pPr>
+      <w:r>
+        <w:rPr>
+          <w:rFonts w:ascii="Times New Roman" w:eastAsia="宋体" w:hAnsi="Times New Roman" w:cs="Times New Roman" w:hint="eastAsia"/>
+          <w:b w:val="0"/>
+        </w:rPr>
+        <w:t>其它</w:t>
+      </w:r>
+      <w:r>
+        <w:rPr>
+          <w:rFonts w:ascii="Times New Roman" w:eastAsia="宋体" w:hAnsi="Times New Roman" w:cs="Times New Roman" w:hint="eastAsia"/>
+          <w:b w:val="0"/>
+        </w:rPr>
+        <w:t>镜像和启动容器</w:t>
+      </w:r>
+    </w:p>
+    <w:p>
+      <w:pPr>
+        <w:ind w:firstLine="420"/>
+        <w:rPr>
+          <w:rFonts w:ascii="宋体" w:eastAsia="宋体" w:hAnsi="宋体"/>
+          <w:sz w:val="28"/>
+          <w:szCs w:val="28"/>
+        </w:rPr>
+      </w:pPr>
+      <w:r>
+        <w:rPr>
+          <w:rFonts w:ascii="宋体" w:eastAsia="宋体" w:hAnsi="宋体" w:hint="eastAsia"/>
+          <w:sz w:val="28"/>
+          <w:szCs w:val="28"/>
+        </w:rPr>
+        <w:t>运行fabric系统的各个主要角色（m</w:t>
+      </w:r>
+      <w:r>
+        <w:rPr>
+          <w:rFonts w:ascii="宋体" w:eastAsia="宋体" w:hAnsi="宋体"/>
+          <w:sz w:val="28"/>
+          <w:szCs w:val="28"/>
+        </w:rPr>
+        <w:t>embersrvc</w:t>
+      </w:r>
+      <w:r>
+        <w:rPr>
+          <w:rFonts w:ascii="宋体" w:eastAsia="宋体" w:hAnsi="宋体" w:hint="eastAsia"/>
+          <w:sz w:val="28"/>
+          <w:szCs w:val="28"/>
+        </w:rPr>
+        <w:t>，v</w:t>
+      </w:r>
+      <w:r>
+        <w:rPr>
+          <w:rFonts w:ascii="宋体" w:eastAsia="宋体" w:hAnsi="宋体"/>
+          <w:sz w:val="28"/>
+          <w:szCs w:val="28"/>
+        </w:rPr>
+        <w:t>alidator</w:t>
+      </w:r>
+      <w:r>
+        <w:rPr>
+          <w:rFonts w:ascii="宋体" w:eastAsia="宋体" w:hAnsi="宋体" w:hint="eastAsia"/>
+          <w:sz w:val="28"/>
+          <w:szCs w:val="28"/>
+        </w:rPr>
+        <w:t>和p</w:t>
+      </w:r>
+      <w:r>
+        <w:rPr>
+          <w:rFonts w:ascii="宋体" w:eastAsia="宋体" w:hAnsi="宋体"/>
+          <w:sz w:val="28"/>
+          <w:szCs w:val="28"/>
+        </w:rPr>
+        <w:t>eer</w:t>
+      </w:r>
+      <w:r>
+        <w:rPr>
+          <w:rFonts w:ascii="宋体" w:eastAsia="宋体" w:hAnsi="宋体" w:hint="eastAsia"/>
+          <w:sz w:val="28"/>
+          <w:szCs w:val="28"/>
+        </w:rPr>
+        <w:t>）所需的镜像构建文件（Dockerfile）在部署目录的</w:t>
+      </w:r>
+      <w:r>
+        <w:rPr>
+          <w:rFonts w:ascii="宋体" w:eastAsia="宋体" w:hAnsi="宋体"/>
+          <w:sz w:val="28"/>
+          <w:szCs w:val="28"/>
+        </w:rPr>
+        <w:t>membersrvc</w:t>
+      </w:r>
+      <w:r>
+        <w:rPr>
+          <w:rFonts w:ascii="宋体" w:eastAsia="宋体" w:hAnsi="宋体" w:hint="eastAsia"/>
+          <w:sz w:val="28"/>
+          <w:szCs w:val="28"/>
+        </w:rPr>
+        <w:t>，vp和n</w:t>
+      </w:r>
+      <w:r>
+        <w:rPr>
+          <w:rFonts w:ascii="宋体" w:eastAsia="宋体" w:hAnsi="宋体"/>
+          <w:sz w:val="28"/>
+          <w:szCs w:val="28"/>
+        </w:rPr>
+        <w:t>vp</w:t>
+      </w:r>
+      <w:r>
+        <w:rPr>
+          <w:rFonts w:ascii="宋体" w:eastAsia="宋体" w:hAnsi="宋体" w:hint="eastAsia"/>
+          <w:sz w:val="28"/>
+          <w:szCs w:val="28"/>
+        </w:rPr>
+        <w:t>下。在部署目录下通过d</w:t>
+      </w:r>
+      <w:r>
+        <w:rPr>
+          <w:rFonts w:ascii="宋体" w:eastAsia="宋体" w:hAnsi="宋体"/>
+          <w:sz w:val="28"/>
+          <w:szCs w:val="28"/>
+        </w:rPr>
+        <w:t>ocker compose</w:t>
+      </w:r>
+      <w:r>
+        <w:rPr>
+          <w:rFonts w:ascii="宋体" w:eastAsia="宋体" w:hAnsi="宋体" w:hint="eastAsia"/>
+          <w:sz w:val="28"/>
+          <w:szCs w:val="28"/>
+        </w:rPr>
+        <w:t>可以构建相应的镜像：</w:t>
       </w:r>
     </w:p>
     <w:p>
@@ -1984,278 +1871,170 @@
           <w:rFonts w:ascii="Times New Roman" w:eastAsia="宋体" w:hAnsi="Times New Roman" w:cs="Times New Roman" w:hint="eastAsia"/>
           <w:sz w:val="28"/>
         </w:rPr>
-        <w:t>构建</w:t>
-      </w:r>
-      <w:r>
-        <w:rPr>
-          <w:rFonts w:ascii="Times New Roman" w:eastAsia="宋体" w:hAnsi="Times New Roman" w:cs="Times New Roman" w:hint="eastAsia"/>
-          <w:sz w:val="28"/>
-        </w:rPr>
-        <w:t>base</w:t>
-      </w:r>
-      <w:r>
-        <w:rPr>
-          <w:rFonts w:ascii="Times New Roman" w:eastAsia="宋体" w:hAnsi="Times New Roman" w:cs="Times New Roman" w:hint="eastAsia"/>
-          <w:sz w:val="28"/>
-        </w:rPr>
-        <w:t>镜像要求在部署目录下有已生成的根证书（</w:t>
-      </w:r>
-      <w:r>
-        <w:rPr>
-          <w:rFonts w:ascii="Times New Roman" w:eastAsia="宋体" w:hAnsi="Times New Roman" w:cs="Times New Roman" w:hint="eastAsia"/>
-          <w:sz w:val="28"/>
-        </w:rPr>
-        <w:t>ca.</w:t>
-      </w:r>
-      <w:r>
-        <w:rPr>
-          <w:rFonts w:ascii="Times New Roman" w:eastAsia="宋体" w:hAnsi="Times New Roman" w:cs="Times New Roman"/>
-          <w:sz w:val="28"/>
-        </w:rPr>
-        <w:t>crt</w:t>
-      </w:r>
-      <w:r>
-        <w:rPr>
-          <w:rFonts w:ascii="Times New Roman" w:eastAsia="宋体" w:hAnsi="Times New Roman" w:cs="Times New Roman" w:hint="eastAsia"/>
-          <w:sz w:val="28"/>
-        </w:rPr>
-        <w:t>），因</w:t>
-      </w:r>
-      <w:r>
-        <w:rPr>
-          <w:rFonts w:ascii="Times New Roman" w:eastAsia="宋体" w:hAnsi="Times New Roman" w:cs="Times New Roman" w:hint="eastAsia"/>
-          <w:sz w:val="28"/>
-        </w:rPr>
-        <w:lastRenderedPageBreak/>
-        <w:t>此</w:t>
-      </w:r>
-      <w:r>
-        <w:rPr>
-          <w:rFonts w:ascii="Times New Roman" w:eastAsia="宋体" w:hAnsi="Times New Roman" w:cs="Times New Roman" w:hint="eastAsia"/>
-          <w:sz w:val="28"/>
-        </w:rPr>
-        <w:t>需要</w:t>
-      </w:r>
-      <w:r>
-        <w:rPr>
-          <w:rFonts w:ascii="Times New Roman" w:eastAsia="宋体" w:hAnsi="Times New Roman" w:cs="Times New Roman" w:hint="eastAsia"/>
-          <w:sz w:val="28"/>
-        </w:rPr>
-        <w:t>先完成第</w:t>
-      </w:r>
-      <w:r>
-        <w:rPr>
-          <w:rFonts w:ascii="Times New Roman" w:eastAsia="宋体" w:hAnsi="Times New Roman" w:cs="Times New Roman" w:hint="eastAsia"/>
-          <w:sz w:val="28"/>
-        </w:rPr>
-        <w:t>4</w:t>
-      </w:r>
-      <w:r>
-        <w:rPr>
-          <w:rFonts w:ascii="Times New Roman" w:eastAsia="宋体" w:hAnsi="Times New Roman" w:cs="Times New Roman" w:hint="eastAsia"/>
-          <w:sz w:val="28"/>
-        </w:rPr>
-        <w:t>节中的流程</w:t>
+        <w:t>执行</w:t>
+      </w:r>
+      <w:r>
+        <w:rPr>
+          <w:rFonts w:ascii="Times New Roman" w:eastAsia="宋体" w:hAnsi="Times New Roman" w:cs="Times New Roman" w:hint="eastAsia"/>
+          <w:sz w:val="28"/>
+        </w:rPr>
+        <w:t xml:space="preserve"> </w:t>
+      </w:r>
+      <w:r>
+        <w:rPr>
+          <w:rFonts w:ascii="Times New Roman" w:eastAsia="宋体" w:hAnsi="Times New Roman" w:cs="Times New Roman"/>
+          <w:sz w:val="28"/>
+        </w:rPr>
+        <w:t>docker-compose build</w:t>
       </w:r>
     </w:p>
     <w:p>
       <w:pPr>
-        <w:pStyle w:val="2"/>
+        <w:pStyle w:val="a3"/>
         <w:numPr>
           <w:ilvl w:val="1"/>
-          <w:numId w:val="3"/>
+          <w:numId w:val="23"/>
         </w:numPr>
         <w:spacing w:line="360" w:lineRule="auto"/>
-        <w:rPr>
-          <w:rFonts w:ascii="Times New Roman" w:eastAsia="宋体" w:hAnsi="Times New Roman" w:cs="Times New Roman"/>
-          <w:b w:val="0"/>
-        </w:rPr>
-      </w:pPr>
-      <w:r>
-        <w:rPr>
-          <w:rFonts w:ascii="Times New Roman" w:eastAsia="宋体" w:hAnsi="Times New Roman" w:cs="Times New Roman" w:hint="eastAsia"/>
-          <w:b w:val="0"/>
-        </w:rPr>
-        <w:t>其它</w:t>
-      </w:r>
-      <w:r>
-        <w:rPr>
-          <w:rFonts w:ascii="Times New Roman" w:eastAsia="宋体" w:hAnsi="Times New Roman" w:cs="Times New Roman" w:hint="eastAsia"/>
-          <w:b w:val="0"/>
-        </w:rPr>
-        <w:t>镜像和启动容器</w:t>
+        <w:ind w:firstLineChars="0"/>
+        <w:rPr>
+          <w:rFonts w:ascii="Times New Roman" w:eastAsia="宋体" w:hAnsi="Times New Roman" w:cs="Times New Roman"/>
+          <w:sz w:val="28"/>
+        </w:rPr>
+      </w:pPr>
+      <w:r>
+        <w:rPr>
+          <w:rFonts w:ascii="Times New Roman" w:eastAsia="宋体" w:hAnsi="Times New Roman" w:cs="Times New Roman" w:hint="eastAsia"/>
+          <w:sz w:val="28"/>
+        </w:rPr>
+        <w:t>这一命令使用部署目录下的</w:t>
+      </w:r>
+      <w:r>
+        <w:rPr>
+          <w:rFonts w:ascii="Times New Roman" w:eastAsia="宋体" w:hAnsi="Times New Roman" w:cs="Times New Roman"/>
+          <w:sz w:val="28"/>
+        </w:rPr>
+        <w:t>docker-compose.yml</w:t>
+      </w:r>
+      <w:r>
+        <w:rPr>
+          <w:rFonts w:ascii="Times New Roman" w:eastAsia="宋体" w:hAnsi="Times New Roman" w:cs="Times New Roman" w:hint="eastAsia"/>
+          <w:sz w:val="28"/>
+        </w:rPr>
+        <w:t>脚本构建出</w:t>
+      </w:r>
+      <w:r>
+        <w:rPr>
+          <w:rFonts w:ascii="Times New Roman" w:eastAsia="宋体" w:hAnsi="Times New Roman" w:cs="Times New Roman" w:hint="eastAsia"/>
+          <w:sz w:val="28"/>
+        </w:rPr>
+        <w:t>m</w:t>
+      </w:r>
+      <w:r>
+        <w:rPr>
+          <w:rFonts w:ascii="Times New Roman" w:eastAsia="宋体" w:hAnsi="Times New Roman" w:cs="Times New Roman"/>
+          <w:sz w:val="28"/>
+        </w:rPr>
+        <w:t>embersrvc, vp</w:t>
+      </w:r>
+      <w:r>
+        <w:rPr>
+          <w:rFonts w:ascii="Times New Roman" w:eastAsia="宋体" w:hAnsi="Times New Roman" w:cs="Times New Roman" w:hint="eastAsia"/>
+          <w:sz w:val="28"/>
+        </w:rPr>
+        <w:t>和</w:t>
+      </w:r>
+      <w:r>
+        <w:rPr>
+          <w:rFonts w:ascii="Times New Roman" w:eastAsia="宋体" w:hAnsi="Times New Roman" w:cs="Times New Roman" w:hint="eastAsia"/>
+          <w:sz w:val="28"/>
+        </w:rPr>
+        <w:t>n</w:t>
+      </w:r>
+      <w:r>
+        <w:rPr>
+          <w:rFonts w:ascii="Times New Roman" w:eastAsia="宋体" w:hAnsi="Times New Roman" w:cs="Times New Roman"/>
+          <w:sz w:val="28"/>
+        </w:rPr>
+        <w:t>vp</w:t>
+      </w:r>
+      <w:r>
+        <w:rPr>
+          <w:rFonts w:ascii="Times New Roman" w:eastAsia="宋体" w:hAnsi="Times New Roman" w:cs="Times New Roman" w:hint="eastAsia"/>
+          <w:sz w:val="28"/>
+        </w:rPr>
+        <w:t>对应的</w:t>
+      </w:r>
+      <w:r>
+        <w:rPr>
+          <w:rFonts w:ascii="Times New Roman" w:eastAsia="宋体" w:hAnsi="Times New Roman" w:cs="Times New Roman" w:hint="eastAsia"/>
+          <w:sz w:val="28"/>
+        </w:rPr>
+        <w:t>docker</w:t>
+      </w:r>
+      <w:r>
+        <w:rPr>
+          <w:rFonts w:ascii="Times New Roman" w:eastAsia="宋体" w:hAnsi="Times New Roman" w:cs="Times New Roman" w:hint="eastAsia"/>
+          <w:sz w:val="28"/>
+        </w:rPr>
+        <w:t>镜像</w:t>
       </w:r>
     </w:p>
     <w:p>
       <w:pPr>
-        <w:ind w:firstLine="420"/>
-        <w:rPr>
-          <w:rFonts w:ascii="宋体" w:eastAsia="宋体" w:hAnsi="宋体" w:hint="eastAsia"/>
-          <w:sz w:val="28"/>
-          <w:szCs w:val="28"/>
-        </w:rPr>
-      </w:pPr>
-      <w:r>
-        <w:rPr>
-          <w:rFonts w:ascii="宋体" w:eastAsia="宋体" w:hAnsi="宋体" w:hint="eastAsia"/>
-          <w:sz w:val="28"/>
-          <w:szCs w:val="28"/>
-        </w:rPr>
-        <w:t>运行fabric系统的各个主要角色（</w:t>
-      </w:r>
-      <w:proofErr w:type="spellStart"/>
-      <w:r>
-        <w:rPr>
-          <w:rFonts w:ascii="宋体" w:eastAsia="宋体" w:hAnsi="宋体" w:hint="eastAsia"/>
-          <w:sz w:val="28"/>
-          <w:szCs w:val="28"/>
-        </w:rPr>
-        <w:t>m</w:t>
-      </w:r>
-      <w:r>
-        <w:rPr>
-          <w:rFonts w:ascii="宋体" w:eastAsia="宋体" w:hAnsi="宋体"/>
-          <w:sz w:val="28"/>
-          <w:szCs w:val="28"/>
-        </w:rPr>
-        <w:t>embersrvc</w:t>
-      </w:r>
-      <w:proofErr w:type="spellEnd"/>
-      <w:r>
-        <w:rPr>
-          <w:rFonts w:ascii="宋体" w:eastAsia="宋体" w:hAnsi="宋体" w:hint="eastAsia"/>
-          <w:sz w:val="28"/>
-          <w:szCs w:val="28"/>
-        </w:rPr>
-        <w:t>，v</w:t>
-      </w:r>
-      <w:r>
-        <w:rPr>
-          <w:rFonts w:ascii="宋体" w:eastAsia="宋体" w:hAnsi="宋体"/>
-          <w:sz w:val="28"/>
-          <w:szCs w:val="28"/>
-        </w:rPr>
-        <w:t>alidator</w:t>
-      </w:r>
-      <w:r>
-        <w:rPr>
-          <w:rFonts w:ascii="宋体" w:eastAsia="宋体" w:hAnsi="宋体" w:hint="eastAsia"/>
-          <w:sz w:val="28"/>
-          <w:szCs w:val="28"/>
-        </w:rPr>
-        <w:t>和p</w:t>
-      </w:r>
-      <w:r>
-        <w:rPr>
-          <w:rFonts w:ascii="宋体" w:eastAsia="宋体" w:hAnsi="宋体"/>
-          <w:sz w:val="28"/>
-          <w:szCs w:val="28"/>
-        </w:rPr>
-        <w:t>eer</w:t>
-      </w:r>
-      <w:r>
-        <w:rPr>
-          <w:rFonts w:ascii="宋体" w:eastAsia="宋体" w:hAnsi="宋体" w:hint="eastAsia"/>
-          <w:sz w:val="28"/>
-          <w:szCs w:val="28"/>
-        </w:rPr>
-        <w:t>）所需的镜像构建文件（</w:t>
-      </w:r>
-      <w:proofErr w:type="spellStart"/>
-      <w:r>
-        <w:rPr>
-          <w:rFonts w:ascii="宋体" w:eastAsia="宋体" w:hAnsi="宋体" w:hint="eastAsia"/>
-          <w:sz w:val="28"/>
-          <w:szCs w:val="28"/>
-        </w:rPr>
-        <w:t>Dockerfile</w:t>
-      </w:r>
-      <w:proofErr w:type="spellEnd"/>
-      <w:r>
-        <w:rPr>
-          <w:rFonts w:ascii="宋体" w:eastAsia="宋体" w:hAnsi="宋体" w:hint="eastAsia"/>
-          <w:sz w:val="28"/>
-          <w:szCs w:val="28"/>
-        </w:rPr>
-        <w:t>）在部署目录的</w:t>
-      </w:r>
-      <w:proofErr w:type="spellStart"/>
-      <w:r>
-        <w:rPr>
-          <w:rFonts w:ascii="宋体" w:eastAsia="宋体" w:hAnsi="宋体"/>
-          <w:sz w:val="28"/>
-          <w:szCs w:val="28"/>
-        </w:rPr>
-        <w:t>membersrvc</w:t>
-      </w:r>
-      <w:proofErr w:type="spellEnd"/>
-      <w:r>
-        <w:rPr>
-          <w:rFonts w:ascii="宋体" w:eastAsia="宋体" w:hAnsi="宋体" w:hint="eastAsia"/>
-          <w:sz w:val="28"/>
-          <w:szCs w:val="28"/>
-        </w:rPr>
-        <w:t>，</w:t>
-      </w:r>
-      <w:proofErr w:type="spellStart"/>
-      <w:r>
-        <w:rPr>
-          <w:rFonts w:ascii="宋体" w:eastAsia="宋体" w:hAnsi="宋体" w:hint="eastAsia"/>
-          <w:sz w:val="28"/>
-          <w:szCs w:val="28"/>
-        </w:rPr>
-        <w:t>vp</w:t>
-      </w:r>
-      <w:proofErr w:type="spellEnd"/>
-      <w:r>
-        <w:rPr>
-          <w:rFonts w:ascii="宋体" w:eastAsia="宋体" w:hAnsi="宋体" w:hint="eastAsia"/>
-          <w:sz w:val="28"/>
-          <w:szCs w:val="28"/>
-        </w:rPr>
-        <w:t>和</w:t>
-      </w:r>
-      <w:proofErr w:type="spellStart"/>
-      <w:r>
-        <w:rPr>
-          <w:rFonts w:ascii="宋体" w:eastAsia="宋体" w:hAnsi="宋体" w:hint="eastAsia"/>
-          <w:sz w:val="28"/>
-          <w:szCs w:val="28"/>
-        </w:rPr>
-        <w:t>n</w:t>
-      </w:r>
-      <w:r>
-        <w:rPr>
-          <w:rFonts w:ascii="宋体" w:eastAsia="宋体" w:hAnsi="宋体"/>
-          <w:sz w:val="28"/>
-          <w:szCs w:val="28"/>
-        </w:rPr>
-        <w:t>vp</w:t>
-      </w:r>
-      <w:proofErr w:type="spellEnd"/>
-      <w:r>
-        <w:rPr>
-          <w:rFonts w:ascii="宋体" w:eastAsia="宋体" w:hAnsi="宋体" w:hint="eastAsia"/>
-          <w:sz w:val="28"/>
-          <w:szCs w:val="28"/>
-        </w:rPr>
-        <w:t>下。在部署目录下通过d</w:t>
-      </w:r>
-      <w:r>
-        <w:rPr>
-          <w:rFonts w:ascii="宋体" w:eastAsia="宋体" w:hAnsi="宋体"/>
-          <w:sz w:val="28"/>
-          <w:szCs w:val="28"/>
-        </w:rPr>
-        <w:t>ocker compose</w:t>
-      </w:r>
-      <w:r>
-        <w:rPr>
-          <w:rFonts w:ascii="宋体" w:eastAsia="宋体" w:hAnsi="宋体" w:hint="eastAsia"/>
-          <w:sz w:val="28"/>
-          <w:szCs w:val="28"/>
-        </w:rPr>
-        <w:t>可以构建相应的镜像：</w:t>
+        <w:pStyle w:val="a3"/>
+        <w:numPr>
+          <w:ilvl w:val="1"/>
+          <w:numId w:val="23"/>
+        </w:numPr>
+        <w:spacing w:line="360" w:lineRule="auto"/>
+        <w:ind w:firstLineChars="0"/>
+        <w:rPr>
+          <w:rFonts w:ascii="Times New Roman" w:eastAsia="宋体" w:hAnsi="Times New Roman" w:cs="Times New Roman"/>
+          <w:sz w:val="28"/>
+        </w:rPr>
+      </w:pPr>
+      <w:r>
+        <w:rPr>
+          <w:rFonts w:ascii="Times New Roman" w:eastAsia="宋体" w:hAnsi="Times New Roman" w:cs="Times New Roman" w:hint="eastAsia"/>
+          <w:sz w:val="28"/>
+        </w:rPr>
+        <w:t>这些镜像的构建要求提供</w:t>
+      </w:r>
+      <w:r>
+        <w:rPr>
+          <w:rFonts w:ascii="Times New Roman" w:eastAsia="宋体" w:hAnsi="Times New Roman" w:cs="Times New Roman" w:hint="eastAsia"/>
+          <w:sz w:val="28"/>
+        </w:rPr>
+        <w:t>S</w:t>
+      </w:r>
+      <w:r>
+        <w:rPr>
+          <w:rFonts w:ascii="Times New Roman" w:eastAsia="宋体" w:hAnsi="Times New Roman" w:cs="Times New Roman"/>
+          <w:sz w:val="28"/>
+        </w:rPr>
+        <w:t>SL</w:t>
+      </w:r>
+      <w:r>
+        <w:rPr>
+          <w:rFonts w:ascii="Times New Roman" w:eastAsia="宋体" w:hAnsi="Times New Roman" w:cs="Times New Roman" w:hint="eastAsia"/>
+          <w:sz w:val="28"/>
+        </w:rPr>
+        <w:t>使用的证书和密钥，第</w:t>
+      </w:r>
+      <w:r>
+        <w:rPr>
+          <w:rFonts w:ascii="Times New Roman" w:eastAsia="宋体" w:hAnsi="Times New Roman" w:cs="Times New Roman" w:hint="eastAsia"/>
+          <w:sz w:val="28"/>
+        </w:rPr>
+        <w:t>4</w:t>
+      </w:r>
+      <w:r>
+        <w:rPr>
+          <w:rFonts w:ascii="Times New Roman" w:eastAsia="宋体" w:hAnsi="Times New Roman" w:cs="Times New Roman" w:hint="eastAsia"/>
+          <w:sz w:val="28"/>
+        </w:rPr>
+        <w:t>节中的脚本会将需要的内容复制到对应的目录中</w:t>
       </w:r>
     </w:p>
     <w:p>
@@ -2291,7 +2070,14 @@
           <w:rFonts w:ascii="Times New Roman" w:eastAsia="宋体" w:hAnsi="Times New Roman" w:cs="Times New Roman"/>
           <w:sz w:val="28"/>
         </w:rPr>
-        <w:t>docker-compose build</w:t>
+        <w:t xml:space="preserve">docker-compose </w:t>
+      </w:r>
+      <w:r>
+        <w:rPr>
+          <w:rFonts w:ascii="Times New Roman" w:eastAsia="宋体" w:hAnsi="Times New Roman" w:cs="Times New Roman"/>
+          <w:sz w:val="28"/>
+        </w:rPr>
+        <w:t>up -d</w:t>
       </w:r>
     </w:p>
     <w:p>
@@ -2313,163 +2099,303 @@
           <w:rFonts w:ascii="Times New Roman" w:eastAsia="宋体" w:hAnsi="Times New Roman" w:cs="Times New Roman" w:hint="eastAsia"/>
           <w:sz w:val="28"/>
         </w:rPr>
-        <w:t>这一命令使用部署目录下的</w:t>
-      </w:r>
-      <w:r>
-        <w:rPr>
-          <w:rFonts w:ascii="Times New Roman" w:eastAsia="宋体" w:hAnsi="Times New Roman" w:cs="Times New Roman"/>
-          <w:sz w:val="28"/>
-        </w:rPr>
-        <w:t>docker-</w:t>
-      </w:r>
-      <w:proofErr w:type="spellStart"/>
-      <w:r>
-        <w:rPr>
-          <w:rFonts w:ascii="Times New Roman" w:eastAsia="宋体" w:hAnsi="Times New Roman" w:cs="Times New Roman"/>
-          <w:sz w:val="28"/>
-        </w:rPr>
-        <w:t>compose.yml</w:t>
-      </w:r>
-      <w:proofErr w:type="spellEnd"/>
-      <w:r>
-        <w:rPr>
-          <w:rFonts w:ascii="Times New Roman" w:eastAsia="宋体" w:hAnsi="Times New Roman" w:cs="Times New Roman" w:hint="eastAsia"/>
-          <w:sz w:val="28"/>
-        </w:rPr>
-        <w:t>脚本构建出</w:t>
-      </w:r>
-      <w:proofErr w:type="spellStart"/>
-      <w:r>
-        <w:rPr>
-          <w:rFonts w:ascii="Times New Roman" w:eastAsia="宋体" w:hAnsi="Times New Roman" w:cs="Times New Roman" w:hint="eastAsia"/>
-          <w:sz w:val="28"/>
-        </w:rPr>
-        <w:t>m</w:t>
-      </w:r>
-      <w:r>
-        <w:rPr>
-          <w:rFonts w:ascii="Times New Roman" w:eastAsia="宋体" w:hAnsi="Times New Roman" w:cs="Times New Roman"/>
-          <w:sz w:val="28"/>
-        </w:rPr>
-        <w:t>embersrvc</w:t>
-      </w:r>
-      <w:proofErr w:type="spellEnd"/>
-      <w:r>
-        <w:rPr>
-          <w:rFonts w:ascii="Times New Roman" w:eastAsia="宋体" w:hAnsi="Times New Roman" w:cs="Times New Roman"/>
-          <w:sz w:val="28"/>
-        </w:rPr>
-        <w:t xml:space="preserve">, </w:t>
-      </w:r>
-      <w:proofErr w:type="spellStart"/>
-      <w:r>
-        <w:rPr>
-          <w:rFonts w:ascii="Times New Roman" w:eastAsia="宋体" w:hAnsi="Times New Roman" w:cs="Times New Roman"/>
-          <w:sz w:val="28"/>
-        </w:rPr>
-        <w:t>vp</w:t>
-      </w:r>
-      <w:proofErr w:type="spellEnd"/>
-      <w:r>
-        <w:rPr>
-          <w:rFonts w:ascii="Times New Roman" w:eastAsia="宋体" w:hAnsi="Times New Roman" w:cs="Times New Roman" w:hint="eastAsia"/>
-          <w:sz w:val="28"/>
-        </w:rPr>
-        <w:t>和</w:t>
-      </w:r>
-      <w:proofErr w:type="spellStart"/>
-      <w:r>
-        <w:rPr>
-          <w:rFonts w:ascii="Times New Roman" w:eastAsia="宋体" w:hAnsi="Times New Roman" w:cs="Times New Roman" w:hint="eastAsia"/>
-          <w:sz w:val="28"/>
-        </w:rPr>
-        <w:t>n</w:t>
-      </w:r>
-      <w:r>
-        <w:rPr>
-          <w:rFonts w:ascii="Times New Roman" w:eastAsia="宋体" w:hAnsi="Times New Roman" w:cs="Times New Roman"/>
-          <w:sz w:val="28"/>
-        </w:rPr>
-        <w:t>vp</w:t>
-      </w:r>
-      <w:proofErr w:type="spellEnd"/>
-      <w:r>
-        <w:rPr>
-          <w:rFonts w:ascii="Times New Roman" w:eastAsia="宋体" w:hAnsi="Times New Roman" w:cs="Times New Roman" w:hint="eastAsia"/>
-          <w:sz w:val="28"/>
-        </w:rPr>
-        <w:t>对应的</w:t>
-      </w:r>
-      <w:r>
-        <w:rPr>
-          <w:rFonts w:ascii="Times New Roman" w:eastAsia="宋体" w:hAnsi="Times New Roman" w:cs="Times New Roman" w:hint="eastAsia"/>
-          <w:sz w:val="28"/>
-        </w:rPr>
-        <w:t>docker</w:t>
-      </w:r>
-      <w:r>
-        <w:rPr>
-          <w:rFonts w:ascii="Times New Roman" w:eastAsia="宋体" w:hAnsi="Times New Roman" w:cs="Times New Roman" w:hint="eastAsia"/>
-          <w:sz w:val="28"/>
-        </w:rPr>
-        <w:t>镜像</w:t>
+        <w:t>这一命令在本机启动</w:t>
+      </w:r>
+      <w:r>
+        <w:rPr>
+          <w:rFonts w:ascii="Times New Roman" w:eastAsia="宋体" w:hAnsi="Times New Roman" w:cs="Times New Roman" w:hint="eastAsia"/>
+          <w:sz w:val="28"/>
+        </w:rPr>
+        <w:t>一组完整的</w:t>
+      </w:r>
+      <w:r>
+        <w:rPr>
+          <w:rFonts w:ascii="Times New Roman" w:eastAsia="宋体" w:hAnsi="Times New Roman" w:cs="Times New Roman" w:hint="eastAsia"/>
+          <w:sz w:val="28"/>
+        </w:rPr>
+        <w:t>fabric</w:t>
+      </w:r>
+      <w:r>
+        <w:rPr>
+          <w:rFonts w:ascii="Times New Roman" w:eastAsia="宋体" w:hAnsi="Times New Roman" w:cs="Times New Roman" w:hint="eastAsia"/>
+          <w:sz w:val="28"/>
+        </w:rPr>
+        <w:t>系统实例，包括</w:t>
+      </w:r>
+      <w:r>
+        <w:rPr>
+          <w:rFonts w:ascii="Times New Roman" w:eastAsia="宋体" w:hAnsi="Times New Roman" w:cs="Times New Roman" w:hint="eastAsia"/>
+          <w:sz w:val="28"/>
+        </w:rPr>
+        <w:t>1</w:t>
+      </w:r>
+      <w:r>
+        <w:rPr>
+          <w:rFonts w:ascii="Times New Roman" w:eastAsia="宋体" w:hAnsi="Times New Roman" w:cs="Times New Roman" w:hint="eastAsia"/>
+          <w:sz w:val="28"/>
+        </w:rPr>
+        <w:t>个</w:t>
+      </w:r>
+      <w:r>
+        <w:rPr>
+          <w:rFonts w:ascii="Times New Roman" w:eastAsia="宋体" w:hAnsi="Times New Roman" w:cs="Times New Roman" w:hint="eastAsia"/>
+          <w:sz w:val="28"/>
+        </w:rPr>
+        <w:t xml:space="preserve"> </w:t>
+      </w:r>
+      <w:r>
+        <w:rPr>
+          <w:rFonts w:ascii="Times New Roman" w:eastAsia="宋体" w:hAnsi="Times New Roman" w:cs="Times New Roman" w:hint="eastAsia"/>
+          <w:sz w:val="28"/>
+        </w:rPr>
+        <w:t>CA</w:t>
+      </w:r>
+      <w:r>
+        <w:rPr>
+          <w:rFonts w:ascii="Times New Roman" w:eastAsia="宋体" w:hAnsi="Times New Roman" w:cs="Times New Roman" w:hint="eastAsia"/>
+          <w:sz w:val="28"/>
+        </w:rPr>
+        <w:t xml:space="preserve"> </w:t>
+      </w:r>
+      <w:r>
+        <w:rPr>
+          <w:rFonts w:ascii="Times New Roman" w:eastAsia="宋体" w:hAnsi="Times New Roman" w:cs="Times New Roman" w:hint="eastAsia"/>
+          <w:sz w:val="28"/>
+        </w:rPr>
+        <w:t>实例</w:t>
+      </w:r>
+      <w:r>
+        <w:rPr>
+          <w:rFonts w:ascii="Times New Roman" w:eastAsia="宋体" w:hAnsi="Times New Roman" w:cs="Times New Roman" w:hint="eastAsia"/>
+          <w:sz w:val="28"/>
+        </w:rPr>
+        <w:t>、</w:t>
+      </w:r>
+      <w:r>
+        <w:rPr>
+          <w:rFonts w:ascii="Times New Roman" w:eastAsia="宋体" w:hAnsi="Times New Roman" w:cs="Times New Roman" w:hint="eastAsia"/>
+          <w:sz w:val="28"/>
+        </w:rPr>
+        <w:t>4</w:t>
+      </w:r>
+      <w:r>
+        <w:rPr>
+          <w:rFonts w:ascii="Times New Roman" w:eastAsia="宋体" w:hAnsi="Times New Roman" w:cs="Times New Roman" w:hint="eastAsia"/>
+          <w:sz w:val="28"/>
+        </w:rPr>
+        <w:t>个</w:t>
+      </w:r>
+      <w:r>
+        <w:rPr>
+          <w:rFonts w:ascii="Times New Roman" w:eastAsia="宋体" w:hAnsi="Times New Roman" w:cs="Times New Roman" w:hint="eastAsia"/>
+          <w:sz w:val="28"/>
+        </w:rPr>
+        <w:t>VP</w:t>
+      </w:r>
+      <w:r>
+        <w:rPr>
+          <w:rFonts w:ascii="Times New Roman" w:eastAsia="宋体" w:hAnsi="Times New Roman" w:cs="Times New Roman" w:hint="eastAsia"/>
+          <w:sz w:val="28"/>
+        </w:rPr>
+        <w:t xml:space="preserve"> </w:t>
+      </w:r>
+      <w:r>
+        <w:rPr>
+          <w:rFonts w:ascii="Times New Roman" w:eastAsia="宋体" w:hAnsi="Times New Roman" w:cs="Times New Roman" w:hint="eastAsia"/>
+          <w:sz w:val="28"/>
+        </w:rPr>
+        <w:t>实例以及</w:t>
+      </w:r>
+      <w:r>
+        <w:rPr>
+          <w:rFonts w:ascii="Times New Roman" w:eastAsia="宋体" w:hAnsi="Times New Roman" w:cs="Times New Roman" w:hint="eastAsia"/>
+          <w:sz w:val="28"/>
+        </w:rPr>
+        <w:t>1</w:t>
+      </w:r>
+      <w:r>
+        <w:rPr>
+          <w:rFonts w:ascii="Times New Roman" w:eastAsia="宋体" w:hAnsi="Times New Roman" w:cs="Times New Roman" w:hint="eastAsia"/>
+          <w:sz w:val="28"/>
+        </w:rPr>
+        <w:t>个</w:t>
+      </w:r>
+      <w:r>
+        <w:rPr>
+          <w:rFonts w:ascii="Times New Roman" w:eastAsia="宋体" w:hAnsi="Times New Roman" w:cs="Times New Roman" w:hint="eastAsia"/>
+          <w:sz w:val="28"/>
+        </w:rPr>
+        <w:t>NVP</w:t>
+      </w:r>
+      <w:r>
+        <w:rPr>
+          <w:rFonts w:ascii="Times New Roman" w:eastAsia="宋体" w:hAnsi="Times New Roman" w:cs="Times New Roman" w:hint="eastAsia"/>
+          <w:sz w:val="28"/>
+        </w:rPr>
+        <w:t xml:space="preserve"> </w:t>
+      </w:r>
+      <w:r>
+        <w:rPr>
+          <w:rFonts w:ascii="Times New Roman" w:eastAsia="宋体" w:hAnsi="Times New Roman" w:cs="Times New Roman" w:hint="eastAsia"/>
+          <w:sz w:val="28"/>
+        </w:rPr>
+        <w:t>实例，采用</w:t>
+      </w:r>
+      <w:r>
+        <w:rPr>
+          <w:rFonts w:ascii="Times New Roman" w:eastAsia="宋体" w:hAnsi="Times New Roman" w:cs="Times New Roman" w:hint="eastAsia"/>
+          <w:sz w:val="28"/>
+        </w:rPr>
+        <w:t xml:space="preserve"> PBFT </w:t>
+      </w:r>
+      <w:r>
+        <w:rPr>
+          <w:rFonts w:ascii="Times New Roman" w:eastAsia="宋体" w:hAnsi="Times New Roman" w:cs="Times New Roman" w:hint="eastAsia"/>
+          <w:sz w:val="28"/>
+        </w:rPr>
+        <w:t>共识</w:t>
+      </w:r>
+      <w:r>
+        <w:rPr>
+          <w:rFonts w:ascii="Times New Roman" w:eastAsia="宋体" w:hAnsi="Times New Roman" w:cs="Times New Roman" w:hint="eastAsia"/>
+          <w:sz w:val="28"/>
+        </w:rPr>
+        <w:t>机制</w:t>
       </w:r>
     </w:p>
     <w:p>
       <w:pPr>
+        <w:pStyle w:val="2"/>
+        <w:numPr>
+          <w:ilvl w:val="1"/>
+          <w:numId w:val="3"/>
+        </w:numPr>
+        <w:spacing w:line="360" w:lineRule="auto"/>
+        <w:rPr>
+          <w:rFonts w:ascii="Times New Roman" w:eastAsia="宋体" w:hAnsi="Times New Roman" w:cs="Times New Roman"/>
+          <w:b w:val="0"/>
+        </w:rPr>
+      </w:pPr>
+      <w:r>
+        <w:rPr>
+          <w:rFonts w:ascii="Times New Roman" w:eastAsia="宋体" w:hAnsi="Times New Roman" w:cs="Times New Roman" w:hint="eastAsia"/>
+          <w:b w:val="0"/>
+        </w:rPr>
+        <w:t>账户登陆和信息存储</w:t>
+      </w:r>
+    </w:p>
+    <w:p>
+      <w:pPr>
+        <w:ind w:firstLine="420"/>
+        <w:rPr>
+          <w:rFonts w:ascii="宋体" w:eastAsia="宋体" w:hAnsi="宋体"/>
+          <w:sz w:val="28"/>
+          <w:szCs w:val="28"/>
+        </w:rPr>
+      </w:pPr>
+      <w:r>
+        <w:rPr>
+          <w:rFonts w:ascii="宋体" w:eastAsia="宋体" w:hAnsi="宋体" w:hint="eastAsia"/>
+          <w:sz w:val="28"/>
+          <w:szCs w:val="28"/>
+        </w:rPr>
+        <w:t>fabric系统使用中心化的账户体系，由C</w:t>
+      </w:r>
+      <w:r>
+        <w:rPr>
+          <w:rFonts w:ascii="宋体" w:eastAsia="宋体" w:hAnsi="宋体"/>
+          <w:sz w:val="28"/>
+          <w:szCs w:val="28"/>
+        </w:rPr>
+        <w:t>A</w:t>
+      </w:r>
+      <w:r>
+        <w:rPr>
+          <w:rFonts w:ascii="宋体" w:eastAsia="宋体" w:hAnsi="宋体" w:hint="eastAsia"/>
+          <w:sz w:val="28"/>
+          <w:szCs w:val="28"/>
+        </w:rPr>
+        <w:t>实例（membersrvc）进行管理。</w:t>
+      </w:r>
+      <w:r>
+        <w:rPr>
+          <w:rFonts w:ascii="宋体" w:eastAsia="宋体" w:hAnsi="宋体" w:hint="eastAsia"/>
+          <w:sz w:val="28"/>
+          <w:szCs w:val="28"/>
+        </w:rPr>
+        <w:t>用户经过特定的peer登陆其账户，并从</w:t>
+      </w:r>
+      <w:r>
+        <w:rPr>
+          <w:rFonts w:ascii="宋体" w:eastAsia="宋体" w:hAnsi="宋体"/>
+          <w:sz w:val="28"/>
+          <w:szCs w:val="28"/>
+        </w:rPr>
+        <w:t>CA</w:t>
+      </w:r>
+      <w:r>
+        <w:rPr>
+          <w:rFonts w:ascii="宋体" w:eastAsia="宋体" w:hAnsi="宋体" w:hint="eastAsia"/>
+          <w:sz w:val="28"/>
+          <w:szCs w:val="28"/>
+        </w:rPr>
+        <w:t>获取证书保存在peer的数据目录下。用户的登陆是一次性的，此后用户必须通过其第</w:t>
+      </w:r>
+      <w:r>
+        <w:rPr>
+          <w:rFonts w:ascii="宋体" w:eastAsia="宋体" w:hAnsi="宋体" w:hint="eastAsia"/>
+          <w:sz w:val="28"/>
+          <w:szCs w:val="28"/>
+        </w:rPr>
+        <w:lastRenderedPageBreak/>
+        <w:t>一次登陆的peer来提交事务。</w:t>
+      </w:r>
+    </w:p>
+    <w:p>
+      <w:pPr>
         <w:pStyle w:val="a3"/>
         <w:numPr>
-          <w:ilvl w:val="1"/>
-          <w:numId w:val="23"/>
+          <w:ilvl w:val="0"/>
+          <w:numId w:val="27"/>
         </w:numPr>
-        <w:spacing w:line="360" w:lineRule="auto"/>
         <w:ind w:firstLineChars="0"/>
         <w:rPr>
-          <w:rFonts w:ascii="Times New Roman" w:eastAsia="宋体" w:hAnsi="Times New Roman" w:cs="Times New Roman"/>
-          <w:sz w:val="28"/>
-        </w:rPr>
-      </w:pPr>
-      <w:r>
-        <w:rPr>
-          <w:rFonts w:ascii="Times New Roman" w:eastAsia="宋体" w:hAnsi="Times New Roman" w:cs="Times New Roman" w:hint="eastAsia"/>
-          <w:sz w:val="28"/>
-        </w:rPr>
-        <w:t>这些镜像的构建要求提供</w:t>
-      </w:r>
-      <w:r>
-        <w:rPr>
-          <w:rFonts w:ascii="Times New Roman" w:eastAsia="宋体" w:hAnsi="Times New Roman" w:cs="Times New Roman" w:hint="eastAsia"/>
-          <w:sz w:val="28"/>
-        </w:rPr>
-        <w:t>S</w:t>
-      </w:r>
-      <w:r>
-        <w:rPr>
-          <w:rFonts w:ascii="Times New Roman" w:eastAsia="宋体" w:hAnsi="Times New Roman" w:cs="Times New Roman"/>
-          <w:sz w:val="28"/>
-        </w:rPr>
-        <w:t>SL</w:t>
-      </w:r>
-      <w:r>
-        <w:rPr>
-          <w:rFonts w:ascii="Times New Roman" w:eastAsia="宋体" w:hAnsi="Times New Roman" w:cs="Times New Roman" w:hint="eastAsia"/>
-          <w:sz w:val="28"/>
-        </w:rPr>
-        <w:t>使用的证书和密钥，第</w:t>
-      </w:r>
-      <w:r>
-        <w:rPr>
-          <w:rFonts w:ascii="Times New Roman" w:eastAsia="宋体" w:hAnsi="Times New Roman" w:cs="Times New Roman" w:hint="eastAsia"/>
-          <w:sz w:val="28"/>
-        </w:rPr>
-        <w:t>4</w:t>
-      </w:r>
-      <w:r>
-        <w:rPr>
-          <w:rFonts w:ascii="Times New Roman" w:eastAsia="宋体" w:hAnsi="Times New Roman" w:cs="Times New Roman" w:hint="eastAsia"/>
-          <w:sz w:val="28"/>
-        </w:rPr>
-        <w:t>节中的脚本会将需要的内容复制到对应的目录中</w:t>
+          <w:rFonts w:ascii="宋体" w:eastAsia="宋体" w:hAnsi="宋体"/>
+          <w:sz w:val="28"/>
+          <w:szCs w:val="28"/>
+        </w:rPr>
+      </w:pPr>
+      <w:r>
+        <w:rPr>
+          <w:rFonts w:ascii="宋体" w:eastAsia="宋体" w:hAnsi="宋体" w:hint="eastAsia"/>
+          <w:sz w:val="28"/>
+          <w:szCs w:val="28"/>
+        </w:rPr>
+        <w:t>用户的证书等数据存放在peer的</w:t>
+      </w:r>
+      <w:r>
+        <w:rPr>
+          <w:rFonts w:ascii="宋体" w:eastAsia="宋体" w:hAnsi="宋体" w:hint="eastAsia"/>
+          <w:sz w:val="28"/>
+          <w:szCs w:val="28"/>
+        </w:rPr>
+        <w:t>数据目录下的c</w:t>
+      </w:r>
+      <w:r>
+        <w:rPr>
+          <w:rFonts w:ascii="宋体" w:eastAsia="宋体" w:hAnsi="宋体"/>
+          <w:sz w:val="28"/>
+          <w:szCs w:val="28"/>
+        </w:rPr>
+        <w:t>rypto/client</w:t>
+      </w:r>
+      <w:r>
+        <w:rPr>
+          <w:rFonts w:ascii="宋体" w:eastAsia="宋体" w:hAnsi="宋体" w:hint="eastAsia"/>
+          <w:sz w:val="28"/>
+          <w:szCs w:val="28"/>
+        </w:rPr>
+        <w:t>目录中和用户名相同的子目录下</w:t>
       </w:r>
     </w:p>
     <w:p>
@@ -2491,211 +2417,268 @@
           <w:rFonts w:ascii="Times New Roman" w:eastAsia="宋体" w:hAnsi="Times New Roman" w:cs="Times New Roman" w:hint="eastAsia"/>
           <w:sz w:val="28"/>
         </w:rPr>
-        <w:t>执行</w:t>
-      </w:r>
-      <w:r>
-        <w:rPr>
-          <w:rFonts w:ascii="Times New Roman" w:eastAsia="宋体" w:hAnsi="Times New Roman" w:cs="Times New Roman" w:hint="eastAsia"/>
+        <w:t>可以进入已经运行的</w:t>
+      </w:r>
+      <w:r>
+        <w:rPr>
+          <w:rFonts w:ascii="Times New Roman" w:eastAsia="宋体" w:hAnsi="Times New Roman" w:cs="Times New Roman" w:hint="eastAsia"/>
+          <w:sz w:val="28"/>
+        </w:rPr>
+        <w:t>fabric</w:t>
+      </w:r>
+      <w:r>
+        <w:rPr>
+          <w:rFonts w:ascii="Times New Roman" w:eastAsia="宋体" w:hAnsi="Times New Roman" w:cs="Times New Roman"/>
           <w:sz w:val="28"/>
         </w:rPr>
         <w:t xml:space="preserve"> </w:t>
       </w:r>
       <w:r>
         <w:rPr>
-          <w:rFonts w:ascii="Times New Roman" w:eastAsia="宋体" w:hAnsi="Times New Roman" w:cs="Times New Roman"/>
-          <w:sz w:val="28"/>
-        </w:rPr>
-        <w:t xml:space="preserve">docker-compose </w:t>
-      </w:r>
-      <w:r>
-        <w:rPr>
-          <w:rFonts w:ascii="Times New Roman" w:eastAsia="宋体" w:hAnsi="Times New Roman" w:cs="Times New Roman"/>
-          <w:sz w:val="28"/>
-        </w:rPr>
-        <w:t>up -d</w:t>
+          <w:rFonts w:ascii="Times New Roman" w:eastAsia="宋体" w:hAnsi="Times New Roman" w:cs="Times New Roman" w:hint="eastAsia"/>
+          <w:sz w:val="28"/>
+        </w:rPr>
+        <w:t>peer</w:t>
+      </w:r>
+      <w:r>
+        <w:rPr>
+          <w:rFonts w:ascii="Times New Roman" w:eastAsia="宋体" w:hAnsi="Times New Roman" w:cs="Times New Roman" w:hint="eastAsia"/>
+          <w:sz w:val="28"/>
+        </w:rPr>
+        <w:t>容器中为此</w:t>
+      </w:r>
+      <w:r>
+        <w:rPr>
+          <w:rFonts w:ascii="Times New Roman" w:eastAsia="宋体" w:hAnsi="Times New Roman" w:cs="Times New Roman" w:hint="eastAsia"/>
+          <w:sz w:val="28"/>
+        </w:rPr>
+        <w:t>peer</w:t>
+      </w:r>
+      <w:r>
+        <w:rPr>
+          <w:rFonts w:ascii="Times New Roman" w:eastAsia="宋体" w:hAnsi="Times New Roman" w:cs="Times New Roman" w:hint="eastAsia"/>
+          <w:sz w:val="28"/>
+        </w:rPr>
+        <w:t>登陆特定的用户，例如，在</w:t>
+      </w:r>
+      <w:r>
+        <w:rPr>
+          <w:rFonts w:ascii="Times New Roman" w:eastAsia="宋体" w:hAnsi="Times New Roman" w:cs="Times New Roman" w:hint="eastAsia"/>
+          <w:sz w:val="28"/>
+        </w:rPr>
+        <w:t>5</w:t>
+      </w:r>
+      <w:r>
+        <w:rPr>
+          <w:rFonts w:ascii="Times New Roman" w:eastAsia="宋体" w:hAnsi="Times New Roman" w:cs="Times New Roman"/>
+          <w:sz w:val="28"/>
+        </w:rPr>
+        <w:t>.2</w:t>
+      </w:r>
+      <w:r>
+        <w:rPr>
+          <w:rFonts w:ascii="Times New Roman" w:eastAsia="宋体" w:hAnsi="Times New Roman" w:cs="Times New Roman" w:hint="eastAsia"/>
+          <w:sz w:val="28"/>
+        </w:rPr>
+        <w:t>节中启动的示例系统内，进入</w:t>
+      </w:r>
+      <w:r>
+        <w:rPr>
+          <w:rFonts w:ascii="Times New Roman" w:eastAsia="宋体" w:hAnsi="Times New Roman" w:cs="Times New Roman" w:hint="eastAsia"/>
+          <w:sz w:val="28"/>
+        </w:rPr>
+        <w:t>n</w:t>
+      </w:r>
+      <w:r>
+        <w:rPr>
+          <w:rFonts w:ascii="Times New Roman" w:eastAsia="宋体" w:hAnsi="Times New Roman" w:cs="Times New Roman"/>
+          <w:sz w:val="28"/>
+        </w:rPr>
+        <w:t>vp</w:t>
+      </w:r>
+      <w:r>
+        <w:rPr>
+          <w:rFonts w:ascii="Times New Roman" w:eastAsia="宋体" w:hAnsi="Times New Roman" w:cs="Times New Roman" w:hint="eastAsia"/>
+          <w:sz w:val="28"/>
+        </w:rPr>
+        <w:t>实例容器，执行下列命令</w:t>
       </w:r>
     </w:p>
     <w:p>
       <w:pPr>
         <w:pStyle w:val="a3"/>
+        <w:spacing w:line="360" w:lineRule="auto"/>
+        <w:ind w:left="480" w:firstLineChars="0" w:firstLine="0"/>
+        <w:rPr>
+          <w:rFonts w:ascii="Times New Roman" w:eastAsia="宋体" w:hAnsi="Times New Roman" w:cs="Times New Roman"/>
+          <w:sz w:val="28"/>
+        </w:rPr>
+      </w:pPr>
+      <w:r>
+        <w:rPr>
+          <w:rFonts w:ascii="Times New Roman" w:eastAsia="宋体" w:hAnsi="Times New Roman" w:cs="Times New Roman" w:hint="eastAsia"/>
+          <w:sz w:val="28"/>
+        </w:rPr>
+        <w:t xml:space="preserve">$ </w:t>
+      </w:r>
+      <w:r>
+        <w:rPr>
+          <w:rFonts w:ascii="Times New Roman" w:eastAsia="宋体" w:hAnsi="Times New Roman" w:cs="Times New Roman"/>
+          <w:sz w:val="28"/>
+        </w:rPr>
+        <w:t>peer network login user1 -p EcEeDZw8Jf8J</w:t>
+      </w:r>
+    </w:p>
+    <w:p>
+      <w:pPr>
+        <w:pStyle w:val="a3"/>
+        <w:spacing w:line="360" w:lineRule="auto"/>
+        <w:ind w:left="480" w:firstLineChars="0" w:firstLine="0"/>
+        <w:rPr>
+          <w:rFonts w:ascii="Times New Roman" w:eastAsia="宋体" w:hAnsi="Times New Roman" w:cs="Times New Roman"/>
+          <w:sz w:val="28"/>
+        </w:rPr>
+      </w:pPr>
+      <w:r>
+        <w:rPr>
+          <w:rFonts w:ascii="Times New Roman" w:eastAsia="宋体" w:hAnsi="Times New Roman" w:cs="Times New Roman" w:hint="eastAsia"/>
+          <w:sz w:val="28"/>
+        </w:rPr>
+        <w:t>成功后，此</w:t>
+      </w:r>
+      <w:r>
+        <w:rPr>
+          <w:rFonts w:ascii="Times New Roman" w:eastAsia="宋体" w:hAnsi="Times New Roman" w:cs="Times New Roman"/>
+          <w:sz w:val="28"/>
+        </w:rPr>
+        <w:t>nvp</w:t>
+      </w:r>
+      <w:r>
+        <w:rPr>
+          <w:rFonts w:ascii="Times New Roman" w:eastAsia="宋体" w:hAnsi="Times New Roman" w:cs="Times New Roman" w:hint="eastAsia"/>
+          <w:sz w:val="28"/>
+        </w:rPr>
+        <w:t>实例可使用</w:t>
+      </w:r>
+      <w:r>
+        <w:rPr>
+          <w:rFonts w:ascii="Times New Roman" w:eastAsia="宋体" w:hAnsi="Times New Roman" w:cs="Times New Roman" w:hint="eastAsia"/>
+          <w:sz w:val="28"/>
+        </w:rPr>
+        <w:t>user1</w:t>
+      </w:r>
+      <w:r>
+        <w:rPr>
+          <w:rFonts w:ascii="Times New Roman" w:eastAsia="宋体" w:hAnsi="Times New Roman" w:cs="Times New Roman" w:hint="eastAsia"/>
+          <w:sz w:val="28"/>
+        </w:rPr>
+        <w:t>提交事务</w:t>
+      </w:r>
+    </w:p>
+    <w:p>
+      <w:pPr>
+        <w:pStyle w:val="a3"/>
+        <w:spacing w:line="360" w:lineRule="auto"/>
+        <w:ind w:left="480" w:firstLineChars="0" w:firstLine="0"/>
+        <w:rPr>
+          <w:rFonts w:ascii="Times New Roman" w:eastAsia="宋体" w:hAnsi="Times New Roman" w:cs="Times New Roman"/>
+          <w:sz w:val="28"/>
+        </w:rPr>
+      </w:pPr>
+    </w:p>
+    <w:p>
+      <w:pPr>
+        <w:pStyle w:val="1"/>
         <w:numPr>
-          <w:ilvl w:val="1"/>
-          <w:numId w:val="23"/>
+          <w:ilvl w:val="0"/>
+          <w:numId w:val="3"/>
         </w:numPr>
         <w:spacing w:line="360" w:lineRule="auto"/>
-        <w:ind w:firstLineChars="0"/>
-        <w:rPr>
-          <w:rFonts w:ascii="Times New Roman" w:eastAsia="宋体" w:hAnsi="Times New Roman" w:cs="Times New Roman"/>
-          <w:sz w:val="28"/>
-        </w:rPr>
-      </w:pPr>
-      <w:r>
-        <w:rPr>
-          <w:rFonts w:ascii="Times New Roman" w:eastAsia="宋体" w:hAnsi="Times New Roman" w:cs="Times New Roman" w:hint="eastAsia"/>
-          <w:sz w:val="28"/>
-        </w:rPr>
-        <w:t>这一命令在本机启动</w:t>
-      </w:r>
-      <w:r>
-        <w:rPr>
-          <w:rFonts w:ascii="Times New Roman" w:eastAsia="宋体" w:hAnsi="Times New Roman" w:cs="Times New Roman" w:hint="eastAsia"/>
-          <w:sz w:val="28"/>
-        </w:rPr>
-        <w:t>一组完整的</w:t>
-      </w:r>
-      <w:r>
-        <w:rPr>
-          <w:rFonts w:ascii="Times New Roman" w:eastAsia="宋体" w:hAnsi="Times New Roman" w:cs="Times New Roman" w:hint="eastAsia"/>
-          <w:sz w:val="28"/>
-        </w:rPr>
-        <w:t>fabric</w:t>
-      </w:r>
-      <w:r>
-        <w:rPr>
-          <w:rFonts w:ascii="Times New Roman" w:eastAsia="宋体" w:hAnsi="Times New Roman" w:cs="Times New Roman" w:hint="eastAsia"/>
-          <w:sz w:val="28"/>
-        </w:rPr>
-        <w:t>系统实例，包括</w:t>
-      </w:r>
-      <w:r>
-        <w:rPr>
-          <w:rFonts w:ascii="Times New Roman" w:eastAsia="宋体" w:hAnsi="Times New Roman" w:cs="Times New Roman" w:hint="eastAsia"/>
-          <w:sz w:val="28"/>
-        </w:rPr>
-        <w:t>1</w:t>
-      </w:r>
-      <w:r>
-        <w:rPr>
-          <w:rFonts w:ascii="Times New Roman" w:eastAsia="宋体" w:hAnsi="Times New Roman" w:cs="Times New Roman" w:hint="eastAsia"/>
-          <w:sz w:val="28"/>
-        </w:rPr>
-        <w:t>个</w:t>
-      </w:r>
-      <w:r>
-        <w:rPr>
-          <w:rFonts w:ascii="Times New Roman" w:eastAsia="宋体" w:hAnsi="Times New Roman" w:cs="Times New Roman" w:hint="eastAsia"/>
-          <w:sz w:val="28"/>
-        </w:rPr>
-        <w:t xml:space="preserve"> </w:t>
-      </w:r>
-      <w:r>
-        <w:rPr>
-          <w:rFonts w:ascii="Times New Roman" w:eastAsia="宋体" w:hAnsi="Times New Roman" w:cs="Times New Roman" w:hint="eastAsia"/>
-          <w:sz w:val="28"/>
-        </w:rPr>
-        <w:t>CA</w:t>
-      </w:r>
-      <w:r>
-        <w:rPr>
-          <w:rFonts w:ascii="Times New Roman" w:eastAsia="宋体" w:hAnsi="Times New Roman" w:cs="Times New Roman" w:hint="eastAsia"/>
-          <w:sz w:val="28"/>
-        </w:rPr>
-        <w:t xml:space="preserve"> </w:t>
-      </w:r>
-      <w:r>
-        <w:rPr>
-          <w:rFonts w:ascii="Times New Roman" w:eastAsia="宋体" w:hAnsi="Times New Roman" w:cs="Times New Roman" w:hint="eastAsia"/>
-          <w:sz w:val="28"/>
-        </w:rPr>
-        <w:t>实例</w:t>
-      </w:r>
-      <w:r>
-        <w:rPr>
-          <w:rFonts w:ascii="Times New Roman" w:eastAsia="宋体" w:hAnsi="Times New Roman" w:cs="Times New Roman" w:hint="eastAsia"/>
-          <w:sz w:val="28"/>
-        </w:rPr>
-        <w:t>、</w:t>
-      </w:r>
-      <w:r>
-        <w:rPr>
-          <w:rFonts w:ascii="Times New Roman" w:eastAsia="宋体" w:hAnsi="Times New Roman" w:cs="Times New Roman" w:hint="eastAsia"/>
-          <w:sz w:val="28"/>
-        </w:rPr>
-        <w:t>4</w:t>
-      </w:r>
-      <w:r>
-        <w:rPr>
-          <w:rFonts w:ascii="Times New Roman" w:eastAsia="宋体" w:hAnsi="Times New Roman" w:cs="Times New Roman" w:hint="eastAsia"/>
-          <w:sz w:val="28"/>
-        </w:rPr>
-        <w:t>个</w:t>
-      </w:r>
-      <w:r>
-        <w:rPr>
-          <w:rFonts w:ascii="Times New Roman" w:eastAsia="宋体" w:hAnsi="Times New Roman" w:cs="Times New Roman" w:hint="eastAsia"/>
-          <w:sz w:val="28"/>
-        </w:rPr>
-        <w:t>VP</w:t>
-      </w:r>
-      <w:r>
-        <w:rPr>
-          <w:rFonts w:ascii="Times New Roman" w:eastAsia="宋体" w:hAnsi="Times New Roman" w:cs="Times New Roman" w:hint="eastAsia"/>
-          <w:sz w:val="28"/>
-        </w:rPr>
-        <w:t xml:space="preserve"> </w:t>
-      </w:r>
-      <w:r>
-        <w:rPr>
-          <w:rFonts w:ascii="Times New Roman" w:eastAsia="宋体" w:hAnsi="Times New Roman" w:cs="Times New Roman" w:hint="eastAsia"/>
-          <w:sz w:val="28"/>
-        </w:rPr>
-        <w:t>实例以及</w:t>
-      </w:r>
-      <w:r>
-        <w:rPr>
-          <w:rFonts w:ascii="Times New Roman" w:eastAsia="宋体" w:hAnsi="Times New Roman" w:cs="Times New Roman" w:hint="eastAsia"/>
-          <w:sz w:val="28"/>
-        </w:rPr>
-        <w:t>1</w:t>
-      </w:r>
-      <w:r>
-        <w:rPr>
-          <w:rFonts w:ascii="Times New Roman" w:eastAsia="宋体" w:hAnsi="Times New Roman" w:cs="Times New Roman" w:hint="eastAsia"/>
-          <w:sz w:val="28"/>
-        </w:rPr>
-        <w:t>个</w:t>
-      </w:r>
-      <w:r>
-        <w:rPr>
-          <w:rFonts w:ascii="Times New Roman" w:eastAsia="宋体" w:hAnsi="Times New Roman" w:cs="Times New Roman" w:hint="eastAsia"/>
-          <w:sz w:val="28"/>
-        </w:rPr>
-        <w:t>NVP</w:t>
-      </w:r>
-      <w:r>
-        <w:rPr>
-          <w:rFonts w:ascii="Times New Roman" w:eastAsia="宋体" w:hAnsi="Times New Roman" w:cs="Times New Roman" w:hint="eastAsia"/>
-          <w:sz w:val="28"/>
-        </w:rPr>
-        <w:t xml:space="preserve"> </w:t>
-      </w:r>
-      <w:r>
-        <w:rPr>
-          <w:rFonts w:ascii="Times New Roman" w:eastAsia="宋体" w:hAnsi="Times New Roman" w:cs="Times New Roman" w:hint="eastAsia"/>
-          <w:sz w:val="28"/>
-        </w:rPr>
-        <w:t>实例，采用</w:t>
-      </w:r>
-      <w:r>
-        <w:rPr>
-          <w:rFonts w:ascii="Times New Roman" w:eastAsia="宋体" w:hAnsi="Times New Roman" w:cs="Times New Roman" w:hint="eastAsia"/>
-          <w:sz w:val="28"/>
-        </w:rPr>
-        <w:t xml:space="preserve"> PBFT </w:t>
-      </w:r>
-      <w:r>
-        <w:rPr>
-          <w:rFonts w:ascii="Times New Roman" w:eastAsia="宋体" w:hAnsi="Times New Roman" w:cs="Times New Roman" w:hint="eastAsia"/>
-          <w:sz w:val="28"/>
-        </w:rPr>
-        <w:t>共识</w:t>
-      </w:r>
-      <w:r>
-        <w:rPr>
-          <w:rFonts w:ascii="Times New Roman" w:eastAsia="宋体" w:hAnsi="Times New Roman" w:cs="Times New Roman" w:hint="eastAsia"/>
-          <w:sz w:val="28"/>
-        </w:rPr>
-        <w:t>机制</w:t>
+        <w:rPr>
+          <w:rFonts w:ascii="Times New Roman" w:eastAsia="宋体" w:hAnsi="Times New Roman" w:cs="Times New Roman"/>
+          <w:b w:val="0"/>
+          <w:sz w:val="40"/>
+          <w:szCs w:val="24"/>
+        </w:rPr>
+      </w:pPr>
+      <w:r>
+        <w:rPr>
+          <w:rFonts w:ascii="Times New Roman" w:eastAsia="宋体" w:hAnsi="Times New Roman" w:cs="Times New Roman" w:hint="eastAsia"/>
+          <w:b w:val="0"/>
+          <w:sz w:val="40"/>
+          <w:szCs w:val="24"/>
+        </w:rPr>
+        <w:t>系统</w:t>
+      </w:r>
+      <w:r>
+        <w:rPr>
+          <w:rFonts w:ascii="Times New Roman" w:eastAsia="宋体" w:hAnsi="Times New Roman" w:cs="Times New Roman" w:hint="eastAsia"/>
+          <w:b w:val="0"/>
+          <w:sz w:val="40"/>
+          <w:szCs w:val="24"/>
+        </w:rPr>
+        <w:t>部署</w:t>
+      </w:r>
+    </w:p>
+    <w:p>
+      <w:pPr>
+        <w:ind w:firstLine="420"/>
+      </w:pPr>
+      <w:r>
+        <w:rPr>
+          <w:rFonts w:ascii="宋体" w:eastAsia="宋体" w:hAnsi="宋体" w:hint="eastAsia"/>
+          <w:sz w:val="28"/>
+          <w:szCs w:val="28"/>
+        </w:rPr>
+        <w:t>部署目录的</w:t>
+      </w:r>
+      <w:r>
+        <w:rPr>
+          <w:rFonts w:ascii="宋体" w:eastAsia="宋体" w:hAnsi="宋体"/>
+          <w:sz w:val="28"/>
+          <w:szCs w:val="28"/>
+        </w:rPr>
+        <w:t>membersrvc</w:t>
+      </w:r>
+      <w:r>
+        <w:rPr>
+          <w:rFonts w:ascii="宋体" w:eastAsia="宋体" w:hAnsi="宋体" w:hint="eastAsia"/>
+          <w:sz w:val="28"/>
+          <w:szCs w:val="28"/>
+        </w:rPr>
+        <w:t>，vp和n</w:t>
+      </w:r>
+      <w:r>
+        <w:rPr>
+          <w:rFonts w:ascii="宋体" w:eastAsia="宋体" w:hAnsi="宋体"/>
+          <w:sz w:val="28"/>
+          <w:szCs w:val="28"/>
+        </w:rPr>
+        <w:t>vp</w:t>
+      </w:r>
+      <w:r>
+        <w:rPr>
+          <w:rFonts w:ascii="宋体" w:eastAsia="宋体" w:hAnsi="宋体" w:hint="eastAsia"/>
+          <w:sz w:val="28"/>
+          <w:szCs w:val="28"/>
+        </w:rPr>
+        <w:t>下包含了单独运行fabric节点所需的Docker容器文件，独立的</w:t>
+      </w:r>
+      <w:r>
+        <w:rPr>
+          <w:rFonts w:ascii="宋体" w:eastAsia="宋体" w:hAnsi="宋体"/>
+          <w:sz w:val="28"/>
+          <w:szCs w:val="28"/>
+        </w:rPr>
+        <w:t>Docker compose</w:t>
+      </w:r>
+      <w:r>
+        <w:rPr>
+          <w:rFonts w:ascii="宋体" w:eastAsia="宋体" w:hAnsi="宋体" w:hint="eastAsia"/>
+          <w:sz w:val="28"/>
+          <w:szCs w:val="28"/>
+        </w:rPr>
+        <w:t>脚本和配置文件模板，用于在生产环境中部署fabric系统。通常的部署流程如下：</w:t>
       </w:r>
     </w:p>
     <w:p>
@@ -2716,83 +2699,7 @@
           <w:rFonts w:ascii="Times New Roman" w:eastAsia="宋体" w:hAnsi="Times New Roman" w:cs="Times New Roman" w:hint="eastAsia"/>
           <w:b w:val="0"/>
         </w:rPr>
-        <w:t>账户登陆和信息存储</w:t>
-      </w:r>
-    </w:p>
-    <w:p>
-      <w:pPr>
-        <w:ind w:firstLine="420"/>
-        <w:rPr>
-          <w:rFonts w:ascii="宋体" w:eastAsia="宋体" w:hAnsi="宋体"/>
-          <w:sz w:val="28"/>
-          <w:szCs w:val="28"/>
-        </w:rPr>
-      </w:pPr>
-      <w:r>
-        <w:rPr>
-          <w:rFonts w:ascii="宋体" w:eastAsia="宋体" w:hAnsi="宋体" w:hint="eastAsia"/>
-          <w:sz w:val="28"/>
-          <w:szCs w:val="28"/>
-        </w:rPr>
-        <w:t>fabric系统使用中心化的账户体系，由C</w:t>
-      </w:r>
-      <w:r>
-        <w:rPr>
-          <w:rFonts w:ascii="宋体" w:eastAsia="宋体" w:hAnsi="宋体"/>
-          <w:sz w:val="28"/>
-          <w:szCs w:val="28"/>
-        </w:rPr>
-        <w:t>A</w:t>
-      </w:r>
-      <w:r>
-        <w:rPr>
-          <w:rFonts w:ascii="宋体" w:eastAsia="宋体" w:hAnsi="宋体" w:hint="eastAsia"/>
-          <w:sz w:val="28"/>
-          <w:szCs w:val="28"/>
-        </w:rPr>
-        <w:t>实例（</w:t>
-      </w:r>
-      <w:proofErr w:type="spellStart"/>
-      <w:r>
-        <w:rPr>
-          <w:rFonts w:ascii="宋体" w:eastAsia="宋体" w:hAnsi="宋体" w:hint="eastAsia"/>
-          <w:sz w:val="28"/>
-          <w:szCs w:val="28"/>
-        </w:rPr>
-        <w:t>membersrvc</w:t>
-      </w:r>
-      <w:proofErr w:type="spellEnd"/>
-      <w:r>
-        <w:rPr>
-          <w:rFonts w:ascii="宋体" w:eastAsia="宋体" w:hAnsi="宋体" w:hint="eastAsia"/>
-          <w:sz w:val="28"/>
-          <w:szCs w:val="28"/>
-        </w:rPr>
-        <w:t>）进行管理。</w:t>
-      </w:r>
-      <w:r>
-        <w:rPr>
-          <w:rFonts w:ascii="宋体" w:eastAsia="宋体" w:hAnsi="宋体" w:hint="eastAsia"/>
-          <w:sz w:val="28"/>
-          <w:szCs w:val="28"/>
-        </w:rPr>
-        <w:t>用户经过特定的peer登陆其账户，并从</w:t>
-      </w:r>
-      <w:r>
-        <w:rPr>
-          <w:rFonts w:ascii="宋体" w:eastAsia="宋体" w:hAnsi="宋体"/>
-          <w:sz w:val="28"/>
-          <w:szCs w:val="28"/>
-        </w:rPr>
-        <w:t>CA</w:t>
-      </w:r>
-      <w:r>
-        <w:rPr>
-          <w:rFonts w:ascii="宋体" w:eastAsia="宋体" w:hAnsi="宋体" w:hint="eastAsia"/>
-          <w:sz w:val="28"/>
-          <w:szCs w:val="28"/>
-        </w:rPr>
-        <w:t>获取证书保存在peer的数据目录下。用户的登陆是一次性的，此后用户必须通过其第一次登陆的peer来提交事务。</w:t>
+        <w:t>节点环境要求</w:t>
       </w:r>
     </w:p>
     <w:p>
@@ -2800,14 +2707,27 @@
         <w:pStyle w:val="a3"/>
         <w:numPr>
           <w:ilvl w:val="0"/>
-          <w:numId w:val="27"/>
+          <w:numId w:val="23"/>
         </w:numPr>
         <w:ind w:firstLineChars="0"/>
+      </w:pPr>
+      <w:r>
         <w:rPr>
           <w:rFonts w:ascii="宋体" w:eastAsia="宋体" w:hAnsi="宋体" w:hint="eastAsia"/>
           <w:sz w:val="28"/>
           <w:szCs w:val="28"/>
         </w:rPr>
+        <w:t>部署fabric节点的系统必须完成01号文档（开发环境搭建）中的golang运行环境配置和代码获取流行，以及本文档第2节的docker安装流程</w:t>
+      </w:r>
+    </w:p>
+    <w:p>
+      <w:pPr>
+        <w:pStyle w:val="a3"/>
+        <w:numPr>
+          <w:ilvl w:val="0"/>
+          <w:numId w:val="23"/>
+        </w:numPr>
+        <w:ind w:firstLineChars="0"/>
       </w:pPr>
       <w:r>
         <w:rPr>
@@ -2815,8 +2735,40 @@
           <w:sz w:val="28"/>
           <w:szCs w:val="28"/>
         </w:rPr>
+        <w:t>基于安全性的要求，fabric系统各节点之间的通讯应当在内网中实现。另一方面，节点可以面向互联网开放部分服务，以便允许用户通过S</w:t>
+      </w:r>
+      <w:r>
+        <w:rPr>
+          <w:rFonts w:ascii="宋体" w:eastAsia="宋体" w:hAnsi="宋体"/>
+          <w:sz w:val="28"/>
+          <w:szCs w:val="28"/>
+        </w:rPr>
+        <w:t>DK</w:t>
+      </w:r>
+      <w:r>
+        <w:rPr>
+          <w:rFonts w:ascii="宋体" w:eastAsia="宋体" w:hAnsi="宋体" w:hint="eastAsia"/>
+          <w:sz w:val="28"/>
+          <w:szCs w:val="28"/>
+        </w:rPr>
+        <w:t>接入。我们通常将节点可被发现和访问的信息称为</w:t>
+      </w:r>
+      <w:r>
+        <w:rPr>
+          <w:rFonts w:ascii="宋体" w:eastAsia="宋体" w:hAnsi="宋体" w:hint="eastAsia"/>
+          <w:sz w:val="28"/>
+          <w:szCs w:val="28"/>
+        </w:rPr>
         <w:lastRenderedPageBreak/>
-        <w:t>用户的证书等数据存放在peer的</w:t>
+        <w:t>标识（例如I</w:t>
+      </w:r>
+      <w:r>
+        <w:rPr>
+          <w:rFonts w:ascii="宋体" w:eastAsia="宋体" w:hAnsi="宋体"/>
+          <w:sz w:val="28"/>
+          <w:szCs w:val="28"/>
+        </w:rPr>
+        <w:t>P</w:t>
       </w:r>
       <w:r>
         <w:rPr>
@@ -2824,23 +2776,36 @@
           <w:sz w:val="28"/>
           <w:szCs w:val="28"/>
         </w:rPr>
-        <w:t>数据目录下的c</w:t>
-      </w:r>
-      <w:r>
-        <w:rPr>
-          <w:rFonts w:ascii="宋体" w:eastAsia="宋体" w:hAnsi="宋体"/>
+        <w:t>或域名），因此一个节点</w:t>
+      </w:r>
+      <w:r>
+        <w:rPr>
+          <w:rFonts w:ascii="宋体" w:eastAsia="宋体" w:hAnsi="宋体" w:hint="eastAsia"/>
           <w:sz w:val="28"/>
           <w:szCs w:val="28"/>
         </w:rPr>
-        <w:t>rypto/client</w:t>
-      </w:r>
-      <w:r>
-        <w:rPr>
-          <w:rFonts w:ascii="宋体" w:eastAsia="宋体" w:hAnsi="宋体" w:hint="eastAsia"/>
-          <w:sz w:val="28"/>
-          <w:szCs w:val="28"/>
-        </w:rPr>
-        <w:t>目录中和用户名相同的子目录下</w:t>
+        <w:t>应当具有内部标识（在内网中被发现和访问）和外部标识（在互联网上被发现和访问）</w:t>
+      </w:r>
+    </w:p>
+    <w:p>
+      <w:pPr>
+        <w:pStyle w:val="2"/>
+        <w:numPr>
+          <w:ilvl w:val="1"/>
+          <w:numId w:val="3"/>
+        </w:numPr>
+        <w:spacing w:line="360" w:lineRule="auto"/>
+        <w:rPr>
+          <w:rFonts w:ascii="Times New Roman" w:eastAsia="宋体" w:hAnsi="Times New Roman" w:cs="Times New Roman"/>
+          <w:b w:val="0"/>
+        </w:rPr>
+      </w:pPr>
+      <w:r>
+        <w:rPr>
+          <w:rFonts w:ascii="Times New Roman" w:eastAsia="宋体" w:hAnsi="Times New Roman" w:cs="Times New Roman" w:hint="eastAsia"/>
+          <w:b w:val="0"/>
+        </w:rPr>
+        <w:t>部署准备</w:t>
       </w:r>
     </w:p>
     <w:p>
@@ -2862,7 +2827,28 @@
           <w:rFonts w:ascii="Times New Roman" w:eastAsia="宋体" w:hAnsi="Times New Roman" w:cs="Times New Roman" w:hint="eastAsia"/>
           <w:sz w:val="28"/>
         </w:rPr>
-        <w:t>可以进入已经运行的</w:t>
+        <w:t>执行第</w:t>
+      </w:r>
+      <w:r>
+        <w:rPr>
+          <w:rFonts w:ascii="Times New Roman" w:eastAsia="宋体" w:hAnsi="Times New Roman" w:cs="Times New Roman" w:hint="eastAsia"/>
+          <w:sz w:val="28"/>
+        </w:rPr>
+        <w:t>4</w:t>
+      </w:r>
+      <w:r>
+        <w:rPr>
+          <w:rFonts w:ascii="Times New Roman" w:eastAsia="宋体" w:hAnsi="Times New Roman" w:cs="Times New Roman" w:hint="eastAsia"/>
+          <w:sz w:val="28"/>
+        </w:rPr>
+        <w:t>节的证书准备流程</w:t>
+      </w:r>
+      <w:r>
+        <w:rPr>
+          <w:rFonts w:ascii="Times New Roman" w:eastAsia="宋体" w:hAnsi="Times New Roman" w:cs="Times New Roman" w:hint="eastAsia"/>
+          <w:sz w:val="28"/>
+        </w:rPr>
+        <w:t>，为系统各角色的</w:t>
       </w:r>
       <w:r>
         <w:rPr>
@@ -2873,442 +2859,157 @@
       </w:r>
       <w:r>
         <w:rPr>
-          <w:rFonts w:ascii="Times New Roman" w:eastAsia="宋体" w:hAnsi="Times New Roman" w:cs="Times New Roman"/>
-          <w:sz w:val="28"/>
-        </w:rPr>
-        <w:t xml:space="preserve"> </w:t>
-      </w:r>
-      <w:r>
-        <w:rPr>
-          <w:rFonts w:ascii="Times New Roman" w:eastAsia="宋体" w:hAnsi="Times New Roman" w:cs="Times New Roman" w:hint="eastAsia"/>
-          <w:sz w:val="28"/>
-        </w:rPr>
-        <w:t>peer</w:t>
-      </w:r>
-      <w:r>
-        <w:rPr>
-          <w:rFonts w:ascii="Times New Roman" w:eastAsia="宋体" w:hAnsi="Times New Roman" w:cs="Times New Roman" w:hint="eastAsia"/>
-          <w:sz w:val="28"/>
-        </w:rPr>
-        <w:t>容器中为此</w:t>
-      </w:r>
-      <w:r>
-        <w:rPr>
-          <w:rFonts w:ascii="Times New Roman" w:eastAsia="宋体" w:hAnsi="Times New Roman" w:cs="Times New Roman" w:hint="eastAsia"/>
-          <w:sz w:val="28"/>
-        </w:rPr>
-        <w:t>peer</w:t>
-      </w:r>
-      <w:r>
-        <w:rPr>
-          <w:rFonts w:ascii="Times New Roman" w:eastAsia="宋体" w:hAnsi="Times New Roman" w:cs="Times New Roman" w:hint="eastAsia"/>
-          <w:sz w:val="28"/>
-        </w:rPr>
-        <w:t>登陆特定的用户，例如，在</w:t>
-      </w:r>
-      <w:r>
-        <w:rPr>
-          <w:rFonts w:ascii="Times New Roman" w:eastAsia="宋体" w:hAnsi="Times New Roman" w:cs="Times New Roman" w:hint="eastAsia"/>
-          <w:sz w:val="28"/>
-        </w:rPr>
-        <w:t>5</w:t>
-      </w:r>
-      <w:r>
-        <w:rPr>
-          <w:rFonts w:ascii="Times New Roman" w:eastAsia="宋体" w:hAnsi="Times New Roman" w:cs="Times New Roman"/>
-          <w:sz w:val="28"/>
-        </w:rPr>
-        <w:t>.2</w:t>
-      </w:r>
-      <w:r>
-        <w:rPr>
-          <w:rFonts w:ascii="Times New Roman" w:eastAsia="宋体" w:hAnsi="Times New Roman" w:cs="Times New Roman" w:hint="eastAsia"/>
-          <w:sz w:val="28"/>
-        </w:rPr>
-        <w:t>节中启动的示例系统内，进入</w:t>
-      </w:r>
-      <w:proofErr w:type="spellStart"/>
-      <w:r>
-        <w:rPr>
-          <w:rFonts w:ascii="Times New Roman" w:eastAsia="宋体" w:hAnsi="Times New Roman" w:cs="Times New Roman" w:hint="eastAsia"/>
-          <w:sz w:val="28"/>
-        </w:rPr>
-        <w:t>n</w:t>
-      </w:r>
-      <w:r>
-        <w:rPr>
-          <w:rFonts w:ascii="Times New Roman" w:eastAsia="宋体" w:hAnsi="Times New Roman" w:cs="Times New Roman"/>
-          <w:sz w:val="28"/>
-        </w:rPr>
-        <w:t>vp</w:t>
-      </w:r>
-      <w:proofErr w:type="spellEnd"/>
-      <w:r>
-        <w:rPr>
-          <w:rFonts w:ascii="Times New Roman" w:eastAsia="宋体" w:hAnsi="Times New Roman" w:cs="Times New Roman" w:hint="eastAsia"/>
-          <w:sz w:val="28"/>
-        </w:rPr>
-        <w:t>实例容器，执行下列命令</w:t>
-      </w:r>
-    </w:p>
-    <w:p>
-      <w:pPr>
-        <w:pStyle w:val="a3"/>
-        <w:spacing w:line="360" w:lineRule="auto"/>
-        <w:ind w:left="480" w:firstLineChars="0" w:firstLine="0"/>
-        <w:rPr>
-          <w:rFonts w:ascii="Times New Roman" w:eastAsia="宋体" w:hAnsi="Times New Roman" w:cs="Times New Roman"/>
-          <w:sz w:val="28"/>
-        </w:rPr>
-      </w:pPr>
-      <w:r>
-        <w:rPr>
-          <w:rFonts w:ascii="Times New Roman" w:eastAsia="宋体" w:hAnsi="Times New Roman" w:cs="Times New Roman" w:hint="eastAsia"/>
-          <w:sz w:val="28"/>
-        </w:rPr>
-        <w:t xml:space="preserve">$ </w:t>
-      </w:r>
-      <w:r>
-        <w:rPr>
-          <w:rFonts w:ascii="Times New Roman" w:eastAsia="宋体" w:hAnsi="Times New Roman" w:cs="Times New Roman"/>
-          <w:sz w:val="28"/>
-        </w:rPr>
-        <w:t>peer network login user1 -p EcEeDZw8Jf8J</w:t>
-      </w:r>
-    </w:p>
-    <w:p>
-      <w:pPr>
-        <w:pStyle w:val="a3"/>
-        <w:spacing w:line="360" w:lineRule="auto"/>
-        <w:ind w:left="480" w:firstLineChars="0" w:firstLine="0"/>
-        <w:rPr>
-          <w:rFonts w:ascii="Times New Roman" w:eastAsia="宋体" w:hAnsi="Times New Roman" w:cs="Times New Roman" w:hint="eastAsia"/>
-          <w:sz w:val="28"/>
-        </w:rPr>
-      </w:pPr>
-      <w:r>
-        <w:rPr>
-          <w:rFonts w:ascii="Times New Roman" w:eastAsia="宋体" w:hAnsi="Times New Roman" w:cs="Times New Roman" w:hint="eastAsia"/>
-          <w:sz w:val="28"/>
-        </w:rPr>
-        <w:t>成功后，此</w:t>
-      </w:r>
-      <w:proofErr w:type="spellStart"/>
-      <w:r>
-        <w:rPr>
-          <w:rFonts w:ascii="Times New Roman" w:eastAsia="宋体" w:hAnsi="Times New Roman" w:cs="Times New Roman"/>
-          <w:sz w:val="28"/>
-        </w:rPr>
-        <w:t>nvp</w:t>
-      </w:r>
-      <w:proofErr w:type="spellEnd"/>
-      <w:r>
-        <w:rPr>
-          <w:rFonts w:ascii="Times New Roman" w:eastAsia="宋体" w:hAnsi="Times New Roman" w:cs="Times New Roman" w:hint="eastAsia"/>
-          <w:sz w:val="28"/>
-        </w:rPr>
-        <w:t>实例可使用</w:t>
-      </w:r>
-      <w:r>
-        <w:rPr>
-          <w:rFonts w:ascii="Times New Roman" w:eastAsia="宋体" w:hAnsi="Times New Roman" w:cs="Times New Roman" w:hint="eastAsia"/>
-          <w:sz w:val="28"/>
-        </w:rPr>
-        <w:t>user1</w:t>
-      </w:r>
-      <w:r>
-        <w:rPr>
-          <w:rFonts w:ascii="Times New Roman" w:eastAsia="宋体" w:hAnsi="Times New Roman" w:cs="Times New Roman" w:hint="eastAsia"/>
-          <w:sz w:val="28"/>
-        </w:rPr>
-        <w:t>提交事务</w:t>
-      </w:r>
-    </w:p>
-    <w:p>
-      <w:pPr>
-        <w:pStyle w:val="a3"/>
-        <w:spacing w:line="360" w:lineRule="auto"/>
-        <w:ind w:left="480" w:firstLineChars="0" w:firstLine="0"/>
-        <w:rPr>
-          <w:rFonts w:ascii="Times New Roman" w:eastAsia="宋体" w:hAnsi="Times New Roman" w:cs="Times New Roman"/>
-          <w:sz w:val="28"/>
-        </w:rPr>
-      </w:pPr>
-    </w:p>
-    <w:p>
-      <w:pPr>
-        <w:pStyle w:val="1"/>
-        <w:numPr>
-          <w:ilvl w:val="0"/>
-          <w:numId w:val="3"/>
-        </w:numPr>
-        <w:spacing w:line="360" w:lineRule="auto"/>
-        <w:rPr>
-          <w:rFonts w:ascii="Times New Roman" w:eastAsia="宋体" w:hAnsi="Times New Roman" w:cs="Times New Roman"/>
-          <w:b w:val="0"/>
-          <w:sz w:val="40"/>
-          <w:szCs w:val="24"/>
-        </w:rPr>
-      </w:pPr>
-      <w:r>
-        <w:rPr>
-          <w:rFonts w:ascii="Times New Roman" w:eastAsia="宋体" w:hAnsi="Times New Roman" w:cs="Times New Roman" w:hint="eastAsia"/>
-          <w:b w:val="0"/>
-          <w:sz w:val="40"/>
-          <w:szCs w:val="24"/>
-        </w:rPr>
-        <w:t>系统</w:t>
-      </w:r>
-      <w:r>
-        <w:rPr>
-          <w:rFonts w:ascii="Times New Roman" w:eastAsia="宋体" w:hAnsi="Times New Roman" w:cs="Times New Roman" w:hint="eastAsia"/>
-          <w:b w:val="0"/>
-          <w:sz w:val="40"/>
-          <w:szCs w:val="24"/>
-        </w:rPr>
-        <w:t>部署</w:t>
-      </w:r>
-    </w:p>
-    <w:p>
-      <w:pPr>
-        <w:ind w:firstLine="420"/>
-        <w:rPr>
-          <w:rFonts w:hint="eastAsia"/>
-        </w:rPr>
-      </w:pPr>
-      <w:r>
-        <w:rPr>
-          <w:rFonts w:ascii="宋体" w:eastAsia="宋体" w:hAnsi="宋体" w:hint="eastAsia"/>
-          <w:sz w:val="28"/>
-          <w:szCs w:val="28"/>
-        </w:rPr>
-        <w:t>部署目录的</w:t>
-      </w:r>
-      <w:proofErr w:type="spellStart"/>
-      <w:r>
-        <w:rPr>
-          <w:rFonts w:ascii="宋体" w:eastAsia="宋体" w:hAnsi="宋体"/>
-          <w:sz w:val="28"/>
-          <w:szCs w:val="28"/>
-        </w:rPr>
-        <w:t>membersrvc</w:t>
-      </w:r>
-      <w:proofErr w:type="spellEnd"/>
-      <w:r>
-        <w:rPr>
-          <w:rFonts w:ascii="宋体" w:eastAsia="宋体" w:hAnsi="宋体" w:hint="eastAsia"/>
-          <w:sz w:val="28"/>
-          <w:szCs w:val="28"/>
-        </w:rPr>
-        <w:t>，</w:t>
-      </w:r>
-      <w:proofErr w:type="spellStart"/>
-      <w:r>
-        <w:rPr>
-          <w:rFonts w:ascii="宋体" w:eastAsia="宋体" w:hAnsi="宋体" w:hint="eastAsia"/>
-          <w:sz w:val="28"/>
-          <w:szCs w:val="28"/>
-        </w:rPr>
-        <w:t>vp</w:t>
-      </w:r>
-      <w:proofErr w:type="spellEnd"/>
-      <w:r>
-        <w:rPr>
-          <w:rFonts w:ascii="宋体" w:eastAsia="宋体" w:hAnsi="宋体" w:hint="eastAsia"/>
-          <w:sz w:val="28"/>
-          <w:szCs w:val="28"/>
-        </w:rPr>
-        <w:t>和</w:t>
-      </w:r>
-      <w:proofErr w:type="spellStart"/>
-      <w:r>
-        <w:rPr>
-          <w:rFonts w:ascii="宋体" w:eastAsia="宋体" w:hAnsi="宋体" w:hint="eastAsia"/>
-          <w:sz w:val="28"/>
-          <w:szCs w:val="28"/>
-        </w:rPr>
-        <w:t>n</w:t>
-      </w:r>
-      <w:r>
-        <w:rPr>
-          <w:rFonts w:ascii="宋体" w:eastAsia="宋体" w:hAnsi="宋体"/>
-          <w:sz w:val="28"/>
-          <w:szCs w:val="28"/>
-        </w:rPr>
-        <w:t>vp</w:t>
-      </w:r>
-      <w:proofErr w:type="spellEnd"/>
-      <w:r>
-        <w:rPr>
-          <w:rFonts w:ascii="宋体" w:eastAsia="宋体" w:hAnsi="宋体" w:hint="eastAsia"/>
-          <w:sz w:val="28"/>
-          <w:szCs w:val="28"/>
-        </w:rPr>
-        <w:t>下包含了单独运行fabric节点所需的Docker容器文件，独立的</w:t>
-      </w:r>
-      <w:r>
-        <w:rPr>
-          <w:rFonts w:ascii="宋体" w:eastAsia="宋体" w:hAnsi="宋体"/>
-          <w:sz w:val="28"/>
-          <w:szCs w:val="28"/>
-        </w:rPr>
-        <w:t>Docker compose</w:t>
-      </w:r>
-      <w:r>
-        <w:rPr>
-          <w:rFonts w:ascii="宋体" w:eastAsia="宋体" w:hAnsi="宋体" w:hint="eastAsia"/>
-          <w:sz w:val="28"/>
-          <w:szCs w:val="28"/>
-        </w:rPr>
-        <w:t>脚本和配置文件模板，用于在生产环境中部署fabric系统。通常的部署流程如下：</w:t>
-      </w:r>
-    </w:p>
-    <w:p>
-      <w:pPr>
-        <w:pStyle w:val="2"/>
-        <w:numPr>
-          <w:ilvl w:val="1"/>
-          <w:numId w:val="3"/>
-        </w:numPr>
-        <w:spacing w:line="360" w:lineRule="auto"/>
-        <w:rPr>
-          <w:rFonts w:ascii="Times New Roman" w:eastAsia="宋体" w:hAnsi="Times New Roman" w:cs="Times New Roman"/>
-          <w:b w:val="0"/>
-        </w:rPr>
-      </w:pPr>
-      <w:r>
-        <w:rPr>
-          <w:rFonts w:ascii="Times New Roman" w:eastAsia="宋体" w:hAnsi="Times New Roman" w:cs="Times New Roman" w:hint="eastAsia"/>
-          <w:b w:val="0"/>
-        </w:rPr>
-        <w:t>节点环境要求</w:t>
-      </w:r>
-    </w:p>
-    <w:p>
-      <w:pPr>
-        <w:pStyle w:val="a3"/>
-        <w:numPr>
-          <w:ilvl w:val="0"/>
-          <w:numId w:val="23"/>
-        </w:numPr>
-        <w:ind w:firstLineChars="0"/>
-      </w:pPr>
-      <w:r>
-        <w:rPr>
-          <w:rFonts w:ascii="宋体" w:eastAsia="宋体" w:hAnsi="宋体" w:hint="eastAsia"/>
-          <w:sz w:val="28"/>
-          <w:szCs w:val="28"/>
-        </w:rPr>
-        <w:t>部署fabric节点的系统必须完成01号文档（开发环境搭建）中的</w:t>
-      </w:r>
-      <w:proofErr w:type="spellStart"/>
-      <w:r>
-        <w:rPr>
-          <w:rFonts w:ascii="宋体" w:eastAsia="宋体" w:hAnsi="宋体" w:hint="eastAsia"/>
-          <w:sz w:val="28"/>
-          <w:szCs w:val="28"/>
-        </w:rPr>
-        <w:t>golang</w:t>
-      </w:r>
-      <w:proofErr w:type="spellEnd"/>
-      <w:r>
-        <w:rPr>
-          <w:rFonts w:ascii="宋体" w:eastAsia="宋体" w:hAnsi="宋体" w:hint="eastAsia"/>
-          <w:sz w:val="28"/>
-          <w:szCs w:val="28"/>
-        </w:rPr>
-        <w:t>运行环境配置和代码获取流行，以及本文档第2节的docker安装流程</w:t>
-      </w:r>
-    </w:p>
-    <w:p>
-      <w:pPr>
-        <w:pStyle w:val="a3"/>
-        <w:numPr>
-          <w:ilvl w:val="0"/>
-          <w:numId w:val="23"/>
-        </w:numPr>
-        <w:ind w:firstLineChars="0"/>
-        <w:rPr>
-          <w:rFonts w:hint="eastAsia"/>
-        </w:rPr>
-      </w:pPr>
-      <w:r>
-        <w:rPr>
-          <w:rFonts w:ascii="宋体" w:eastAsia="宋体" w:hAnsi="宋体" w:hint="eastAsia"/>
-          <w:sz w:val="28"/>
-          <w:szCs w:val="28"/>
-        </w:rPr>
-        <w:t>基于安全性的要求，fabric系统各节点之间的通讯应当在内网中实现。另一方面，节点可以面向互联网开放部分服务，以便允许用户通过S</w:t>
-      </w:r>
-      <w:r>
-        <w:rPr>
-          <w:rFonts w:ascii="宋体" w:eastAsia="宋体" w:hAnsi="宋体"/>
-          <w:sz w:val="28"/>
-          <w:szCs w:val="28"/>
-        </w:rPr>
-        <w:t>DK</w:t>
-      </w:r>
-      <w:r>
-        <w:rPr>
-          <w:rFonts w:ascii="宋体" w:eastAsia="宋体" w:hAnsi="宋体" w:hint="eastAsia"/>
-          <w:sz w:val="28"/>
-          <w:szCs w:val="28"/>
-        </w:rPr>
-        <w:t>接入。我们通常将节点可被发现和访问的信息称为标识（例如I</w:t>
-      </w:r>
-      <w:r>
-        <w:rPr>
-          <w:rFonts w:ascii="宋体" w:eastAsia="宋体" w:hAnsi="宋体"/>
-          <w:sz w:val="28"/>
-          <w:szCs w:val="28"/>
+          <w:rFonts w:ascii="Times New Roman" w:eastAsia="宋体" w:hAnsi="Times New Roman" w:cs="Times New Roman" w:hint="eastAsia"/>
+          <w:sz w:val="28"/>
+        </w:rPr>
+        <w:t>节点提供</w:t>
+      </w:r>
+      <w:r>
+        <w:rPr>
+          <w:rFonts w:ascii="Times New Roman" w:eastAsia="宋体" w:hAnsi="Times New Roman" w:cs="Times New Roman" w:hint="eastAsia"/>
+          <w:sz w:val="28"/>
+        </w:rPr>
+        <w:t>S</w:t>
+      </w:r>
+      <w:r>
+        <w:rPr>
+          <w:rFonts w:ascii="Times New Roman" w:eastAsia="宋体" w:hAnsi="Times New Roman" w:cs="Times New Roman"/>
+          <w:sz w:val="28"/>
+        </w:rPr>
+        <w:t>SL</w:t>
+      </w:r>
+      <w:r>
+        <w:rPr>
+          <w:rFonts w:ascii="Times New Roman" w:eastAsia="宋体" w:hAnsi="Times New Roman" w:cs="Times New Roman" w:hint="eastAsia"/>
+          <w:sz w:val="28"/>
+        </w:rPr>
+        <w:t>证书。在典型的部署方案中，仅需要</w:t>
+      </w:r>
+      <w:r>
+        <w:rPr>
+          <w:rFonts w:ascii="Times New Roman" w:eastAsia="宋体" w:hAnsi="Times New Roman" w:cs="Times New Roman" w:hint="eastAsia"/>
+          <w:sz w:val="28"/>
+        </w:rPr>
+        <w:t>在向</w:t>
+      </w:r>
+      <w:r>
+        <w:rPr>
+          <w:rFonts w:ascii="Times New Roman" w:eastAsia="宋体" w:hAnsi="Times New Roman" w:cs="Times New Roman" w:hint="eastAsia"/>
+          <w:sz w:val="28"/>
+        </w:rPr>
+        <w:t>外部</w:t>
+      </w:r>
+      <w:r>
+        <w:rPr>
+          <w:rFonts w:ascii="Times New Roman" w:eastAsia="宋体" w:hAnsi="Times New Roman" w:cs="Times New Roman" w:hint="eastAsia"/>
+          <w:sz w:val="28"/>
+        </w:rPr>
+        <w:t>提供服务</w:t>
+      </w:r>
+      <w:r>
+        <w:rPr>
+          <w:rFonts w:ascii="Times New Roman" w:eastAsia="宋体" w:hAnsi="Times New Roman" w:cs="Times New Roman" w:hint="eastAsia"/>
+          <w:sz w:val="28"/>
+        </w:rPr>
+        <w:t>（例如</w:t>
+      </w:r>
+      <w:r>
+        <w:rPr>
+          <w:rFonts w:ascii="Times New Roman" w:eastAsia="宋体" w:hAnsi="Times New Roman" w:cs="Times New Roman"/>
+          <w:sz w:val="28"/>
+        </w:rPr>
+        <w:t>SDK</w:t>
+      </w:r>
+      <w:r>
+        <w:rPr>
+          <w:rFonts w:ascii="Times New Roman" w:eastAsia="宋体" w:hAnsi="Times New Roman" w:cs="Times New Roman" w:hint="eastAsia"/>
+          <w:sz w:val="28"/>
+        </w:rPr>
+        <w:t>接入服务</w:t>
+      </w:r>
+      <w:r>
+        <w:rPr>
+          <w:rFonts w:ascii="Times New Roman" w:eastAsia="宋体" w:hAnsi="Times New Roman" w:cs="Times New Roman" w:hint="eastAsia"/>
+          <w:sz w:val="28"/>
+        </w:rPr>
+        <w:t>）</w:t>
+      </w:r>
+      <w:r>
+        <w:rPr>
+          <w:rFonts w:ascii="Times New Roman" w:eastAsia="宋体" w:hAnsi="Times New Roman" w:cs="Times New Roman" w:hint="eastAsia"/>
+          <w:sz w:val="28"/>
+        </w:rPr>
+        <w:t>的通讯</w:t>
+      </w:r>
+      <w:r>
+        <w:rPr>
+          <w:rFonts w:ascii="Times New Roman" w:eastAsia="宋体" w:hAnsi="Times New Roman" w:cs="Times New Roman" w:hint="eastAsia"/>
+          <w:sz w:val="28"/>
+        </w:rPr>
+        <w:t>中使用</w:t>
+      </w:r>
+      <w:r>
+        <w:rPr>
+          <w:rFonts w:ascii="Times New Roman" w:eastAsia="宋体" w:hAnsi="Times New Roman" w:cs="Times New Roman" w:hint="eastAsia"/>
+          <w:sz w:val="28"/>
+        </w:rPr>
+        <w:t>S</w:t>
+      </w:r>
+      <w:r>
+        <w:rPr>
+          <w:rFonts w:ascii="Times New Roman" w:eastAsia="宋体" w:hAnsi="Times New Roman" w:cs="Times New Roman"/>
+          <w:sz w:val="28"/>
+        </w:rPr>
+        <w:t>SL</w:t>
+      </w:r>
+      <w:r>
+        <w:rPr>
+          <w:rFonts w:ascii="Times New Roman" w:eastAsia="宋体" w:hAnsi="Times New Roman" w:cs="Times New Roman" w:hint="eastAsia"/>
+          <w:sz w:val="28"/>
+        </w:rPr>
+        <w:t>进行加密，因此签发证书的</w:t>
+      </w:r>
+      <w:r>
+        <w:rPr>
+          <w:rFonts w:ascii="Times New Roman" w:eastAsia="宋体" w:hAnsi="Times New Roman" w:cs="Times New Roman" w:hint="eastAsia"/>
+          <w:sz w:val="28"/>
+        </w:rPr>
+        <w:t>C</w:t>
+      </w:r>
+      <w:r>
+        <w:rPr>
+          <w:rFonts w:ascii="Times New Roman" w:eastAsia="宋体" w:hAnsi="Times New Roman" w:cs="Times New Roman"/>
+          <w:sz w:val="28"/>
+        </w:rPr>
+        <w:t>N</w:t>
+      </w:r>
+      <w:r>
+        <w:rPr>
+          <w:rFonts w:ascii="Times New Roman" w:eastAsia="宋体" w:hAnsi="Times New Roman" w:cs="Times New Roman" w:hint="eastAsia"/>
+          <w:sz w:val="28"/>
+        </w:rPr>
+        <w:t>应当设置为节点的外部标识（外部</w:t>
+      </w:r>
+      <w:r>
+        <w:rPr>
+          <w:rFonts w:ascii="Times New Roman" w:eastAsia="宋体" w:hAnsi="Times New Roman" w:cs="Times New Roman" w:hint="eastAsia"/>
+          <w:sz w:val="28"/>
+        </w:rPr>
+        <w:t>I</w:t>
+      </w:r>
+      <w:r>
+        <w:rPr>
+          <w:rFonts w:ascii="Times New Roman" w:eastAsia="宋体" w:hAnsi="Times New Roman" w:cs="Times New Roman"/>
+          <w:sz w:val="28"/>
         </w:rPr>
         <w:t>P</w:t>
       </w:r>
       <w:r>
         <w:rPr>
-          <w:rFonts w:ascii="宋体" w:eastAsia="宋体" w:hAnsi="宋体" w:hint="eastAsia"/>
-          <w:sz w:val="28"/>
-          <w:szCs w:val="28"/>
-        </w:rPr>
-        <w:t>或域名），因此一个节点</w:t>
-      </w:r>
-      <w:r>
-        <w:rPr>
-          <w:rFonts w:ascii="宋体" w:eastAsia="宋体" w:hAnsi="宋体" w:hint="eastAsia"/>
-          <w:sz w:val="28"/>
-          <w:szCs w:val="28"/>
-        </w:rPr>
-        <w:t>应当具有内部标识（在内</w:t>
-      </w:r>
-      <w:r>
-        <w:rPr>
-          <w:rFonts w:ascii="宋体" w:eastAsia="宋体" w:hAnsi="宋体" w:hint="eastAsia"/>
-          <w:sz w:val="28"/>
-          <w:szCs w:val="28"/>
-        </w:rPr>
-        <w:lastRenderedPageBreak/>
-        <w:t>网中被发现和访问）和外部标识（在互联网上被发现和访问）</w:t>
-      </w:r>
-    </w:p>
-    <w:p>
-      <w:pPr>
-        <w:pStyle w:val="2"/>
-        <w:numPr>
-          <w:ilvl w:val="1"/>
-          <w:numId w:val="3"/>
-        </w:numPr>
-        <w:spacing w:line="360" w:lineRule="auto"/>
-        <w:rPr>
-          <w:rFonts w:ascii="Times New Roman" w:eastAsia="宋体" w:hAnsi="Times New Roman" w:cs="Times New Roman"/>
-          <w:b w:val="0"/>
-        </w:rPr>
-      </w:pPr>
-      <w:r>
-        <w:rPr>
-          <w:rFonts w:ascii="Times New Roman" w:eastAsia="宋体" w:hAnsi="Times New Roman" w:cs="Times New Roman" w:hint="eastAsia"/>
-          <w:b w:val="0"/>
-        </w:rPr>
-        <w:t>部署准备</w:t>
+          <w:rFonts w:ascii="Times New Roman" w:eastAsia="宋体" w:hAnsi="Times New Roman" w:cs="Times New Roman" w:hint="eastAsia"/>
+          <w:sz w:val="28"/>
+        </w:rPr>
+        <w:t>或域名）</w:t>
       </w:r>
     </w:p>
     <w:p>
@@ -3330,210 +3031,6 @@
           <w:rFonts w:ascii="Times New Roman" w:eastAsia="宋体" w:hAnsi="Times New Roman" w:cs="Times New Roman" w:hint="eastAsia"/>
           <w:sz w:val="28"/>
         </w:rPr>
-        <w:t>执行第</w:t>
-      </w:r>
-      <w:r>
-        <w:rPr>
-          <w:rFonts w:ascii="Times New Roman" w:eastAsia="宋体" w:hAnsi="Times New Roman" w:cs="Times New Roman" w:hint="eastAsia"/>
-          <w:sz w:val="28"/>
-        </w:rPr>
-        <w:t>4</w:t>
-      </w:r>
-      <w:r>
-        <w:rPr>
-          <w:rFonts w:ascii="Times New Roman" w:eastAsia="宋体" w:hAnsi="Times New Roman" w:cs="Times New Roman" w:hint="eastAsia"/>
-          <w:sz w:val="28"/>
-        </w:rPr>
-        <w:t>节的证书准备流程</w:t>
-      </w:r>
-      <w:r>
-        <w:rPr>
-          <w:rFonts w:ascii="Times New Roman" w:eastAsia="宋体" w:hAnsi="Times New Roman" w:cs="Times New Roman" w:hint="eastAsia"/>
-          <w:sz w:val="28"/>
-        </w:rPr>
-        <w:t>，为系统各角色的</w:t>
-      </w:r>
-      <w:r>
-        <w:rPr>
-          <w:rFonts w:ascii="Times New Roman" w:eastAsia="宋体" w:hAnsi="Times New Roman" w:cs="Times New Roman" w:hint="eastAsia"/>
-          <w:sz w:val="28"/>
-        </w:rPr>
-        <w:t>fabric</w:t>
-      </w:r>
-      <w:r>
-        <w:rPr>
-          <w:rFonts w:ascii="Times New Roman" w:eastAsia="宋体" w:hAnsi="Times New Roman" w:cs="Times New Roman" w:hint="eastAsia"/>
-          <w:sz w:val="28"/>
-        </w:rPr>
-        <w:t>节点提供</w:t>
-      </w:r>
-      <w:r>
-        <w:rPr>
-          <w:rFonts w:ascii="Times New Roman" w:eastAsia="宋体" w:hAnsi="Times New Roman" w:cs="Times New Roman" w:hint="eastAsia"/>
-          <w:sz w:val="28"/>
-        </w:rPr>
-        <w:t>S</w:t>
-      </w:r>
-      <w:r>
-        <w:rPr>
-          <w:rFonts w:ascii="Times New Roman" w:eastAsia="宋体" w:hAnsi="Times New Roman" w:cs="Times New Roman"/>
-          <w:sz w:val="28"/>
-        </w:rPr>
-        <w:t>SL</w:t>
-      </w:r>
-      <w:r>
-        <w:rPr>
-          <w:rFonts w:ascii="Times New Roman" w:eastAsia="宋体" w:hAnsi="Times New Roman" w:cs="Times New Roman" w:hint="eastAsia"/>
-          <w:sz w:val="28"/>
-        </w:rPr>
-        <w:t>证书。在典型的部署方案中，仅需要</w:t>
-      </w:r>
-      <w:r>
-        <w:rPr>
-          <w:rFonts w:ascii="Times New Roman" w:eastAsia="宋体" w:hAnsi="Times New Roman" w:cs="Times New Roman" w:hint="eastAsia"/>
-          <w:sz w:val="28"/>
-        </w:rPr>
-        <w:t>在向</w:t>
-      </w:r>
-      <w:r>
-        <w:rPr>
-          <w:rFonts w:ascii="Times New Roman" w:eastAsia="宋体" w:hAnsi="Times New Roman" w:cs="Times New Roman" w:hint="eastAsia"/>
-          <w:sz w:val="28"/>
-        </w:rPr>
-        <w:t>外部</w:t>
-      </w:r>
-      <w:r>
-        <w:rPr>
-          <w:rFonts w:ascii="Times New Roman" w:eastAsia="宋体" w:hAnsi="Times New Roman" w:cs="Times New Roman" w:hint="eastAsia"/>
-          <w:sz w:val="28"/>
-        </w:rPr>
-        <w:t>提供服务</w:t>
-      </w:r>
-      <w:r>
-        <w:rPr>
-          <w:rFonts w:ascii="Times New Roman" w:eastAsia="宋体" w:hAnsi="Times New Roman" w:cs="Times New Roman" w:hint="eastAsia"/>
-          <w:sz w:val="28"/>
-        </w:rPr>
-        <w:t>（例如</w:t>
-      </w:r>
-      <w:r>
-        <w:rPr>
-          <w:rFonts w:ascii="Times New Roman" w:eastAsia="宋体" w:hAnsi="Times New Roman" w:cs="Times New Roman"/>
-          <w:sz w:val="28"/>
-        </w:rPr>
-        <w:t>SDK</w:t>
-      </w:r>
-      <w:r>
-        <w:rPr>
-          <w:rFonts w:ascii="Times New Roman" w:eastAsia="宋体" w:hAnsi="Times New Roman" w:cs="Times New Roman" w:hint="eastAsia"/>
-          <w:sz w:val="28"/>
-        </w:rPr>
-        <w:t>接入服务</w:t>
-      </w:r>
-      <w:r>
-        <w:rPr>
-          <w:rFonts w:ascii="Times New Roman" w:eastAsia="宋体" w:hAnsi="Times New Roman" w:cs="Times New Roman" w:hint="eastAsia"/>
-          <w:sz w:val="28"/>
-        </w:rPr>
-        <w:t>）</w:t>
-      </w:r>
-      <w:r>
-        <w:rPr>
-          <w:rFonts w:ascii="Times New Roman" w:eastAsia="宋体" w:hAnsi="Times New Roman" w:cs="Times New Roman" w:hint="eastAsia"/>
-          <w:sz w:val="28"/>
-        </w:rPr>
-        <w:t>的通讯</w:t>
-      </w:r>
-      <w:r>
-        <w:rPr>
-          <w:rFonts w:ascii="Times New Roman" w:eastAsia="宋体" w:hAnsi="Times New Roman" w:cs="Times New Roman" w:hint="eastAsia"/>
-          <w:sz w:val="28"/>
-        </w:rPr>
-        <w:t>中使用</w:t>
-      </w:r>
-      <w:r>
-        <w:rPr>
-          <w:rFonts w:ascii="Times New Roman" w:eastAsia="宋体" w:hAnsi="Times New Roman" w:cs="Times New Roman" w:hint="eastAsia"/>
-          <w:sz w:val="28"/>
-        </w:rPr>
-        <w:t>S</w:t>
-      </w:r>
-      <w:r>
-        <w:rPr>
-          <w:rFonts w:ascii="Times New Roman" w:eastAsia="宋体" w:hAnsi="Times New Roman" w:cs="Times New Roman"/>
-          <w:sz w:val="28"/>
-        </w:rPr>
-        <w:t>SL</w:t>
-      </w:r>
-      <w:r>
-        <w:rPr>
-          <w:rFonts w:ascii="Times New Roman" w:eastAsia="宋体" w:hAnsi="Times New Roman" w:cs="Times New Roman" w:hint="eastAsia"/>
-          <w:sz w:val="28"/>
-        </w:rPr>
-        <w:t>进行加密，因此签发证书的</w:t>
-      </w:r>
-      <w:r>
-        <w:rPr>
-          <w:rFonts w:ascii="Times New Roman" w:eastAsia="宋体" w:hAnsi="Times New Roman" w:cs="Times New Roman" w:hint="eastAsia"/>
-          <w:sz w:val="28"/>
-        </w:rPr>
-        <w:t>C</w:t>
-      </w:r>
-      <w:r>
-        <w:rPr>
-          <w:rFonts w:ascii="Times New Roman" w:eastAsia="宋体" w:hAnsi="Times New Roman" w:cs="Times New Roman"/>
-          <w:sz w:val="28"/>
-        </w:rPr>
-        <w:t>N</w:t>
-      </w:r>
-      <w:r>
-        <w:rPr>
-          <w:rFonts w:ascii="Times New Roman" w:eastAsia="宋体" w:hAnsi="Times New Roman" w:cs="Times New Roman" w:hint="eastAsia"/>
-          <w:sz w:val="28"/>
-        </w:rPr>
-        <w:t>应当设置为节点的外部标识（外部</w:t>
-      </w:r>
-      <w:r>
-        <w:rPr>
-          <w:rFonts w:ascii="Times New Roman" w:eastAsia="宋体" w:hAnsi="Times New Roman" w:cs="Times New Roman" w:hint="eastAsia"/>
-          <w:sz w:val="28"/>
-        </w:rPr>
-        <w:t>I</w:t>
-      </w:r>
-      <w:r>
-        <w:rPr>
-          <w:rFonts w:ascii="Times New Roman" w:eastAsia="宋体" w:hAnsi="Times New Roman" w:cs="Times New Roman"/>
-          <w:sz w:val="28"/>
-        </w:rPr>
-        <w:t>P</w:t>
-      </w:r>
-      <w:r>
-        <w:rPr>
-          <w:rFonts w:ascii="Times New Roman" w:eastAsia="宋体" w:hAnsi="Times New Roman" w:cs="Times New Roman" w:hint="eastAsia"/>
-          <w:sz w:val="28"/>
-        </w:rPr>
-        <w:t>或域名）</w:t>
-      </w:r>
-    </w:p>
-    <w:p>
-      <w:pPr>
-        <w:pStyle w:val="a3"/>
-        <w:numPr>
-          <w:ilvl w:val="0"/>
-          <w:numId w:val="23"/>
-        </w:numPr>
-        <w:spacing w:line="360" w:lineRule="auto"/>
-        <w:ind w:firstLineChars="0"/>
-        <w:rPr>
-          <w:rFonts w:ascii="Times New Roman" w:eastAsia="宋体" w:hAnsi="Times New Roman" w:cs="Times New Roman"/>
-          <w:sz w:val="28"/>
-        </w:rPr>
-      </w:pPr>
-      <w:r>
-        <w:rPr>
-          <w:rFonts w:ascii="Times New Roman" w:eastAsia="宋体" w:hAnsi="Times New Roman" w:cs="Times New Roman" w:hint="eastAsia"/>
-          <w:sz w:val="28"/>
-        </w:rPr>
         <w:t>执行</w:t>
       </w:r>
       <w:r>
@@ -3618,18 +3115,34 @@
       <w:pPr>
         <w:ind w:firstLine="420"/>
         <w:rPr>
+          <w:rFonts w:ascii="宋体" w:eastAsia="宋体" w:hAnsi="宋体"/>
+          <w:sz w:val="28"/>
+          <w:szCs w:val="28"/>
+        </w:rPr>
+      </w:pPr>
+      <w:r>
+        <w:rPr>
           <w:rFonts w:ascii="宋体" w:eastAsia="宋体" w:hAnsi="宋体" w:hint="eastAsia"/>
           <w:sz w:val="28"/>
           <w:szCs w:val="28"/>
         </w:rPr>
-      </w:pPr>
+        <w:t>在下面的示例中，我们在一组</w:t>
+      </w:r>
       <w:r>
         <w:rPr>
           <w:rFonts w:ascii="宋体" w:eastAsia="宋体" w:hAnsi="宋体" w:hint="eastAsia"/>
           <w:sz w:val="28"/>
           <w:szCs w:val="28"/>
         </w:rPr>
-        <w:t>在下面的示例中，我们在一组</w:t>
+        <w:t>系统实例下完成一个和5.</w:t>
+      </w:r>
+      <w:r>
+        <w:rPr>
+          <w:rFonts w:ascii="宋体" w:eastAsia="宋体" w:hAnsi="宋体"/>
+          <w:sz w:val="28"/>
+          <w:szCs w:val="28"/>
+        </w:rPr>
+        <w:t>2</w:t>
       </w:r>
       <w:r>
         <w:rPr>
@@ -3637,7 +3150,7 @@
           <w:sz w:val="28"/>
           <w:szCs w:val="28"/>
         </w:rPr>
-        <w:t>系统实例下完成一个和5.</w:t>
+        <w:t>节中示例系统类似的部署。此部署总共要求6个系统实例（1</w:t>
       </w:r>
       <w:r>
         <w:rPr>
@@ -3645,7 +3158,7 @@
           <w:sz w:val="28"/>
           <w:szCs w:val="28"/>
         </w:rPr>
-        <w:t>2</w:t>
+        <w:t xml:space="preserve">CA </w:t>
       </w:r>
       <w:r>
         <w:rPr>
@@ -3653,25 +3166,39 @@
           <w:sz w:val="28"/>
           <w:szCs w:val="28"/>
         </w:rPr>
-        <w:t>节中示例系统类似的部署。</w:t>
-      </w:r>
-      <w:proofErr w:type="gramStart"/>
+        <w:t>+</w:t>
+      </w:r>
+      <w:r>
+        <w:rPr>
+          <w:rFonts w:ascii="宋体" w:eastAsia="宋体" w:hAnsi="宋体"/>
+          <w:sz w:val="28"/>
+          <w:szCs w:val="28"/>
+        </w:rPr>
+        <w:t xml:space="preserve"> </w:t>
+      </w:r>
       <w:r>
         <w:rPr>
           <w:rFonts w:ascii="宋体" w:eastAsia="宋体" w:hAnsi="宋体" w:hint="eastAsia"/>
           <w:sz w:val="28"/>
           <w:szCs w:val="28"/>
         </w:rPr>
-        <w:t>此部署</w:t>
-      </w:r>
-      <w:proofErr w:type="gramEnd"/>
+        <w:t>4</w:t>
+      </w:r>
+      <w:r>
+        <w:rPr>
+          <w:rFonts w:ascii="宋体" w:eastAsia="宋体" w:hAnsi="宋体"/>
+          <w:sz w:val="28"/>
+          <w:szCs w:val="28"/>
+        </w:rPr>
+        <w:t xml:space="preserve">VP </w:t>
+      </w:r>
       <w:r>
         <w:rPr>
           <w:rFonts w:ascii="宋体" w:eastAsia="宋体" w:hAnsi="宋体" w:hint="eastAsia"/>
           <w:sz w:val="28"/>
           <w:szCs w:val="28"/>
         </w:rPr>
-        <w:t>总共要求6个系统实例（1</w:t>
+        <w:t>+</w:t>
       </w:r>
       <w:r>
         <w:rPr>
@@ -3679,7 +3206,7 @@
           <w:sz w:val="28"/>
           <w:szCs w:val="28"/>
         </w:rPr>
-        <w:t xml:space="preserve">CA </w:t>
+        <w:t xml:space="preserve"> </w:t>
       </w:r>
       <w:r>
         <w:rPr>
@@ -3687,7 +3214,7 @@
           <w:sz w:val="28"/>
           <w:szCs w:val="28"/>
         </w:rPr>
-        <w:t>+</w:t>
+        <w:t>1</w:t>
       </w:r>
       <w:r>
         <w:rPr>
@@ -3695,7 +3222,7 @@
           <w:sz w:val="28"/>
           <w:szCs w:val="28"/>
         </w:rPr>
-        <w:t xml:space="preserve"> </w:t>
+        <w:t>NVP</w:t>
       </w:r>
       <w:r>
         <w:rPr>
@@ -3703,81 +3230,10 @@
           <w:sz w:val="28"/>
           <w:szCs w:val="28"/>
         </w:rPr>
-        <w:t>4</w:t>
-      </w:r>
-      <w:r>
-        <w:rPr>
-          <w:rFonts w:ascii="宋体" w:eastAsia="宋体" w:hAnsi="宋体"/>
-          <w:sz w:val="28"/>
-          <w:szCs w:val="28"/>
-        </w:rPr>
-        <w:t xml:space="preserve">VP </w:t>
-      </w:r>
-      <w:r>
-        <w:rPr>
-          <w:rFonts w:ascii="宋体" w:eastAsia="宋体" w:hAnsi="宋体" w:hint="eastAsia"/>
-          <w:sz w:val="28"/>
-          <w:szCs w:val="28"/>
-        </w:rPr>
-        <w:t>+</w:t>
-      </w:r>
-      <w:r>
-        <w:rPr>
-          <w:rFonts w:ascii="宋体" w:eastAsia="宋体" w:hAnsi="宋体"/>
-          <w:sz w:val="28"/>
-          <w:szCs w:val="28"/>
-        </w:rPr>
-        <w:t xml:space="preserve"> </w:t>
-      </w:r>
-      <w:r>
-        <w:rPr>
-          <w:rFonts w:ascii="宋体" w:eastAsia="宋体" w:hAnsi="宋体" w:hint="eastAsia"/>
-          <w:sz w:val="28"/>
-          <w:szCs w:val="28"/>
-        </w:rPr>
-        <w:t>1</w:t>
-      </w:r>
-      <w:r>
-        <w:rPr>
-          <w:rFonts w:ascii="宋体" w:eastAsia="宋体" w:hAnsi="宋体"/>
-          <w:sz w:val="28"/>
-          <w:szCs w:val="28"/>
-        </w:rPr>
-        <w:t>NVP</w:t>
-      </w:r>
-      <w:r>
-        <w:rPr>
-          <w:rFonts w:ascii="宋体" w:eastAsia="宋体" w:hAnsi="宋体" w:hint="eastAsia"/>
-          <w:sz w:val="28"/>
-          <w:szCs w:val="28"/>
-        </w:rPr>
-        <w:t>），架构如下图所示（注意</w:t>
-      </w:r>
-      <w:proofErr w:type="spellStart"/>
-      <w:r>
-        <w:rPr>
-          <w:rFonts w:ascii="宋体" w:eastAsia="宋体" w:hAnsi="宋体" w:hint="eastAsia"/>
-          <w:sz w:val="28"/>
-          <w:szCs w:val="28"/>
-        </w:rPr>
-        <w:t>sdk</w:t>
-      </w:r>
-      <w:proofErr w:type="spellEnd"/>
-      <w:r>
-        <w:rPr>
-          <w:rFonts w:ascii="宋体" w:eastAsia="宋体" w:hAnsi="宋体" w:hint="eastAsia"/>
-          <w:sz w:val="28"/>
-          <w:szCs w:val="28"/>
-        </w:rPr>
-        <w:t>不属于系统的一部分）：</w:t>
+        <w:t>），架构如下图所示（注意sdk不属于系统的一部分）：</w:t>
       </w:r>
     </w:p>
     <w:p>
-      <w:pPr>
-        <w:rPr>
-          <w:rFonts w:hint="eastAsia"/>
-        </w:rPr>
-      </w:pPr>
       <w:r>
         <w:rPr>
           <w:rFonts w:hint="eastAsia"/>
@@ -4524,7 +3980,6 @@
                                   <w:szCs w:val="21"/>
                                 </w:rPr>
                               </w:pPr>
-                              <w:proofErr w:type="spellStart"/>
                               <w:r>
                                 <w:rPr>
                                   <w:sz w:val="21"/>
@@ -4532,7 +3987,6 @@
                                 </w:rPr>
                                 <w:t>sdk</w:t>
                               </w:r>
-                              <w:proofErr w:type="spellEnd"/>
                             </w:p>
                           </w:txbxContent>
                         </wps:txbx>
@@ -4579,7 +4033,6 @@
                                   <w:szCs w:val="21"/>
                                 </w:rPr>
                               </w:pPr>
-                              <w:proofErr w:type="spellStart"/>
                               <w:r>
                                 <w:rPr>
                                   <w:sz w:val="21"/>
@@ -4587,7 +4040,6 @@
                                 </w:rPr>
                                 <w:t>sdk</w:t>
                               </w:r>
-                              <w:proofErr w:type="spellEnd"/>
                             </w:p>
                           </w:txbxContent>
                         </wps:txbx>
@@ -5039,7 +4491,6 @@
                             <w:szCs w:val="21"/>
                           </w:rPr>
                         </w:pPr>
-                        <w:proofErr w:type="spellStart"/>
                         <w:r>
                           <w:rPr>
                             <w:sz w:val="21"/>
@@ -5047,7 +4498,6 @@
                           </w:rPr>
                           <w:t>sdk</w:t>
                         </w:r>
-                        <w:proofErr w:type="spellEnd"/>
                       </w:p>
                     </w:txbxContent>
                   </v:textbox>
@@ -5066,7 +4516,6 @@
                             <w:szCs w:val="21"/>
                           </w:rPr>
                         </w:pPr>
-                        <w:proofErr w:type="spellStart"/>
                         <w:r>
                           <w:rPr>
                             <w:sz w:val="21"/>
@@ -5074,7 +4523,6 @@
                           </w:rPr>
                           <w:t>sdk</w:t>
                         </w:r>
-                        <w:proofErr w:type="spellEnd"/>
                       </w:p>
                     </w:txbxContent>
                   </v:textbox>
@@ -5258,9 +4706,9 @@
           <w:rFonts w:ascii="Times New Roman" w:eastAsia="宋体" w:hAnsi="Times New Roman" w:cs="Times New Roman" w:hint="eastAsia"/>
           <w:sz w:val="28"/>
         </w:rPr>
+        <w:lastRenderedPageBreak/>
         <w:t>将</w:t>
       </w:r>
-      <w:proofErr w:type="spellStart"/>
       <w:r>
         <w:rPr>
           <w:rFonts w:ascii="Times New Roman" w:eastAsia="宋体" w:hAnsi="Times New Roman" w:cs="Times New Roman" w:hint="eastAsia"/>
@@ -5273,25 +4721,8 @@
           <w:rFonts w:ascii="Times New Roman" w:eastAsia="宋体" w:hAnsi="Times New Roman" w:cs="Times New Roman"/>
           <w:sz w:val="28"/>
         </w:rPr>
-        <w:t>bchain</w:t>
-      </w:r>
-      <w:proofErr w:type="spellEnd"/>
-      <w:r>
-        <w:rPr>
-          <w:rFonts w:ascii="Times New Roman" w:eastAsia="宋体" w:hAnsi="Times New Roman" w:cs="Times New Roman"/>
-          <w:sz w:val="28"/>
-        </w:rPr>
-        <w:t>/</w:t>
-      </w:r>
-      <w:proofErr w:type="spellStart"/>
-      <w:r>
-        <w:rPr>
-          <w:rFonts w:ascii="Times New Roman" w:eastAsia="宋体" w:hAnsi="Times New Roman" w:cs="Times New Roman"/>
-          <w:sz w:val="28"/>
-        </w:rPr>
-        <w:t>vp</w:t>
-      </w:r>
-      <w:proofErr w:type="spellEnd"/>
+        <w:t>bchain/vp</w:t>
+      </w:r>
       <w:r>
         <w:rPr>
           <w:rFonts w:ascii="Times New Roman" w:eastAsia="宋体" w:hAnsi="Times New Roman" w:cs="Times New Roman" w:hint="eastAsia"/>
@@ -5327,13 +4758,11 @@
         </w:rPr>
         <w:t>（或在实例上创建），</w:t>
       </w:r>
-      <w:proofErr w:type="spellStart"/>
-      <w:r>
-        <w:rPr>
-          <w:rFonts w:ascii="Times New Roman" w:eastAsia="宋体" w:hAnsi="Times New Roman" w:cs="Times New Roman" w:hint="eastAsia"/>
-          <w:sz w:val="28"/>
-        </w:rPr>
-        <w:lastRenderedPageBreak/>
+      <w:r>
+        <w:rPr>
+          <w:rFonts w:ascii="Times New Roman" w:eastAsia="宋体" w:hAnsi="Times New Roman" w:cs="Times New Roman" w:hint="eastAsia"/>
+          <w:sz w:val="28"/>
+        </w:rPr>
         <w:t>a</w:t>
       </w:r>
       <w:r>
@@ -5341,25 +4770,8 @@
           <w:rFonts w:ascii="Times New Roman" w:eastAsia="宋体" w:hAnsi="Times New Roman" w:cs="Times New Roman"/>
           <w:sz w:val="28"/>
         </w:rPr>
-        <w:t>bchain</w:t>
-      </w:r>
-      <w:proofErr w:type="spellEnd"/>
-      <w:r>
-        <w:rPr>
-          <w:rFonts w:ascii="Times New Roman" w:eastAsia="宋体" w:hAnsi="Times New Roman" w:cs="Times New Roman"/>
-          <w:sz w:val="28"/>
-        </w:rPr>
-        <w:t>/</w:t>
-      </w:r>
-      <w:proofErr w:type="spellStart"/>
-      <w:r>
-        <w:rPr>
-          <w:rFonts w:ascii="Times New Roman" w:eastAsia="宋体" w:hAnsi="Times New Roman" w:cs="Times New Roman"/>
-          <w:sz w:val="28"/>
-        </w:rPr>
-        <w:t>nvp</w:t>
-      </w:r>
-      <w:proofErr w:type="spellEnd"/>
+        <w:t>bchain/nvp</w:t>
+      </w:r>
       <w:r>
         <w:rPr>
           <w:rFonts w:ascii="Times New Roman" w:eastAsia="宋体" w:hAnsi="Times New Roman" w:cs="Times New Roman" w:hint="eastAsia"/>
@@ -5388,7 +4800,6 @@
         </w:rPr>
         <w:t>，</w:t>
       </w:r>
-      <w:proofErr w:type="spellStart"/>
       <w:r>
         <w:rPr>
           <w:rFonts w:ascii="Times New Roman" w:eastAsia="宋体" w:hAnsi="Times New Roman" w:cs="Times New Roman" w:hint="eastAsia"/>
@@ -5401,25 +4812,8 @@
           <w:rFonts w:ascii="Times New Roman" w:eastAsia="宋体" w:hAnsi="Times New Roman" w:cs="Times New Roman"/>
           <w:sz w:val="28"/>
         </w:rPr>
-        <w:t>bchain</w:t>
-      </w:r>
-      <w:proofErr w:type="spellEnd"/>
-      <w:r>
-        <w:rPr>
-          <w:rFonts w:ascii="Times New Roman" w:eastAsia="宋体" w:hAnsi="Times New Roman" w:cs="Times New Roman"/>
-          <w:sz w:val="28"/>
-        </w:rPr>
-        <w:t>/</w:t>
-      </w:r>
-      <w:proofErr w:type="spellStart"/>
-      <w:r>
-        <w:rPr>
-          <w:rFonts w:ascii="Times New Roman" w:eastAsia="宋体" w:hAnsi="Times New Roman" w:cs="Times New Roman"/>
-          <w:sz w:val="28"/>
-        </w:rPr>
-        <w:t>membersrvc</w:t>
-      </w:r>
-      <w:proofErr w:type="spellEnd"/>
+        <w:t>bchain/membersrvc</w:t>
+      </w:r>
       <w:r>
         <w:rPr>
           <w:rFonts w:ascii="Times New Roman" w:eastAsia="宋体" w:hAnsi="Times New Roman" w:cs="Times New Roman" w:hint="eastAsia"/>
@@ -5680,23 +5074,7 @@
           <w:rFonts w:ascii="Times New Roman" w:eastAsia="宋体" w:hAnsi="Times New Roman" w:cs="Times New Roman" w:hint="eastAsia"/>
           <w:sz w:val="28"/>
         </w:rPr>
-        <w:t xml:space="preserve"> </w:t>
-      </w:r>
-      <w:proofErr w:type="spellStart"/>
-      <w:r>
-        <w:rPr>
-          <w:rFonts w:ascii="Times New Roman" w:eastAsia="宋体" w:hAnsi="Times New Roman" w:cs="Times New Roman" w:hint="eastAsia"/>
-          <w:sz w:val="28"/>
-        </w:rPr>
-        <w:t>membersrvc</w:t>
-      </w:r>
-      <w:proofErr w:type="spellEnd"/>
-      <w:r>
-        <w:rPr>
-          <w:rFonts w:ascii="Times New Roman" w:eastAsia="宋体" w:hAnsi="Times New Roman" w:cs="Times New Roman" w:hint="eastAsia"/>
-          <w:sz w:val="28"/>
-        </w:rPr>
-        <w:t xml:space="preserve"> </w:t>
+        <w:t xml:space="preserve"> membersrvc </w:t>
       </w:r>
       <w:r>
         <w:rPr>
@@ -5746,17 +5124,8 @@
           <w:rFonts w:ascii="Times New Roman" w:eastAsia="宋体" w:hAnsi="Times New Roman" w:cs="Times New Roman"/>
           <w:sz w:val="28"/>
         </w:rPr>
-        <w:t>docker-</w:t>
-      </w:r>
-      <w:proofErr w:type="spellStart"/>
-      <w:r>
-        <w:rPr>
-          <w:rFonts w:ascii="Times New Roman" w:eastAsia="宋体" w:hAnsi="Times New Roman" w:cs="Times New Roman"/>
-          <w:sz w:val="28"/>
-        </w:rPr>
-        <w:t>compose.yml</w:t>
-      </w:r>
-      <w:proofErr w:type="spellEnd"/>
+        <w:t>docker-compose.yml</w:t>
+      </w:r>
       <w:r>
         <w:rPr>
           <w:rFonts w:ascii="Times New Roman" w:eastAsia="宋体" w:hAnsi="Times New Roman" w:cs="Times New Roman" w:hint="eastAsia"/>
@@ -5842,7 +5211,6 @@
         </w:rPr>
         <w:t>~/</w:t>
       </w:r>
-      <w:proofErr w:type="spellStart"/>
       <w:r>
         <w:rPr>
           <w:rFonts w:ascii="Times New Roman" w:eastAsia="宋体" w:hAnsi="Times New Roman" w:cs="Times New Roman"/>
@@ -5850,23 +5218,13 @@
         </w:rPr>
         <w:t>abchain</w:t>
       </w:r>
-      <w:proofErr w:type="spellEnd"/>
-      <w:r>
-        <w:rPr>
-          <w:rFonts w:ascii="Times New Roman" w:eastAsia="宋体" w:hAnsi="Times New Roman" w:cs="Times New Roman"/>
-          <w:sz w:val="28"/>
-        </w:rPr>
-        <w:t>/</w:t>
-      </w:r>
-      <w:proofErr w:type="spellStart"/>
-      <w:r>
-        <w:rPr>
-          <w:rFonts w:ascii="Times New Roman" w:eastAsia="宋体" w:hAnsi="Times New Roman" w:cs="Times New Roman"/>
-          <w:sz w:val="28"/>
-        </w:rPr>
-        <w:t>membersrvc</w:t>
-      </w:r>
-      <w:proofErr w:type="spellEnd"/>
+      <w:r>
+        <w:rPr>
+          <w:rFonts w:ascii="Times New Roman" w:eastAsia="宋体" w:hAnsi="Times New Roman" w:cs="Times New Roman"/>
+          <w:sz w:val="28"/>
+        </w:rPr>
+        <w:t>/membersrvc</w:t>
+      </w:r>
       <w:r>
         <w:rPr>
           <w:rFonts w:ascii="Times New Roman" w:eastAsia="宋体" w:hAnsi="Times New Roman" w:cs="Times New Roman" w:hint="eastAsia"/>
@@ -5892,21 +5250,12 @@
         </w:rPr>
         <w:t xml:space="preserve">$ </w:t>
       </w:r>
-      <w:proofErr w:type="spellStart"/>
-      <w:r>
-        <w:rPr>
-          <w:rFonts w:ascii="Times New Roman" w:eastAsia="宋体" w:hAnsi="Times New Roman" w:cs="Times New Roman" w:hint="eastAsia"/>
-          <w:sz w:val="28"/>
-        </w:rPr>
-        <w:t>mkdir</w:t>
-      </w:r>
-      <w:proofErr w:type="spellEnd"/>
-      <w:r>
-        <w:rPr>
-          <w:rFonts w:ascii="Times New Roman" w:eastAsia="宋体" w:hAnsi="Times New Roman" w:cs="Times New Roman" w:hint="eastAsia"/>
-          <w:sz w:val="28"/>
-        </w:rPr>
-        <w:t xml:space="preserve"> </w:t>
+      <w:r>
+        <w:rPr>
+          <w:rFonts w:ascii="Times New Roman" w:eastAsia="宋体" w:hAnsi="Times New Roman" w:cs="Times New Roman" w:hint="eastAsia"/>
+          <w:sz w:val="28"/>
+        </w:rPr>
+        <w:t xml:space="preserve">mkdir </w:t>
       </w:r>
       <w:r>
         <w:rPr>
@@ -5929,7 +5278,6 @@
         </w:rPr>
         <w:t>~/</w:t>
       </w:r>
-      <w:proofErr w:type="spellStart"/>
       <w:r>
         <w:rPr>
           <w:rFonts w:ascii="Times New Roman" w:eastAsia="宋体" w:hAnsi="Times New Roman" w:cs="Times New Roman"/>
@@ -5937,23 +5285,13 @@
         </w:rPr>
         <w:t>abchain</w:t>
       </w:r>
-      <w:proofErr w:type="spellEnd"/>
-      <w:r>
-        <w:rPr>
-          <w:rFonts w:ascii="Times New Roman" w:eastAsia="宋体" w:hAnsi="Times New Roman" w:cs="Times New Roman"/>
-          <w:sz w:val="28"/>
-        </w:rPr>
-        <w:t>/</w:t>
-      </w:r>
-      <w:proofErr w:type="spellStart"/>
-      <w:r>
-        <w:rPr>
-          <w:rFonts w:ascii="Times New Roman" w:eastAsia="宋体" w:hAnsi="Times New Roman" w:cs="Times New Roman"/>
-          <w:sz w:val="28"/>
-        </w:rPr>
-        <w:t>membersrvc</w:t>
-      </w:r>
-      <w:proofErr w:type="spellEnd"/>
+      <w:r>
+        <w:rPr>
+          <w:rFonts w:ascii="Times New Roman" w:eastAsia="宋体" w:hAnsi="Times New Roman" w:cs="Times New Roman"/>
+          <w:sz w:val="28"/>
+        </w:rPr>
+        <w:t>/membersrvc</w:t>
+      </w:r>
     </w:p>
     <w:p>
       <w:pPr>
@@ -6110,7 +5448,6 @@
         </w:rPr>
         <w:t xml:space="preserve"> </w:t>
       </w:r>
-      <w:proofErr w:type="spellStart"/>
       <w:r>
         <w:rPr>
           <w:rFonts w:ascii="Times New Roman" w:eastAsia="宋体" w:hAnsi="Times New Roman" w:cs="Times New Roman"/>
@@ -6118,7 +5455,6 @@
         </w:rPr>
         <w:t>membersrvc.yaml</w:t>
       </w:r>
-      <w:proofErr w:type="spellEnd"/>
       <w:r>
         <w:rPr>
           <w:rFonts w:ascii="Times New Roman" w:eastAsia="宋体" w:hAnsi="Times New Roman" w:cs="Times New Roman" w:hint="eastAsia"/>
@@ -6155,7 +5491,6 @@
         </w:rPr>
         <w:t>将</w:t>
       </w:r>
-      <w:proofErr w:type="spellStart"/>
       <w:r>
         <w:rPr>
           <w:rFonts w:ascii="Times New Roman" w:eastAsia="宋体" w:hAnsi="Times New Roman" w:cs="Times New Roman" w:hint="eastAsia"/>
@@ -6170,7 +5505,6 @@
         </w:rPr>
         <w:t>ca.address</w:t>
       </w:r>
-      <w:proofErr w:type="spellEnd"/>
       <w:r>
         <w:rPr>
           <w:rFonts w:ascii="Times New Roman" w:eastAsia="宋体" w:hAnsi="Times New Roman" w:cs="Times New Roman" w:hint="eastAsia"/>
@@ -6339,6 +5673,7 @@
           <w:rFonts w:ascii="Times New Roman" w:eastAsia="宋体" w:hAnsi="Times New Roman" w:cs="Times New Roman" w:hint="eastAsia"/>
           <w:sz w:val="28"/>
         </w:rPr>
+        <w:lastRenderedPageBreak/>
         <w:t>启动</w:t>
       </w:r>
       <w:r>
@@ -6378,7 +5713,6 @@
           <w:rFonts w:ascii="Times New Roman" w:eastAsia="宋体" w:hAnsi="Times New Roman" w:cs="Times New Roman" w:hint="eastAsia"/>
           <w:sz w:val="28"/>
         </w:rPr>
-        <w:lastRenderedPageBreak/>
         <w:t xml:space="preserve">$ </w:t>
       </w:r>
       <w:r>
@@ -6480,7 +5814,6 @@
         </w:rPr>
         <w:t xml:space="preserve"> </w:t>
       </w:r>
-      <w:proofErr w:type="spellStart"/>
       <w:r>
         <w:rPr>
           <w:rFonts w:ascii="Times New Roman" w:eastAsia="宋体" w:hAnsi="Times New Roman" w:cs="Times New Roman"/>
@@ -6495,7 +5828,6 @@
         </w:rPr>
         <w:t>vp</w:t>
       </w:r>
-      <w:proofErr w:type="spellEnd"/>
       <w:r>
         <w:rPr>
           <w:rFonts w:ascii="Times New Roman" w:eastAsia="宋体" w:hAnsi="Times New Roman" w:cs="Times New Roman" w:hint="eastAsia"/>
@@ -6537,17 +5869,8 @@
           <w:rFonts w:ascii="Times New Roman" w:eastAsia="宋体" w:hAnsi="Times New Roman" w:cs="Times New Roman"/>
           <w:sz w:val="28"/>
         </w:rPr>
-        <w:t>docker-</w:t>
-      </w:r>
-      <w:proofErr w:type="spellStart"/>
-      <w:r>
-        <w:rPr>
-          <w:rFonts w:ascii="Times New Roman" w:eastAsia="宋体" w:hAnsi="Times New Roman" w:cs="Times New Roman"/>
-          <w:sz w:val="28"/>
-        </w:rPr>
-        <w:t>compose.yml</w:t>
-      </w:r>
-      <w:proofErr w:type="spellEnd"/>
+        <w:t>docker-compose.yml</w:t>
+      </w:r>
       <w:r>
         <w:rPr>
           <w:rFonts w:ascii="Times New Roman" w:eastAsia="宋体" w:hAnsi="Times New Roman" w:cs="Times New Roman" w:hint="eastAsia"/>
@@ -6603,25 +5926,8 @@
           <w:rFonts w:ascii="Times New Roman" w:eastAsia="宋体" w:hAnsi="Times New Roman" w:cs="Times New Roman"/>
           <w:sz w:val="28"/>
         </w:rPr>
-        <w:t>~/</w:t>
-      </w:r>
-      <w:proofErr w:type="spellStart"/>
-      <w:r>
-        <w:rPr>
-          <w:rFonts w:ascii="Times New Roman" w:eastAsia="宋体" w:hAnsi="Times New Roman" w:cs="Times New Roman"/>
-          <w:sz w:val="28"/>
-        </w:rPr>
-        <w:t>abchain</w:t>
-      </w:r>
-      <w:proofErr w:type="spellEnd"/>
-      <w:r>
-        <w:rPr>
-          <w:rFonts w:ascii="Times New Roman" w:eastAsia="宋体" w:hAnsi="Times New Roman" w:cs="Times New Roman"/>
-          <w:sz w:val="28"/>
-        </w:rPr>
-        <w:t>/</w:t>
-      </w:r>
-      <w:proofErr w:type="spellStart"/>
+        <w:t>~/abchain/</w:t>
+      </w:r>
       <w:r>
         <w:rPr>
           <w:rFonts w:ascii="Times New Roman" w:eastAsia="宋体" w:hAnsi="Times New Roman" w:cs="Times New Roman" w:hint="eastAsia"/>
@@ -6636,7 +5942,6 @@
         </w:rPr>
         <w:t>vp</w:t>
       </w:r>
-      <w:proofErr w:type="spellEnd"/>
       <w:r>
         <w:rPr>
           <w:rFonts w:ascii="Times New Roman" w:eastAsia="宋体" w:hAnsi="Times New Roman" w:cs="Times New Roman" w:hint="eastAsia"/>
@@ -6662,21 +5967,12 @@
         </w:rPr>
         <w:t xml:space="preserve">$ </w:t>
       </w:r>
-      <w:proofErr w:type="spellStart"/>
-      <w:r>
-        <w:rPr>
-          <w:rFonts w:ascii="Times New Roman" w:eastAsia="宋体" w:hAnsi="Times New Roman" w:cs="Times New Roman" w:hint="eastAsia"/>
-          <w:sz w:val="28"/>
-        </w:rPr>
-        <w:t>mkdir</w:t>
-      </w:r>
-      <w:proofErr w:type="spellEnd"/>
-      <w:r>
-        <w:rPr>
-          <w:rFonts w:ascii="Times New Roman" w:eastAsia="宋体" w:hAnsi="Times New Roman" w:cs="Times New Roman" w:hint="eastAsia"/>
-          <w:sz w:val="28"/>
-        </w:rPr>
-        <w:t xml:space="preserve"> </w:t>
+      <w:r>
+        <w:rPr>
+          <w:rFonts w:ascii="Times New Roman" w:eastAsia="宋体" w:hAnsi="Times New Roman" w:cs="Times New Roman" w:hint="eastAsia"/>
+          <w:sz w:val="28"/>
+        </w:rPr>
+        <w:t xml:space="preserve">mkdir </w:t>
       </w:r>
       <w:r>
         <w:rPr>
@@ -6699,7 +5995,6 @@
         </w:rPr>
         <w:t>~/</w:t>
       </w:r>
-      <w:proofErr w:type="spellStart"/>
       <w:r>
         <w:rPr>
           <w:rFonts w:ascii="Times New Roman" w:eastAsia="宋体" w:hAnsi="Times New Roman" w:cs="Times New Roman"/>
@@ -6707,7 +6002,6 @@
         </w:rPr>
         <w:t>abchain</w:t>
       </w:r>
-      <w:proofErr w:type="spellEnd"/>
       <w:r>
         <w:rPr>
           <w:rFonts w:ascii="Times New Roman" w:eastAsia="宋体" w:hAnsi="Times New Roman" w:cs="Times New Roman"/>
@@ -6715,7 +6009,6 @@
         </w:rPr>
         <w:t>/</w:t>
       </w:r>
-      <w:proofErr w:type="spellStart"/>
       <w:r>
         <w:rPr>
           <w:rFonts w:ascii="Times New Roman" w:eastAsia="宋体" w:hAnsi="Times New Roman" w:cs="Times New Roman"/>
@@ -6730,7 +6023,6 @@
         </w:rPr>
         <w:t>vp</w:t>
       </w:r>
-      <w:proofErr w:type="spellEnd"/>
     </w:p>
     <w:p>
       <w:pPr>
@@ -7142,7 +6434,6 @@
         </w:rPr>
         <w:t>必须符合</w:t>
       </w:r>
-      <w:proofErr w:type="spellStart"/>
       <w:r>
         <w:rPr>
           <w:rFonts w:ascii="Times New Roman" w:eastAsia="宋体" w:hAnsi="Times New Roman" w:cs="Times New Roman" w:hint="eastAsia"/>
@@ -7157,7 +6448,6 @@
         </w:rPr>
         <w:t>vp</w:t>
       </w:r>
-      <w:proofErr w:type="spellEnd"/>
       <w:r>
         <w:rPr>
           <w:rFonts w:ascii="Times New Roman" w:eastAsia="宋体" w:hAnsi="Times New Roman" w:cs="Times New Roman" w:hint="eastAsia"/>
@@ -7165,7 +6455,6 @@
         </w:rPr>
         <w:t>节点的命名规范（</w:t>
       </w:r>
-      <w:proofErr w:type="spellStart"/>
       <w:r>
         <w:rPr>
           <w:rFonts w:ascii="Times New Roman" w:eastAsia="宋体" w:hAnsi="Times New Roman" w:cs="Times New Roman" w:hint="eastAsia"/>
@@ -7178,15 +6467,7 @@
           <w:rFonts w:ascii="Times New Roman" w:eastAsia="宋体" w:hAnsi="Times New Roman" w:cs="Times New Roman"/>
           <w:sz w:val="28"/>
         </w:rPr>
-        <w:t>vp</w:t>
-      </w:r>
-      <w:proofErr w:type="spellEnd"/>
-      <w:r>
-        <w:rPr>
-          <w:rFonts w:ascii="Times New Roman" w:eastAsia="宋体" w:hAnsi="Times New Roman" w:cs="Times New Roman"/>
-          <w:sz w:val="28"/>
-        </w:rPr>
-        <w:t>[0-90-9]</w:t>
+        <w:t>vp[0-90-9]</w:t>
       </w:r>
       <w:r>
         <w:rPr>
@@ -7273,7 +6554,6 @@
         </w:rPr>
         <w:t xml:space="preserve"> </w:t>
       </w:r>
-      <w:proofErr w:type="spellStart"/>
       <w:r>
         <w:rPr>
           <w:rFonts w:ascii="Times New Roman" w:eastAsia="宋体" w:hAnsi="Times New Roman" w:cs="Times New Roman"/>
@@ -7281,7 +6561,6 @@
         </w:rPr>
         <w:t>membersrvc.yaml</w:t>
       </w:r>
-      <w:proofErr w:type="spellEnd"/>
       <w:r>
         <w:rPr>
           <w:rFonts w:ascii="Times New Roman" w:eastAsia="宋体" w:hAnsi="Times New Roman" w:cs="Times New Roman" w:hint="eastAsia"/>
@@ -7346,7 +6625,6 @@
         </w:rPr>
         <w:t xml:space="preserve"> </w:t>
       </w:r>
-      <w:proofErr w:type="spellStart"/>
       <w:r>
         <w:rPr>
           <w:rFonts w:ascii="Times New Roman" w:eastAsia="宋体" w:hAnsi="Times New Roman" w:cs="Times New Roman"/>
@@ -7354,7 +6632,6 @@
         </w:rPr>
         <w:t>membersrvc.yaml</w:t>
       </w:r>
-      <w:proofErr w:type="spellEnd"/>
       <w:r>
         <w:rPr>
           <w:rFonts w:ascii="Times New Roman" w:eastAsia="宋体" w:hAnsi="Times New Roman" w:cs="Times New Roman" w:hint="eastAsia"/>
@@ -7403,7 +6680,15 @@
           <w:rFonts w:ascii="Times New Roman" w:eastAsia="宋体" w:hAnsi="Times New Roman" w:cs="Times New Roman" w:hint="eastAsia"/>
           <w:sz w:val="28"/>
         </w:rPr>
-        <w:t>，在我们的系统中，此</w:t>
+        <w:t>，</w:t>
+      </w:r>
+      <w:r>
+        <w:rPr>
+          <w:rFonts w:ascii="Times New Roman" w:eastAsia="宋体" w:hAnsi="Times New Roman" w:cs="Times New Roman" w:hint="eastAsia"/>
+          <w:sz w:val="28"/>
+        </w:rPr>
+        <w:lastRenderedPageBreak/>
+        <w:t>在我们的系统中，此</w:t>
       </w:r>
       <w:r>
         <w:rPr>
@@ -7446,7 +6731,6 @@
           <w:rFonts w:ascii="Times New Roman" w:eastAsia="宋体" w:hAnsi="Times New Roman" w:cs="Times New Roman" w:hint="eastAsia"/>
           <w:sz w:val="28"/>
         </w:rPr>
-        <w:lastRenderedPageBreak/>
         <w:t>启动</w:t>
       </w:r>
       <w:r>
@@ -7529,7 +6813,7 @@
         <w:spacing w:line="360" w:lineRule="auto"/>
         <w:ind w:left="420"/>
         <w:rPr>
-          <w:rFonts w:ascii="Times New Roman" w:eastAsia="宋体" w:hAnsi="Times New Roman" w:cs="Times New Roman" w:hint="eastAsia"/>
+          <w:rFonts w:ascii="Times New Roman" w:eastAsia="宋体" w:hAnsi="Times New Roman" w:cs="Times New Roman"/>
           <w:sz w:val="28"/>
         </w:rPr>
       </w:pPr>
@@ -7623,17 +6907,8 @@
           <w:rFonts w:ascii="Times New Roman" w:eastAsia="宋体" w:hAnsi="Times New Roman" w:cs="Times New Roman" w:hint="eastAsia"/>
           <w:sz w:val="28"/>
         </w:rPr>
-        <w:t xml:space="preserve"> </w:t>
-      </w:r>
-      <w:proofErr w:type="spellStart"/>
-      <w:r>
-        <w:rPr>
-          <w:rFonts w:ascii="Times New Roman" w:eastAsia="宋体" w:hAnsi="Times New Roman" w:cs="Times New Roman" w:hint="eastAsia"/>
-          <w:sz w:val="28"/>
-        </w:rPr>
-        <w:t>vp</w:t>
-      </w:r>
-      <w:proofErr w:type="spellEnd"/>
+        <w:t xml:space="preserve"> vp</w:t>
+      </w:r>
       <w:r>
         <w:rPr>
           <w:rFonts w:ascii="Times New Roman" w:eastAsia="宋体" w:hAnsi="Times New Roman" w:cs="Times New Roman" w:hint="eastAsia"/>
@@ -7675,17 +6950,8 @@
           <w:rFonts w:ascii="Times New Roman" w:eastAsia="宋体" w:hAnsi="Times New Roman" w:cs="Times New Roman"/>
           <w:sz w:val="28"/>
         </w:rPr>
-        <w:t>docker-</w:t>
-      </w:r>
-      <w:proofErr w:type="spellStart"/>
-      <w:r>
-        <w:rPr>
-          <w:rFonts w:ascii="Times New Roman" w:eastAsia="宋体" w:hAnsi="Times New Roman" w:cs="Times New Roman"/>
-          <w:sz w:val="28"/>
-        </w:rPr>
-        <w:t>compose.yml</w:t>
-      </w:r>
-      <w:proofErr w:type="spellEnd"/>
+        <w:t>docker-compose.yml</w:t>
+      </w:r>
       <w:r>
         <w:rPr>
           <w:rFonts w:ascii="Times New Roman" w:eastAsia="宋体" w:hAnsi="Times New Roman" w:cs="Times New Roman" w:hint="eastAsia"/>
@@ -7755,33 +7021,8 @@
           <w:rFonts w:ascii="Times New Roman" w:eastAsia="宋体" w:hAnsi="Times New Roman" w:cs="Times New Roman"/>
           <w:sz w:val="28"/>
         </w:rPr>
-        <w:t>~/</w:t>
-      </w:r>
-      <w:proofErr w:type="spellStart"/>
-      <w:r>
-        <w:rPr>
-          <w:rFonts w:ascii="Times New Roman" w:eastAsia="宋体" w:hAnsi="Times New Roman" w:cs="Times New Roman"/>
-          <w:sz w:val="28"/>
-        </w:rPr>
-        <w:t>abchain</w:t>
-      </w:r>
-      <w:proofErr w:type="spellEnd"/>
-      <w:r>
-        <w:rPr>
-          <w:rFonts w:ascii="Times New Roman" w:eastAsia="宋体" w:hAnsi="Times New Roman" w:cs="Times New Roman"/>
-          <w:sz w:val="28"/>
-        </w:rPr>
-        <w:t>/</w:t>
-      </w:r>
-      <w:proofErr w:type="spellStart"/>
-      <w:r>
-        <w:rPr>
-          <w:rFonts w:ascii="Times New Roman" w:eastAsia="宋体" w:hAnsi="Times New Roman" w:cs="Times New Roman"/>
-          <w:sz w:val="28"/>
-        </w:rPr>
-        <w:t>vp</w:t>
-      </w:r>
-      <w:proofErr w:type="spellEnd"/>
+        <w:t>~/abchain/vp</w:t>
+      </w:r>
       <w:r>
         <w:rPr>
           <w:rFonts w:ascii="Times New Roman" w:eastAsia="宋体" w:hAnsi="Times New Roman" w:cs="Times New Roman" w:hint="eastAsia"/>
@@ -7821,21 +7062,12 @@
         </w:rPr>
         <w:t xml:space="preserve">$ </w:t>
       </w:r>
-      <w:proofErr w:type="spellStart"/>
-      <w:r>
-        <w:rPr>
-          <w:rFonts w:ascii="Times New Roman" w:eastAsia="宋体" w:hAnsi="Times New Roman" w:cs="Times New Roman" w:hint="eastAsia"/>
-          <w:sz w:val="28"/>
-        </w:rPr>
-        <w:t>mkdir</w:t>
-      </w:r>
-      <w:proofErr w:type="spellEnd"/>
-      <w:r>
-        <w:rPr>
-          <w:rFonts w:ascii="Times New Roman" w:eastAsia="宋体" w:hAnsi="Times New Roman" w:cs="Times New Roman" w:hint="eastAsia"/>
-          <w:sz w:val="28"/>
-        </w:rPr>
-        <w:t xml:space="preserve"> </w:t>
+      <w:r>
+        <w:rPr>
+          <w:rFonts w:ascii="Times New Roman" w:eastAsia="宋体" w:hAnsi="Times New Roman" w:cs="Times New Roman" w:hint="eastAsia"/>
+          <w:sz w:val="28"/>
+        </w:rPr>
+        <w:t xml:space="preserve">mkdir </w:t>
       </w:r>
       <w:r>
         <w:rPr>
@@ -7858,7 +7090,6 @@
         </w:rPr>
         <w:t>~/</w:t>
       </w:r>
-      <w:proofErr w:type="spellStart"/>
       <w:r>
         <w:rPr>
           <w:rFonts w:ascii="Times New Roman" w:eastAsia="宋体" w:hAnsi="Times New Roman" w:cs="Times New Roman"/>
@@ -7866,7 +7097,6 @@
         </w:rPr>
         <w:t>abchain</w:t>
       </w:r>
-      <w:proofErr w:type="spellEnd"/>
       <w:r>
         <w:rPr>
           <w:rFonts w:ascii="Times New Roman" w:eastAsia="宋体" w:hAnsi="Times New Roman" w:cs="Times New Roman"/>
@@ -7874,7 +7104,6 @@
         </w:rPr>
         <w:t>/</w:t>
       </w:r>
-      <w:proofErr w:type="spellStart"/>
       <w:r>
         <w:rPr>
           <w:rFonts w:ascii="Times New Roman" w:eastAsia="宋体" w:hAnsi="Times New Roman" w:cs="Times New Roman" w:hint="eastAsia"/>
@@ -7882,7 +7111,6 @@
         </w:rPr>
         <w:t>vp</w:t>
       </w:r>
-      <w:proofErr w:type="spellEnd"/>
     </w:p>
     <w:p>
       <w:pPr>
@@ -8132,7 +7360,6 @@
         </w:rPr>
         <w:t>必须符合</w:t>
       </w:r>
-      <w:proofErr w:type="spellStart"/>
       <w:r>
         <w:rPr>
           <w:rFonts w:ascii="Times New Roman" w:eastAsia="宋体" w:hAnsi="Times New Roman" w:cs="Times New Roman"/>
@@ -8140,36 +7367,19 @@
         </w:rPr>
         <w:t>vp</w:t>
       </w:r>
-      <w:proofErr w:type="spellEnd"/>
-      <w:r>
-        <w:rPr>
-          <w:rFonts w:ascii="Times New Roman" w:eastAsia="宋体" w:hAnsi="Times New Roman" w:cs="Times New Roman" w:hint="eastAsia"/>
-          <w:sz w:val="28"/>
-        </w:rPr>
-        <w:t>节点</w:t>
-      </w:r>
-      <w:r>
-        <w:rPr>
-          <w:rFonts w:ascii="Times New Roman" w:eastAsia="宋体" w:hAnsi="Times New Roman" w:cs="Times New Roman" w:hint="eastAsia"/>
-          <w:sz w:val="28"/>
-        </w:rPr>
-        <w:t>的命名规范（</w:t>
-      </w:r>
-      <w:proofErr w:type="spellStart"/>
-      <w:r>
-        <w:rPr>
-          <w:rFonts w:ascii="Times New Roman" w:eastAsia="宋体" w:hAnsi="Times New Roman" w:cs="Times New Roman"/>
-          <w:sz w:val="28"/>
-        </w:rPr>
-        <w:t>vp</w:t>
-      </w:r>
-      <w:proofErr w:type="spellEnd"/>
-      <w:r>
-        <w:rPr>
-          <w:rFonts w:ascii="Times New Roman" w:eastAsia="宋体" w:hAnsi="Times New Roman" w:cs="Times New Roman"/>
-          <w:sz w:val="28"/>
-        </w:rPr>
-        <w:t>[0-90-9]</w:t>
+      <w:r>
+        <w:rPr>
+          <w:rFonts w:ascii="Times New Roman" w:eastAsia="宋体" w:hAnsi="Times New Roman" w:cs="Times New Roman" w:hint="eastAsia"/>
+          <w:sz w:val="28"/>
+        </w:rPr>
+        <w:t>节点的命名规范（</w:t>
+      </w:r>
+      <w:r>
+        <w:rPr>
+          <w:rFonts w:ascii="Times New Roman" w:eastAsia="宋体" w:hAnsi="Times New Roman" w:cs="Times New Roman"/>
+          <w:sz w:val="28"/>
+        </w:rPr>
+        <w:t>vp[0-90-9]</w:t>
       </w:r>
       <w:r>
         <w:rPr>
@@ -8277,7 +7487,6 @@
         </w:rPr>
         <w:t xml:space="preserve"> </w:t>
       </w:r>
-      <w:proofErr w:type="spellStart"/>
       <w:r>
         <w:rPr>
           <w:rFonts w:ascii="Times New Roman" w:eastAsia="宋体" w:hAnsi="Times New Roman" w:cs="Times New Roman"/>
@@ -8285,7 +7494,6 @@
         </w:rPr>
         <w:t>membersrvc.yaml</w:t>
       </w:r>
-      <w:proofErr w:type="spellEnd"/>
       <w:r>
         <w:rPr>
           <w:rFonts w:ascii="Times New Roman" w:eastAsia="宋体" w:hAnsi="Times New Roman" w:cs="Times New Roman" w:hint="eastAsia"/>
@@ -8356,7 +7564,15 @@
           <w:rFonts w:ascii="Times New Roman" w:eastAsia="宋体" w:hAnsi="Times New Roman" w:cs="Times New Roman" w:hint="eastAsia"/>
           <w:sz w:val="28"/>
         </w:rPr>
-        <w:t>实例的内部访问入口，（例如</w:t>
+        <w:t>实例的内</w:t>
+      </w:r>
+      <w:r>
+        <w:rPr>
+          <w:rFonts w:ascii="Times New Roman" w:eastAsia="宋体" w:hAnsi="Times New Roman" w:cs="Times New Roman" w:hint="eastAsia"/>
+          <w:sz w:val="28"/>
+        </w:rPr>
+        <w:lastRenderedPageBreak/>
+        <w:t>部访问入口，（例如</w:t>
       </w:r>
       <w:r>
         <w:rPr>
@@ -8413,7 +7629,6 @@
           <w:rFonts w:ascii="Times New Roman" w:eastAsia="宋体" w:hAnsi="Times New Roman" w:cs="Times New Roman" w:hint="eastAsia"/>
           <w:sz w:val="28"/>
         </w:rPr>
-        <w:lastRenderedPageBreak/>
         <w:t>启动</w:t>
       </w:r>
       <w:r>
@@ -8461,7 +7676,7 @@
         <w:spacing w:line="360" w:lineRule="auto"/>
         <w:ind w:firstLine="420"/>
         <w:rPr>
-          <w:rFonts w:ascii="Times New Roman" w:eastAsia="宋体" w:hAnsi="Times New Roman" w:cs="Times New Roman" w:hint="eastAsia"/>
+          <w:rFonts w:ascii="Times New Roman" w:eastAsia="宋体" w:hAnsi="Times New Roman" w:cs="Times New Roman"/>
           <w:sz w:val="28"/>
         </w:rPr>
       </w:pPr>
@@ -8500,7 +7715,6 @@
         </w:rPr>
         <w:t>的接入，部署</w:t>
       </w:r>
-      <w:proofErr w:type="spellStart"/>
       <w:r>
         <w:rPr>
           <w:rFonts w:ascii="Times New Roman" w:eastAsia="宋体" w:hAnsi="Times New Roman" w:cs="Times New Roman" w:hint="eastAsia"/>
@@ -8508,7 +7722,6 @@
         </w:rPr>
         <w:t>chaincode</w:t>
       </w:r>
-      <w:proofErr w:type="spellEnd"/>
       <w:r>
         <w:rPr>
           <w:rFonts w:ascii="Times New Roman" w:eastAsia="宋体" w:hAnsi="Times New Roman" w:cs="Times New Roman" w:hint="eastAsia"/>
@@ -8521,7 +7734,7 @@
       <w:pPr>
         <w:spacing w:line="360" w:lineRule="auto"/>
         <w:rPr>
-          <w:rFonts w:ascii="Times New Roman" w:eastAsia="宋体" w:hAnsi="Times New Roman" w:cs="Times New Roman" w:hint="eastAsia"/>
+          <w:rFonts w:ascii="Times New Roman" w:eastAsia="宋体" w:hAnsi="Times New Roman" w:cs="Times New Roman"/>
           <w:sz w:val="28"/>
         </w:rPr>
       </w:pPr>
@@ -12485,7 +11698,7 @@
 </file>
 
 <file path=customXml/itemProps1.xml><?xml version="1.0" encoding="utf-8"?>
-<ds:datastoreItem xmlns:ds="http://schemas.openxmlformats.org/officeDocument/2006/customXml" ds:itemID="{91FEBDA4-7122-42AC-95B7-BCB2F5CA7207}">
+<ds:datastoreItem xmlns:ds="http://schemas.openxmlformats.org/officeDocument/2006/customXml" ds:itemID="{FF594374-3187-4D4D-BA29-DDB5D6ACFEBE}">
   <ds:schemaRefs>
     <ds:schemaRef ds:uri="http://schemas.openxmlformats.org/officeDocument/2006/bibliography"/>
   </ds:schemaRefs>

</xml_diff>